<commit_message>
added comands and cables for experiences 1 to 3
</commit_message>
<xml_diff>
--- a/trabalho2/Experiencias.docx
+++ b/trabalho2/Experiencias.docx
@@ -359,14 +359,12 @@
                                 <w:color w:val="FF0000"/>
                               </w:rPr>
                             </w:pPr>
-                            <w:proofErr w:type="spellStart"/>
                             <w:r>
                               <w:rPr>
                                 <w:color w:val="FF0000"/>
                               </w:rPr>
                               <w:t>Switch</w:t>
                             </w:r>
-                            <w:proofErr w:type="spellEnd"/>
                           </w:p>
                         </w:txbxContent>
                       </wps:txbx>
@@ -428,10 +426,7 @@
         <w:jc w:val="center"/>
       </w:pPr>
       <w:r>
-        <w:t>-----------------CABOS</w:t>
-      </w:r>
-      <w:r>
-        <w:t>-----------------</w:t>
+        <w:t>-----------------CABOS-----------------</w:t>
       </w:r>
     </w:p>
     <w:p>
@@ -455,7 +450,13 @@
         <w:t>1</w:t>
       </w:r>
       <w:r>
-        <w:t xml:space="preserve">: Primeira “linha” de portas </w:t>
+        <w:t>: Primeira “</w:t>
+      </w:r>
+      <w:r>
+        <w:t>prateleira</w:t>
+      </w:r>
+      <w:r>
+        <w:t xml:space="preserve">” de portas </w:t>
       </w:r>
     </w:p>
     <w:p>
@@ -469,39 +470,39 @@
         <w:t>2</w:t>
       </w:r>
       <w:r>
-        <w:t xml:space="preserve">: “Linha” de portas para cada </w:t>
-      </w:r>
-      <w:proofErr w:type="spellStart"/>
-      <w:r>
-        <w:t>pc</w:t>
-      </w:r>
-      <w:proofErr w:type="spellEnd"/>
-      <w:r>
-        <w:t xml:space="preserve">, </w:t>
-      </w:r>
-      <w:proofErr w:type="spellStart"/>
-      <w:r>
-        <w:t>switch</w:t>
-      </w:r>
-      <w:proofErr w:type="spellEnd"/>
-      <w:r>
-        <w:t xml:space="preserve"> e router. Segunda “linha” de portas</w:t>
+        <w:t>: “</w:t>
+      </w:r>
+      <w:r>
+        <w:t>prateleira</w:t>
+      </w:r>
+      <w:r>
+        <w:t>” de portas para cada pc, switch e router. Segunda “</w:t>
+      </w:r>
+      <w:r>
+        <w:t>prateleira</w:t>
+      </w:r>
+      <w:r>
+        <w:t>” de portas</w:t>
       </w:r>
     </w:p>
     <w:p>
       <w:r>
         <w:t xml:space="preserve">- </w:t>
       </w:r>
-      <w:proofErr w:type="spellStart"/>
       <w:r>
         <w:rPr>
           <w:color w:val="FF0000"/>
         </w:rPr>
         <w:t>Switch</w:t>
       </w:r>
-      <w:proofErr w:type="spellEnd"/>
-      <w:r>
-        <w:t>: Terceira “linha” de portas</w:t>
+      <w:r>
+        <w:t>: Terceira “</w:t>
+      </w:r>
+      <w:r>
+        <w:t>prateleira</w:t>
+      </w:r>
+      <w:r>
+        <w:t>” de portas</w:t>
       </w:r>
     </w:p>
     <w:p>
@@ -517,13 +518,40 @@
         <w:t>Ligar a porta do canto superior direito</w:t>
       </w:r>
       <w:r>
-        <w:t xml:space="preserve"> (1ª linha de portas)</w:t>
-      </w:r>
-      <w:r>
-        <w:t xml:space="preserve"> à primeira abertura a contar da direita onde diz “console” da linha de portas imediatamente abaixo</w:t>
-      </w:r>
-      <w:r>
-        <w:t xml:space="preserve"> (2ª linha de portas)</w:t>
+        <w:t xml:space="preserve"> (1ª </w:t>
+      </w:r>
+      <w:r>
+        <w:t>prateleira</w:t>
+      </w:r>
+      <w:r>
+        <w:t xml:space="preserve"> </w:t>
+      </w:r>
+      <w:r>
+        <w:t>de portas)</w:t>
+      </w:r>
+      <w:r>
+        <w:t xml:space="preserve"> à primeira abertura a contar da direita onde diz “console” da </w:t>
+      </w:r>
+      <w:r>
+        <w:t>prateleira</w:t>
+      </w:r>
+      <w:r>
+        <w:t xml:space="preserve"> </w:t>
+      </w:r>
+      <w:r>
+        <w:t>de portas imediatamente abaixo</w:t>
+      </w:r>
+      <w:r>
+        <w:t xml:space="preserve"> (2ª </w:t>
+      </w:r>
+      <w:r>
+        <w:t>prateleira</w:t>
+      </w:r>
+      <w:r>
+        <w:t xml:space="preserve"> </w:t>
+      </w:r>
+      <w:r>
+        <w:t>de portas)</w:t>
       </w:r>
     </w:p>
     <w:p>
@@ -538,13 +566,26 @@
         <w:t xml:space="preserve">Ligar a segunda porta a contar da direita da </w:t>
       </w:r>
       <w:r>
-        <w:t>1ª linha de portas à porta série do gnu43 (2ª linha de portas, porta S0 do bloco do gnu</w:t>
-      </w:r>
-      <w:proofErr w:type="gramStart"/>
-      <w:r>
-        <w:t>43 )</w:t>
-      </w:r>
-      <w:proofErr w:type="gramEnd"/>
+        <w:t xml:space="preserve">1ª </w:t>
+      </w:r>
+      <w:r>
+        <w:t>prateleira</w:t>
+      </w:r>
+      <w:r>
+        <w:t xml:space="preserve"> </w:t>
+      </w:r>
+      <w:r>
+        <w:t xml:space="preserve">de portas à porta série do gnu43 (2ª </w:t>
+      </w:r>
+      <w:r>
+        <w:t>prateleira</w:t>
+      </w:r>
+      <w:r>
+        <w:t xml:space="preserve"> </w:t>
+      </w:r>
+      <w:r>
+        <w:t>de portas, porta S0 do bloco do gnu43 )</w:t>
+      </w:r>
     </w:p>
     <w:p>
       <w:pPr>
@@ -555,18 +596,19 @@
         </w:numPr>
       </w:pPr>
       <w:r>
-        <w:t>Ligar porta P4.1 (1ª porta da 1ª linha de portas)</w:t>
-      </w:r>
-      <w:r>
-        <w:t xml:space="preserve"> e ligar esta a uma porta do </w:t>
-      </w:r>
-      <w:proofErr w:type="spellStart"/>
-      <w:r>
-        <w:t>switch</w:t>
-      </w:r>
-      <w:proofErr w:type="spellEnd"/>
-      <w:r>
-        <w:t xml:space="preserve"> qualquer</w:t>
+        <w:t xml:space="preserve">Ligar porta P4.1 (1ª porta da 1ª </w:t>
+      </w:r>
+      <w:r>
+        <w:t>prateleira</w:t>
+      </w:r>
+      <w:r>
+        <w:t xml:space="preserve"> </w:t>
+      </w:r>
+      <w:r>
+        <w:t>de portas)</w:t>
+      </w:r>
+      <w:r>
+        <w:t xml:space="preserve"> e ligar esta a uma porta do switch qualquer</w:t>
       </w:r>
     </w:p>
     <w:p>
@@ -578,13 +620,17 @@
         </w:numPr>
       </w:pPr>
       <w:r>
-        <w:t xml:space="preserve">Ligar porta Eth0 do bloco do gnu43 (2ª linha de portas) a uma porta aleatória do </w:t>
-      </w:r>
-      <w:proofErr w:type="spellStart"/>
-      <w:r>
-        <w:t>switch</w:t>
-      </w:r>
-      <w:proofErr w:type="spellEnd"/>
+        <w:t xml:space="preserve">Ligar porta Eth0 do bloco do gnu43 (2ª </w:t>
+      </w:r>
+      <w:r>
+        <w:t>prateleira</w:t>
+      </w:r>
+      <w:r>
+        <w:t xml:space="preserve"> </w:t>
+      </w:r>
+      <w:r>
+        <w:t>de portas) a uma porta aleatória do switch</w:t>
+      </w:r>
     </w:p>
     <w:p>
       <w:pPr>
@@ -595,22 +641,17 @@
         </w:numPr>
       </w:pPr>
       <w:r>
-        <w:t xml:space="preserve">Ligar </w:t>
-      </w:r>
-      <w:r>
-        <w:t>porta Eth0 do bloco do gnu4</w:t>
-      </w:r>
-      <w:r>
-        <w:t>4</w:t>
-      </w:r>
-      <w:r>
-        <w:t xml:space="preserve"> (2ª linha de portas) a uma porta aleatória do </w:t>
-      </w:r>
-      <w:proofErr w:type="spellStart"/>
-      <w:r>
-        <w:t>switch</w:t>
-      </w:r>
-      <w:proofErr w:type="spellEnd"/>
+        <w:t xml:space="preserve">Ligar porta Eth0 do bloco do gnu44 (2ª </w:t>
+      </w:r>
+      <w:r>
+        <w:t>prateleira</w:t>
+      </w:r>
+      <w:r>
+        <w:t xml:space="preserve"> </w:t>
+      </w:r>
+      <w:r>
+        <w:t>de portas) a uma porta aleatória do switch</w:t>
+      </w:r>
     </w:p>
     <w:p>
       <w:pPr>
@@ -621,22 +662,17 @@
         </w:numPr>
       </w:pPr>
       <w:r>
-        <w:t xml:space="preserve">Ligar </w:t>
-      </w:r>
-      <w:r>
-        <w:t>porta Eth0 do bloco do gnu4</w:t>
-      </w:r>
-      <w:r>
-        <w:t>2</w:t>
-      </w:r>
-      <w:r>
-        <w:t xml:space="preserve"> (2ª linha de portas) a uma porta aleatória do </w:t>
-      </w:r>
-      <w:proofErr w:type="spellStart"/>
-      <w:r>
-        <w:t>switch</w:t>
-      </w:r>
-      <w:proofErr w:type="spellEnd"/>
+        <w:t xml:space="preserve">Ligar porta Eth0 do bloco do gnu42 (2ª </w:t>
+      </w:r>
+      <w:r>
+        <w:t>prateleira</w:t>
+      </w:r>
+      <w:r>
+        <w:t xml:space="preserve"> </w:t>
+      </w:r>
+      <w:r>
+        <w:t>de portas) a uma porta aleatória do switch</w:t>
+      </w:r>
     </w:p>
     <w:p>
       <w:pPr>
@@ -647,28 +683,17 @@
         </w:numPr>
       </w:pPr>
       <w:r>
-        <w:t xml:space="preserve">Ligar </w:t>
-      </w:r>
-      <w:r>
-        <w:t>porta Eth</w:t>
-      </w:r>
-      <w:r>
-        <w:t>1</w:t>
-      </w:r>
-      <w:r>
-        <w:t xml:space="preserve"> do bloco do gnu4</w:t>
-      </w:r>
-      <w:r>
-        <w:t>4</w:t>
-      </w:r>
-      <w:r>
-        <w:t xml:space="preserve"> (2ª linha de portas) a uma porta aleatória do </w:t>
-      </w:r>
-      <w:proofErr w:type="spellStart"/>
-      <w:r>
-        <w:t>switch</w:t>
-      </w:r>
-      <w:proofErr w:type="spellEnd"/>
+        <w:t xml:space="preserve">Ligar porta Eth1 do bloco do gnu44 (2ª </w:t>
+      </w:r>
+      <w:r>
+        <w:t>prateleira</w:t>
+      </w:r>
+      <w:r>
+        <w:t xml:space="preserve"> </w:t>
+      </w:r>
+      <w:r>
+        <w:t>de portas) a uma porta aleatória do switch</w:t>
+      </w:r>
     </w:p>
     <w:p>
       <w:pPr>
@@ -739,27 +764,25 @@
         </w:drawing>
       </w:r>
       <w:r>
-        <w:t xml:space="preserve">Para ligar ao router é fazer o mesmo que no ponto 2, mas em vez de se ligar ao </w:t>
-      </w:r>
-      <w:proofErr w:type="spellStart"/>
-      <w:r>
-        <w:t>switch</w:t>
-      </w:r>
-      <w:proofErr w:type="spellEnd"/>
-      <w:r>
-        <w:t xml:space="preserve"> (</w:t>
-      </w:r>
-      <w:r>
-        <w:t>primeira abertura a contar da direita onde diz “console”</w:t>
-      </w:r>
-      <w:r>
-        <w:t xml:space="preserve"> da </w:t>
-      </w:r>
-      <w:r>
-        <w:t>2ª linha de portas</w:t>
-      </w:r>
-      <w:r>
-        <w:t xml:space="preserve">) liga se ao router, que é a segunda porta a contar da direita onde também diz “console” da 2ª linha de portas </w:t>
+        <w:t xml:space="preserve">Para ligar ao router é fazer o mesmo que no ponto 2, mas em vez de se ligar ao switch (primeira abertura a contar da direita onde diz “console” da 2ª </w:t>
+      </w:r>
+      <w:r>
+        <w:t>prateleira</w:t>
+      </w:r>
+      <w:r>
+        <w:t xml:space="preserve"> </w:t>
+      </w:r>
+      <w:r>
+        <w:t xml:space="preserve">de portas) liga se ao router, que é a segunda porta a contar da direita onde também diz “console” da 2ª </w:t>
+      </w:r>
+      <w:r>
+        <w:t>prateleira</w:t>
+      </w:r>
+      <w:r>
+        <w:t xml:space="preserve"> </w:t>
+      </w:r>
+      <w:r>
+        <w:t xml:space="preserve">de portas </w:t>
       </w:r>
     </w:p>
     <w:p/>
@@ -831,21 +854,8 @@
         <w:jc w:val="center"/>
       </w:pPr>
       <w:r>
-        <w:t>Imagem: acessório que permite mudar entre os gnus/</w:t>
-      </w:r>
-      <w:proofErr w:type="spellStart"/>
-      <w:r>
-        <w:t>pcs</w:t>
-      </w:r>
-      <w:proofErr w:type="spellEnd"/>
-      <w:r>
-        <w:t>/</w:t>
-      </w:r>
-      <w:proofErr w:type="spellStart"/>
-      <w:r>
-        <w:t>tux</w:t>
-      </w:r>
-      <w:proofErr w:type="spellEnd"/>
+        <w:t>Imagem: acessório que permite mudar entre os gnus/pcs/tux</w:t>
+      </w:r>
       <w:r>
         <w:t>. Tem 4 botões, um para cada gnu (gnu41, gnu42, gnu43, gnu44)</w:t>
       </w:r>
@@ -865,19 +875,13 @@
         <w:jc w:val="center"/>
       </w:pPr>
       <w:r>
-        <w:t>-----------------</w:t>
-      </w:r>
-      <w:r>
-        <w:t>Experi</w:t>
+        <w:t>-----------------Experi</w:t>
       </w:r>
       <w:r>
         <w:t>ê</w:t>
       </w:r>
       <w:r>
-        <w:t>ncias</w:t>
-      </w:r>
-      <w:r>
-        <w:t>-----------------</w:t>
+        <w:t>ncias-----------------</w:t>
       </w:r>
     </w:p>
     <w:p>
@@ -924,13 +928,7 @@
         <w:t>ê</w:t>
       </w:r>
       <w:r>
-        <w:t>ncia</w:t>
-      </w:r>
-      <w:r>
-        <w:t xml:space="preserve"> 1</w:t>
-      </w:r>
-      <w:r>
-        <w:t>-----------------</w:t>
+        <w:t>ncia 1-----------------</w:t>
       </w:r>
     </w:p>
     <w:p>
@@ -972,28 +970,12 @@
           <w:color w:val="FF0000"/>
         </w:rPr>
       </w:pPr>
-      <w:proofErr w:type="spellStart"/>
-      <w:r>
-        <w:rPr>
-          <w:color w:val="FF0000"/>
-        </w:rPr>
-        <w:t>ifconfig</w:t>
-      </w:r>
-      <w:proofErr w:type="spellEnd"/>
-      <w:r>
-        <w:rPr>
-          <w:color w:val="FF0000"/>
-        </w:rPr>
-        <w:t xml:space="preserve"> eth0 </w:t>
-      </w:r>
-      <w:proofErr w:type="spellStart"/>
-      <w:r>
-        <w:rPr>
-          <w:color w:val="FF0000"/>
-        </w:rPr>
-        <w:t>up</w:t>
-      </w:r>
-      <w:proofErr w:type="spellEnd"/>
+      <w:r>
+        <w:rPr>
+          <w:color w:val="FF0000"/>
+        </w:rPr>
+        <w:t>ifconfig eth0 up</w:t>
+      </w:r>
     </w:p>
     <w:p>
       <w:pPr>
@@ -1029,7 +1011,6 @@
           <w:lang w:eastAsia="pt-PT"/>
         </w:rPr>
       </w:pPr>
-      <w:proofErr w:type="spellStart"/>
       <w:r>
         <w:rPr>
           <w:rFonts w:ascii="Consolas" w:eastAsia="Times New Roman" w:hAnsi="Consolas" w:cs="Courier New"/>
@@ -1039,41 +1020,7 @@
           <w:bdr w:val="none" w:sz="0" w:space="0" w:color="auto" w:frame="1"/>
           <w:lang w:eastAsia="pt-PT"/>
         </w:rPr>
-        <w:t>ifconfig</w:t>
-      </w:r>
-      <w:proofErr w:type="spellEnd"/>
-      <w:r>
-        <w:rPr>
-          <w:rFonts w:ascii="Consolas" w:eastAsia="Times New Roman" w:hAnsi="Consolas" w:cs="Courier New"/>
-          <w:color w:val="FF0000"/>
-          <w:sz w:val="18"/>
-          <w:szCs w:val="18"/>
-          <w:bdr w:val="none" w:sz="0" w:space="0" w:color="auto" w:frame="1"/>
-          <w:lang w:eastAsia="pt-PT"/>
-        </w:rPr>
-        <w:t xml:space="preserve"> eth0 172.16.</w:t>
-      </w:r>
-      <w:r>
-        <w:rPr>
-          <w:rFonts w:ascii="Consolas" w:eastAsia="Times New Roman" w:hAnsi="Consolas" w:cs="Courier New"/>
-          <w:color w:val="FF0000"/>
-          <w:sz w:val="18"/>
-          <w:szCs w:val="18"/>
-          <w:bdr w:val="none" w:sz="0" w:space="0" w:color="auto" w:frame="1"/>
-          <w:lang w:eastAsia="pt-PT"/>
-        </w:rPr>
-        <w:t>4</w:t>
-      </w:r>
-      <w:r>
-        <w:rPr>
-          <w:rFonts w:ascii="Consolas" w:eastAsia="Times New Roman" w:hAnsi="Consolas" w:cs="Courier New"/>
-          <w:color w:val="FF0000"/>
-          <w:sz w:val="18"/>
-          <w:szCs w:val="18"/>
-          <w:bdr w:val="none" w:sz="0" w:space="0" w:color="auto" w:frame="1"/>
-          <w:lang w:eastAsia="pt-PT"/>
-        </w:rPr>
-        <w:t>0.1/24</w:t>
+        <w:t>ifconfig eth0 172.16.40.1/24</w:t>
       </w:r>
     </w:p>
     <w:p>
@@ -1087,14 +1034,12 @@
           <w:color w:val="FF0000"/>
         </w:rPr>
       </w:pPr>
-      <w:proofErr w:type="spellStart"/>
       <w:r>
         <w:rPr>
           <w:color w:val="FF0000"/>
         </w:rPr>
         <w:t>ifconfig</w:t>
       </w:r>
-      <w:proofErr w:type="spellEnd"/>
     </w:p>
     <w:p>
       <w:pPr>
@@ -1107,19 +1052,11 @@
           <w:color w:val="0070C0"/>
         </w:rPr>
       </w:pPr>
-      <w:proofErr w:type="spellStart"/>
       <w:r>
         <w:rPr>
           <w:color w:val="0070C0"/>
         </w:rPr>
-        <w:t>route</w:t>
-      </w:r>
-      <w:proofErr w:type="spellEnd"/>
-      <w:r>
-        <w:rPr>
-          <w:color w:val="0070C0"/>
-        </w:rPr>
-        <w:t xml:space="preserve"> -n</w:t>
+        <w:t>route -n</w:t>
       </w:r>
     </w:p>
     <w:p>
@@ -1146,28 +1083,12 @@
           <w:color w:val="FF0000"/>
         </w:rPr>
       </w:pPr>
-      <w:proofErr w:type="spellStart"/>
-      <w:r>
-        <w:rPr>
-          <w:color w:val="FF0000"/>
-        </w:rPr>
-        <w:t>ifconfig</w:t>
-      </w:r>
-      <w:proofErr w:type="spellEnd"/>
-      <w:r>
-        <w:rPr>
-          <w:color w:val="FF0000"/>
-        </w:rPr>
-        <w:t xml:space="preserve"> eth0 </w:t>
-      </w:r>
-      <w:proofErr w:type="spellStart"/>
-      <w:r>
-        <w:rPr>
-          <w:color w:val="FF0000"/>
-        </w:rPr>
-        <w:t>up</w:t>
-      </w:r>
-      <w:proofErr w:type="spellEnd"/>
+      <w:r>
+        <w:rPr>
+          <w:color w:val="FF0000"/>
+        </w:rPr>
+        <w:t>ifconfig eth0 up</w:t>
+      </w:r>
     </w:p>
     <w:p>
       <w:pPr>
@@ -1203,7 +1124,6 @@
           <w:lang w:eastAsia="pt-PT"/>
         </w:rPr>
       </w:pPr>
-      <w:proofErr w:type="spellStart"/>
       <w:r>
         <w:rPr>
           <w:rFonts w:ascii="Consolas" w:eastAsia="Times New Roman" w:hAnsi="Consolas" w:cs="Courier New"/>
@@ -1213,41 +1133,7 @@
           <w:bdr w:val="none" w:sz="0" w:space="0" w:color="auto" w:frame="1"/>
           <w:lang w:eastAsia="pt-PT"/>
         </w:rPr>
-        <w:t>ifconfig</w:t>
-      </w:r>
-      <w:proofErr w:type="spellEnd"/>
-      <w:r>
-        <w:rPr>
-          <w:rFonts w:ascii="Consolas" w:eastAsia="Times New Roman" w:hAnsi="Consolas" w:cs="Courier New"/>
-          <w:color w:val="FF0000"/>
-          <w:sz w:val="18"/>
-          <w:szCs w:val="18"/>
-          <w:bdr w:val="none" w:sz="0" w:space="0" w:color="auto" w:frame="1"/>
-          <w:lang w:eastAsia="pt-PT"/>
-        </w:rPr>
-        <w:t xml:space="preserve"> eth0 172.16.40.</w:t>
-      </w:r>
-      <w:r>
-        <w:rPr>
-          <w:rFonts w:ascii="Consolas" w:eastAsia="Times New Roman" w:hAnsi="Consolas" w:cs="Courier New"/>
-          <w:color w:val="FF0000"/>
-          <w:sz w:val="18"/>
-          <w:szCs w:val="18"/>
-          <w:bdr w:val="none" w:sz="0" w:space="0" w:color="auto" w:frame="1"/>
-          <w:lang w:eastAsia="pt-PT"/>
-        </w:rPr>
-        <w:t>254</w:t>
-      </w:r>
-      <w:r>
-        <w:rPr>
-          <w:rFonts w:ascii="Consolas" w:eastAsia="Times New Roman" w:hAnsi="Consolas" w:cs="Courier New"/>
-          <w:color w:val="FF0000"/>
-          <w:sz w:val="18"/>
-          <w:szCs w:val="18"/>
-          <w:bdr w:val="none" w:sz="0" w:space="0" w:color="auto" w:frame="1"/>
-          <w:lang w:eastAsia="pt-PT"/>
-        </w:rPr>
-        <w:t>/24</w:t>
+        <w:t>ifconfig eth0 172.16.40.254/24</w:t>
       </w:r>
     </w:p>
     <w:p>
@@ -1261,14 +1147,12 @@
           <w:color w:val="FF0000"/>
         </w:rPr>
       </w:pPr>
-      <w:proofErr w:type="spellStart"/>
       <w:r>
         <w:rPr>
           <w:color w:val="FF0000"/>
         </w:rPr>
         <w:t>ifconfig</w:t>
       </w:r>
-      <w:proofErr w:type="spellEnd"/>
     </w:p>
     <w:p>
       <w:pPr>
@@ -1281,19 +1165,11 @@
           <w:color w:val="0070C0"/>
         </w:rPr>
       </w:pPr>
-      <w:proofErr w:type="spellStart"/>
       <w:r>
         <w:rPr>
           <w:color w:val="0070C0"/>
         </w:rPr>
-        <w:t>route</w:t>
-      </w:r>
-      <w:proofErr w:type="spellEnd"/>
-      <w:r>
-        <w:rPr>
-          <w:color w:val="0070C0"/>
-        </w:rPr>
-        <w:t xml:space="preserve"> -n</w:t>
+        <w:t>route -n</w:t>
       </w:r>
     </w:p>
     <w:p>
@@ -1310,13 +1186,8 @@
         </w:numPr>
       </w:pPr>
       <w:r>
-        <w:t xml:space="preserve">Registar o que aparece depois de se fazer </w:t>
-      </w:r>
-      <w:proofErr w:type="spellStart"/>
-      <w:r>
-        <w:t>ifconfig</w:t>
-      </w:r>
-      <w:proofErr w:type="spellEnd"/>
+        <w:t>Registar o que aparece depois de se fazer ifconfig</w:t>
+      </w:r>
       <w:r>
         <w:t xml:space="preserve"> em cada gnu</w:t>
       </w:r>
@@ -1343,19 +1214,11 @@
           <w:color w:val="0070C0"/>
         </w:rPr>
       </w:pPr>
-      <w:proofErr w:type="spellStart"/>
       <w:r>
         <w:rPr>
           <w:color w:val="0070C0"/>
         </w:rPr>
-        <w:t>ping</w:t>
-      </w:r>
-      <w:proofErr w:type="spellEnd"/>
-      <w:r>
-        <w:rPr>
-          <w:color w:val="0070C0"/>
-        </w:rPr>
-        <w:t xml:space="preserve"> 172.16.40.254 </w:t>
+        <w:t xml:space="preserve">ping 172.16.40.254 </w:t>
       </w:r>
     </w:p>
     <w:p>
@@ -1363,13 +1226,7 @@
         <w:ind w:firstLine="708"/>
       </w:pPr>
       <w:r>
-        <w:t>No gnu4</w:t>
-      </w:r>
-      <w:r>
-        <w:t>4</w:t>
-      </w:r>
-      <w:r>
-        <w:t>:</w:t>
+        <w:t>No gnu44:</w:t>
       </w:r>
     </w:p>
     <w:p>
@@ -1383,31 +1240,11 @@
           <w:color w:val="0070C0"/>
         </w:rPr>
       </w:pPr>
-      <w:proofErr w:type="spellStart"/>
       <w:r>
         <w:rPr>
           <w:color w:val="0070C0"/>
         </w:rPr>
-        <w:t>ping</w:t>
-      </w:r>
-      <w:proofErr w:type="spellEnd"/>
-      <w:r>
-        <w:rPr>
-          <w:color w:val="0070C0"/>
-        </w:rPr>
-        <w:t xml:space="preserve"> 172.16.40.</w:t>
-      </w:r>
-      <w:r>
-        <w:rPr>
-          <w:color w:val="0070C0"/>
-        </w:rPr>
-        <w:t>1</w:t>
-      </w:r>
-      <w:r>
-        <w:rPr>
-          <w:color w:val="0070C0"/>
-        </w:rPr>
-        <w:t xml:space="preserve"> </w:t>
+        <w:t xml:space="preserve">ping 172.16.40.1 </w:t>
       </w:r>
     </w:p>
     <w:p>
@@ -1445,48 +1282,22 @@
       <w:r>
         <w:t xml:space="preserve">Fazer </w:t>
       </w:r>
-      <w:proofErr w:type="spellStart"/>
       <w:r>
         <w:rPr>
           <w:b/>
           <w:bCs/>
         </w:rPr>
-        <w:t>route</w:t>
-      </w:r>
-      <w:proofErr w:type="spellEnd"/>
+        <w:t>route -n</w:t>
+      </w:r>
+      <w:r>
+        <w:t xml:space="preserve"> e </w:t>
+      </w:r>
       <w:r>
         <w:rPr>
           <w:b/>
           <w:bCs/>
         </w:rPr>
-        <w:t xml:space="preserve"> -n</w:t>
-      </w:r>
-      <w:r>
-        <w:t xml:space="preserve"> </w:t>
-      </w:r>
-      <w:proofErr w:type="gramStart"/>
-      <w:r>
-        <w:t>e</w:t>
-      </w:r>
-      <w:proofErr w:type="gramEnd"/>
-      <w:r>
-        <w:t xml:space="preserve"> </w:t>
-      </w:r>
-      <w:proofErr w:type="spellStart"/>
-      <w:r>
-        <w:rPr>
-          <w:b/>
-          <w:bCs/>
-        </w:rPr>
-        <w:t>arp</w:t>
-      </w:r>
-      <w:proofErr w:type="spellEnd"/>
-      <w:r>
-        <w:rPr>
-          <w:b/>
-          <w:bCs/>
-        </w:rPr>
-        <w:t xml:space="preserve"> -a</w:t>
+        <w:t>arp -a</w:t>
       </w:r>
       <w:r>
         <w:t xml:space="preserve"> nos dois gnus</w:t>
@@ -1506,23 +1317,7 @@
       </w:pPr>
       <w:r>
         <w:lastRenderedPageBreak/>
-        <w:t xml:space="preserve">Os passos 6 a 10 só são relevantes para a parte de capturar os </w:t>
-      </w:r>
-      <w:proofErr w:type="spellStart"/>
-      <w:r>
-        <w:t>logs</w:t>
-      </w:r>
-      <w:proofErr w:type="spellEnd"/>
-      <w:r>
-        <w:t xml:space="preserve">. É só abrir o </w:t>
-      </w:r>
-      <w:proofErr w:type="spellStart"/>
-      <w:r>
-        <w:t>Wireshark</w:t>
-      </w:r>
-      <w:proofErr w:type="spellEnd"/>
-      <w:r>
-        <w:t>, abrir a captura no eth0 e correr os comandos necessários e parar a captura no final.</w:t>
+        <w:t>Os passos 6 a 10 só são relevantes para a parte de capturar os logs. É só abrir o Wireshark, abrir a captura no eth0 e correr os comandos necessários e parar a captura no final.</w:t>
       </w:r>
     </w:p>
     <w:p/>
@@ -1531,19 +1326,7 @@
         <w:jc w:val="center"/>
       </w:pPr>
       <w:r>
-        <w:t>-----------------Experi</w:t>
-      </w:r>
-      <w:r>
-        <w:t>ê</w:t>
-      </w:r>
-      <w:r>
-        <w:t xml:space="preserve">ncia </w:t>
-      </w:r>
-      <w:r>
-        <w:t>2</w:t>
-      </w:r>
-      <w:r>
-        <w:t>-----------------</w:t>
+        <w:t>-----------------Experiência 2-----------------</w:t>
       </w:r>
     </w:p>
     <w:p>
@@ -1562,13 +1345,7 @@
         <w:ind w:firstLine="360"/>
       </w:pPr>
       <w:r>
-        <w:t>No gnu4</w:t>
-      </w:r>
-      <w:r>
-        <w:t>2</w:t>
-      </w:r>
-      <w:r>
-        <w:t>:</w:t>
+        <w:t>No gnu42:</w:t>
       </w:r>
     </w:p>
     <w:p>
@@ -1582,28 +1359,12 @@
           <w:color w:val="FF0000"/>
         </w:rPr>
       </w:pPr>
-      <w:proofErr w:type="spellStart"/>
-      <w:r>
-        <w:rPr>
-          <w:color w:val="FF0000"/>
-        </w:rPr>
-        <w:t>ifconfig</w:t>
-      </w:r>
-      <w:proofErr w:type="spellEnd"/>
-      <w:r>
-        <w:rPr>
-          <w:color w:val="FF0000"/>
-        </w:rPr>
-        <w:t xml:space="preserve"> eth0 </w:t>
-      </w:r>
-      <w:proofErr w:type="spellStart"/>
-      <w:r>
-        <w:rPr>
-          <w:color w:val="FF0000"/>
-        </w:rPr>
-        <w:t>up</w:t>
-      </w:r>
-      <w:proofErr w:type="spellEnd"/>
+      <w:r>
+        <w:rPr>
+          <w:color w:val="FF0000"/>
+        </w:rPr>
+        <w:t>ifconfig eth0 up</w:t>
+      </w:r>
     </w:p>
     <w:p>
       <w:pPr>
@@ -1639,7 +1400,6 @@
           <w:lang w:eastAsia="pt-PT"/>
         </w:rPr>
       </w:pPr>
-      <w:proofErr w:type="spellStart"/>
       <w:r>
         <w:rPr>
           <w:rFonts w:ascii="Consolas" w:eastAsia="Times New Roman" w:hAnsi="Consolas" w:cs="Courier New"/>
@@ -1649,9 +1409,8 @@
           <w:bdr w:val="none" w:sz="0" w:space="0" w:color="auto" w:frame="1"/>
           <w:lang w:eastAsia="pt-PT"/>
         </w:rPr>
-        <w:t>ifconfig</w:t>
-      </w:r>
-      <w:proofErr w:type="spellEnd"/>
+        <w:t>ifconfig eth0 172.16.4</w:t>
+      </w:r>
       <w:r>
         <w:rPr>
           <w:rFonts w:ascii="Consolas" w:eastAsia="Times New Roman" w:hAnsi="Consolas" w:cs="Courier New"/>
@@ -1661,7 +1420,7 @@
           <w:bdr w:val="none" w:sz="0" w:space="0" w:color="auto" w:frame="1"/>
           <w:lang w:eastAsia="pt-PT"/>
         </w:rPr>
-        <w:t xml:space="preserve"> eth0 172.16.4</w:t>
+        <w:t>1</w:t>
       </w:r>
       <w:r>
         <w:rPr>
@@ -1672,17 +1431,6 @@
           <w:bdr w:val="none" w:sz="0" w:space="0" w:color="auto" w:frame="1"/>
           <w:lang w:eastAsia="pt-PT"/>
         </w:rPr>
-        <w:t>1</w:t>
-      </w:r>
-      <w:r>
-        <w:rPr>
-          <w:rFonts w:ascii="Consolas" w:eastAsia="Times New Roman" w:hAnsi="Consolas" w:cs="Courier New"/>
-          <w:color w:val="FF0000"/>
-          <w:sz w:val="18"/>
-          <w:szCs w:val="18"/>
-          <w:bdr w:val="none" w:sz="0" w:space="0" w:color="auto" w:frame="1"/>
-          <w:lang w:eastAsia="pt-PT"/>
-        </w:rPr>
         <w:t>.1/24</w:t>
       </w:r>
     </w:p>
@@ -1697,14 +1445,12 @@
           <w:color w:val="FF0000"/>
         </w:rPr>
       </w:pPr>
-      <w:proofErr w:type="spellStart"/>
       <w:r>
         <w:rPr>
           <w:color w:val="FF0000"/>
         </w:rPr>
         <w:t>ifconfig</w:t>
       </w:r>
-      <w:proofErr w:type="spellEnd"/>
     </w:p>
     <w:p>
       <w:pPr>
@@ -1717,19 +1463,11 @@
           <w:color w:val="0070C0"/>
         </w:rPr>
       </w:pPr>
-      <w:proofErr w:type="spellStart"/>
       <w:r>
         <w:rPr>
           <w:color w:val="0070C0"/>
         </w:rPr>
-        <w:t>route</w:t>
-      </w:r>
-      <w:proofErr w:type="spellEnd"/>
-      <w:r>
-        <w:rPr>
-          <w:color w:val="0070C0"/>
-        </w:rPr>
-        <w:t xml:space="preserve"> -n</w:t>
+        <w:t>route -n</w:t>
       </w:r>
     </w:p>
     <w:p>
@@ -1749,25 +1487,8 @@
         </w:rPr>
       </w:pPr>
       <w:r>
-        <w:t xml:space="preserve">Registar </w:t>
-      </w:r>
-      <w:proofErr w:type="spellStart"/>
-      <w:r>
-        <w:t>ip</w:t>
-      </w:r>
-      <w:proofErr w:type="spellEnd"/>
-      <w:r>
-        <w:t xml:space="preserve"> e </w:t>
-      </w:r>
-      <w:proofErr w:type="spellStart"/>
-      <w:r>
-        <w:t>mac</w:t>
-      </w:r>
-      <w:proofErr w:type="spellEnd"/>
-      <w:r>
-        <w:t xml:space="preserve"> com o </w:t>
-      </w:r>
-      <w:proofErr w:type="spellStart"/>
+        <w:t xml:space="preserve">Registar ip e mac com o </w:t>
+      </w:r>
       <w:r>
         <w:rPr>
           <w:b/>
@@ -1775,7 +1496,6 @@
         </w:rPr>
         <w:t>ifconfig</w:t>
       </w:r>
-      <w:proofErr w:type="spellEnd"/>
       <w:r>
         <w:rPr>
           <w:b/>
@@ -1803,13 +1523,8 @@
         </w:numPr>
       </w:pPr>
       <w:r>
-        <w:t xml:space="preserve">Abrir </w:t>
-      </w:r>
-      <w:proofErr w:type="spellStart"/>
-      <w:r>
-        <w:t>gtkterm</w:t>
-      </w:r>
-      <w:proofErr w:type="spellEnd"/>
+        <w:t>Abrir gtkterm</w:t>
+      </w:r>
       <w:r>
         <w:t xml:space="preserve"> no gnu43</w:t>
       </w:r>
@@ -1823,15 +1538,7 @@
         </w:numPr>
       </w:pPr>
       <w:r>
-        <w:t>Clicar em “</w:t>
-      </w:r>
-      <w:proofErr w:type="spellStart"/>
-      <w:r>
-        <w:t>enter</w:t>
-      </w:r>
-      <w:proofErr w:type="spellEnd"/>
-      <w:r>
-        <w:t>” algumas vezes até aparecer “gnu-sw4&gt;”</w:t>
+        <w:t>Clicar em “enter” algumas vezes até aparecer “gnu-sw4&gt;”</w:t>
       </w:r>
     </w:p>
     <w:p>
@@ -1843,23 +1550,7 @@
         </w:numPr>
       </w:pPr>
       <w:r>
-        <w:t>Escrever “</w:t>
-      </w:r>
-      <w:proofErr w:type="spellStart"/>
-      <w:r>
-        <w:t>en</w:t>
-      </w:r>
-      <w:proofErr w:type="spellEnd"/>
-      <w:r>
-        <w:t xml:space="preserve">” (de </w:t>
-      </w:r>
-      <w:proofErr w:type="spellStart"/>
-      <w:r>
-        <w:t>enable</w:t>
-      </w:r>
-      <w:proofErr w:type="spellEnd"/>
-      <w:r>
-        <w:t>) e a seguir por a password (8nortel)</w:t>
+        <w:t>Escrever “en” (de enable) e a seguir por a password (8nortel)</w:t>
       </w:r>
     </w:p>
     <w:p>
@@ -1905,19 +1596,11 @@
           <w:color w:val="FF0000"/>
         </w:rPr>
       </w:pPr>
-      <w:proofErr w:type="spellStart"/>
-      <w:r>
-        <w:rPr>
-          <w:color w:val="FF0000"/>
-        </w:rPr>
-        <w:t>conf</w:t>
-      </w:r>
-      <w:proofErr w:type="spellEnd"/>
-      <w:r>
-        <w:rPr>
-          <w:color w:val="FF0000"/>
-        </w:rPr>
-        <w:t xml:space="preserve"> t</w:t>
+      <w:r>
+        <w:rPr>
+          <w:color w:val="FF0000"/>
+        </w:rPr>
+        <w:t>conf t</w:t>
       </w:r>
     </w:p>
     <w:p>
@@ -1931,19 +1614,11 @@
           <w:color w:val="FF0000"/>
         </w:rPr>
       </w:pPr>
-      <w:proofErr w:type="spellStart"/>
-      <w:r>
-        <w:rPr>
-          <w:color w:val="FF0000"/>
-        </w:rPr>
-        <w:t>vlan</w:t>
-      </w:r>
-      <w:proofErr w:type="spellEnd"/>
-      <w:r>
-        <w:rPr>
-          <w:color w:val="FF0000"/>
-        </w:rPr>
-        <w:t xml:space="preserve"> 40</w:t>
+      <w:r>
+        <w:rPr>
+          <w:color w:val="FF0000"/>
+        </w:rPr>
+        <w:t>vlan 40</w:t>
       </w:r>
     </w:p>
     <w:p>
@@ -1957,14 +1632,12 @@
           <w:color w:val="FF0000"/>
         </w:rPr>
       </w:pPr>
-      <w:proofErr w:type="spellStart"/>
       <w:r>
         <w:rPr>
           <w:color w:val="FF0000"/>
         </w:rPr>
         <w:t>end</w:t>
       </w:r>
-      <w:proofErr w:type="spellEnd"/>
     </w:p>
     <w:p>
       <w:pPr>
@@ -1974,19 +1647,11 @@
           <w:numId w:val="11"/>
         </w:numPr>
       </w:pPr>
-      <w:proofErr w:type="spellStart"/>
-      <w:r>
-        <w:rPr>
-          <w:color w:val="FF0000"/>
-        </w:rPr>
-        <w:t>conf</w:t>
-      </w:r>
-      <w:proofErr w:type="spellEnd"/>
-      <w:r>
-        <w:rPr>
-          <w:color w:val="FF0000"/>
-        </w:rPr>
-        <w:t xml:space="preserve"> t</w:t>
+      <w:r>
+        <w:rPr>
+          <w:color w:val="FF0000"/>
+        </w:rPr>
+        <w:t>conf t</w:t>
       </w:r>
     </w:p>
     <w:p>
@@ -2001,63 +1666,16 @@
         <w:rPr>
           <w:color w:val="FF0000"/>
         </w:rPr>
-        <w:t xml:space="preserve">interface </w:t>
-      </w:r>
-      <w:proofErr w:type="spellStart"/>
-      <w:r>
-        <w:rPr>
-          <w:color w:val="FF0000"/>
-        </w:rPr>
-        <w:t>fastEthernet</w:t>
-      </w:r>
-      <w:proofErr w:type="spellEnd"/>
-      <w:r>
-        <w:rPr>
-          <w:color w:val="FF0000"/>
-        </w:rPr>
-        <w:t xml:space="preserve"> 0/1 </w:t>
-      </w:r>
-      <w:r>
-        <w:t xml:space="preserve">(o “1” é respetivo à porta do </w:t>
-      </w:r>
-      <w:proofErr w:type="spellStart"/>
-      <w:r>
-        <w:t>switch</w:t>
-      </w:r>
-      <w:proofErr w:type="spellEnd"/>
-      <w:r>
-        <w:t xml:space="preserve"> onde a porta do eth0 do gnu43 está</w:t>
-      </w:r>
-      <w:r>
-        <w:t xml:space="preserve"> </w:t>
-      </w:r>
-      <w:r>
-        <w:t>ligada</w:t>
-      </w:r>
-      <w:r>
-        <w:t xml:space="preserve">. Se tivéssemos ligado o eth0 do gnu43 à porta 13 do </w:t>
-      </w:r>
-      <w:proofErr w:type="spellStart"/>
-      <w:r>
-        <w:t>switch</w:t>
-      </w:r>
-      <w:proofErr w:type="spellEnd"/>
-      <w:r>
-        <w:t xml:space="preserve"> o comando correto seria “</w:t>
-      </w:r>
-      <w:r>
-        <w:t xml:space="preserve">interface </w:t>
-      </w:r>
-      <w:proofErr w:type="spellStart"/>
-      <w:r>
-        <w:t>fastEthernet</w:t>
-      </w:r>
-      <w:proofErr w:type="spellEnd"/>
-      <w:r>
-        <w:t xml:space="preserve"> 0/1</w:t>
-      </w:r>
-      <w:r>
-        <w:t>3”)</w:t>
+        <w:t xml:space="preserve">interface fastEthernet 0/1 </w:t>
+      </w:r>
+      <w:r>
+        <w:t>(o “1” é respetivo à porta do switch onde a porta do eth0 do gnu43 está</w:t>
+      </w:r>
+      <w:r>
+        <w:t xml:space="preserve"> ligada</w:t>
+      </w:r>
+      <w:r>
+        <w:t>. Se tivéssemos ligado o eth0 do gnu43 à porta 13 do switch o comando correto seria “interface fastEthernet 0/13”)</w:t>
       </w:r>
     </w:p>
     <w:p>
@@ -2071,42 +1689,12 @@
           <w:color w:val="FF0000"/>
         </w:rPr>
       </w:pPr>
-      <w:proofErr w:type="spellStart"/>
-      <w:r>
-        <w:rPr>
-          <w:color w:val="FF0000"/>
-        </w:rPr>
-        <w:t>switchport</w:t>
-      </w:r>
-      <w:proofErr w:type="spellEnd"/>
-      <w:r>
-        <w:rPr>
-          <w:color w:val="FF0000"/>
-        </w:rPr>
-        <w:t xml:space="preserve"> </w:t>
-      </w:r>
-      <w:proofErr w:type="spellStart"/>
-      <w:r>
-        <w:rPr>
-          <w:color w:val="FF0000"/>
-        </w:rPr>
-        <w:t>mode</w:t>
-      </w:r>
-      <w:proofErr w:type="spellEnd"/>
-      <w:r>
-        <w:rPr>
-          <w:color w:val="FF0000"/>
-        </w:rPr>
-        <w:t xml:space="preserve"> </w:t>
-      </w:r>
-      <w:proofErr w:type="spellStart"/>
-      <w:r>
-        <w:rPr>
-          <w:color w:val="FF0000"/>
-        </w:rPr>
-        <w:t>access</w:t>
-      </w:r>
-      <w:proofErr w:type="spellEnd"/>
+      <w:r>
+        <w:rPr>
+          <w:color w:val="FF0000"/>
+        </w:rPr>
+        <w:t>switchport mode access</w:t>
+      </w:r>
     </w:p>
     <w:p>
       <w:pPr>
@@ -2119,47 +1707,11 @@
           <w:color w:val="FF0000"/>
         </w:rPr>
       </w:pPr>
-      <w:proofErr w:type="spellStart"/>
-      <w:r>
-        <w:rPr>
-          <w:color w:val="FF0000"/>
-        </w:rPr>
-        <w:t>switchport</w:t>
-      </w:r>
-      <w:proofErr w:type="spellEnd"/>
-      <w:r>
-        <w:rPr>
-          <w:color w:val="FF0000"/>
-        </w:rPr>
-        <w:t xml:space="preserve"> </w:t>
-      </w:r>
-      <w:proofErr w:type="spellStart"/>
-      <w:r>
-        <w:rPr>
-          <w:color w:val="FF0000"/>
-        </w:rPr>
-        <w:t>access</w:t>
-      </w:r>
-      <w:proofErr w:type="spellEnd"/>
-      <w:r>
-        <w:rPr>
-          <w:color w:val="FF0000"/>
-        </w:rPr>
-        <w:t xml:space="preserve"> </w:t>
-      </w:r>
-      <w:proofErr w:type="spellStart"/>
-      <w:r>
-        <w:rPr>
-          <w:color w:val="FF0000"/>
-        </w:rPr>
-        <w:t>vlan</w:t>
-      </w:r>
-      <w:proofErr w:type="spellEnd"/>
-      <w:r>
-        <w:rPr>
-          <w:color w:val="FF0000"/>
-        </w:rPr>
-        <w:t xml:space="preserve"> 40</w:t>
+      <w:r>
+        <w:rPr>
+          <w:color w:val="FF0000"/>
+        </w:rPr>
+        <w:t>switchport access vlan 40</w:t>
       </w:r>
     </w:p>
     <w:p>
@@ -2170,14 +1722,12 @@
           <w:numId w:val="11"/>
         </w:numPr>
       </w:pPr>
-      <w:proofErr w:type="spellStart"/>
       <w:r>
         <w:rPr>
           <w:color w:val="FF0000"/>
         </w:rPr>
         <w:t>end</w:t>
       </w:r>
-      <w:proofErr w:type="spellEnd"/>
       <w:r>
         <w:t xml:space="preserve"> ou </w:t>
       </w:r>
@@ -2200,54 +1750,10 @@
         <w:rPr>
           <w:color w:val="0070C0"/>
         </w:rPr>
-        <w:t xml:space="preserve">show </w:t>
-      </w:r>
-      <w:proofErr w:type="spellStart"/>
-      <w:r>
-        <w:rPr>
-          <w:color w:val="0070C0"/>
-        </w:rPr>
-        <w:t>vlan</w:t>
-      </w:r>
-      <w:proofErr w:type="spellEnd"/>
-      <w:r>
-        <w:rPr>
-          <w:color w:val="0070C0"/>
-        </w:rPr>
-        <w:t xml:space="preserve"> </w:t>
-      </w:r>
-      <w:proofErr w:type="spellStart"/>
-      <w:r>
-        <w:rPr>
-          <w:color w:val="0070C0"/>
-        </w:rPr>
-        <w:t>brief</w:t>
-      </w:r>
-      <w:proofErr w:type="spellEnd"/>
-      <w:r>
-        <w:rPr>
-          <w:color w:val="0070C0"/>
-        </w:rPr>
-        <w:t xml:space="preserve"> </w:t>
-      </w:r>
-      <w:r>
-        <w:t xml:space="preserve">(para </w:t>
-      </w:r>
-      <w:proofErr w:type="spellStart"/>
-      <w:r>
-        <w:t>verirficar</w:t>
-      </w:r>
-      <w:proofErr w:type="spellEnd"/>
-      <w:r>
-        <w:t xml:space="preserve"> se a </w:t>
-      </w:r>
-      <w:proofErr w:type="spellStart"/>
-      <w:r>
-        <w:t>vlan</w:t>
-      </w:r>
-      <w:proofErr w:type="spellEnd"/>
-      <w:r>
-        <w:t xml:space="preserve"> foi criada e se tem as portas correspondentes associadas)</w:t>
+        <w:t xml:space="preserve">show vlan brief </w:t>
+      </w:r>
+      <w:r>
+        <w:t>(para verirficar se a vlan foi criada e se tem as portas correspondentes associadas)</w:t>
       </w:r>
     </w:p>
     <w:p>
@@ -2277,61 +1783,7 @@
         <w:rPr>
           <w:color w:val="FF0000"/>
         </w:rPr>
-        <w:t xml:space="preserve">o mesmo para o </w:t>
-      </w:r>
-      <w:proofErr w:type="gramStart"/>
-      <w:r>
-        <w:rPr>
-          <w:color w:val="FF0000"/>
-        </w:rPr>
-        <w:t>gnu44</w:t>
-      </w:r>
-      <w:proofErr w:type="gramEnd"/>
-      <w:r>
-        <w:rPr>
-          <w:color w:val="FF0000"/>
-        </w:rPr>
-        <w:t xml:space="preserve"> mas mudar no comando “</w:t>
-      </w:r>
-      <w:r>
-        <w:rPr>
-          <w:color w:val="FF0000"/>
-        </w:rPr>
-        <w:t xml:space="preserve">interface </w:t>
-      </w:r>
-      <w:proofErr w:type="spellStart"/>
-      <w:r>
-        <w:rPr>
-          <w:color w:val="FF0000"/>
-        </w:rPr>
-        <w:t>fastEthernet</w:t>
-      </w:r>
-      <w:proofErr w:type="spellEnd"/>
-      <w:r>
-        <w:rPr>
-          <w:color w:val="FF0000"/>
-        </w:rPr>
-        <w:t xml:space="preserve"> 0/1</w:t>
-      </w:r>
-      <w:r>
-        <w:rPr>
-          <w:color w:val="FF0000"/>
-        </w:rPr>
-        <w:t xml:space="preserve">” o “1” para a porta correspondente no </w:t>
-      </w:r>
-      <w:proofErr w:type="spellStart"/>
-      <w:r>
-        <w:rPr>
-          <w:color w:val="FF0000"/>
-        </w:rPr>
-        <w:t>switch</w:t>
-      </w:r>
-      <w:proofErr w:type="spellEnd"/>
-      <w:r>
-        <w:rPr>
-          <w:color w:val="FF0000"/>
-        </w:rPr>
-        <w:t xml:space="preserve"> à porta do eth0 do gnu44</w:t>
+        <w:t>o mesmo para o gnu44 mas mudar no comando “interface fastEthernet 0/1” o “1” para a porta correspondente no switch à porta do eth0 do gnu44</w:t>
       </w:r>
     </w:p>
     <w:p>
@@ -2343,13 +1795,7 @@
         </w:numPr>
       </w:pPr>
       <w:r>
-        <w:t>Comandos para configurar vlan4</w:t>
-      </w:r>
-      <w:r>
-        <w:t>1</w:t>
-      </w:r>
-      <w:r>
-        <w:t>:</w:t>
+        <w:t>Comandos para configurar vlan41:</w:t>
       </w:r>
     </w:p>
     <w:p>
@@ -2363,19 +1809,11 @@
           <w:color w:val="FF0000"/>
         </w:rPr>
       </w:pPr>
-      <w:proofErr w:type="spellStart"/>
-      <w:r>
-        <w:rPr>
-          <w:color w:val="FF0000"/>
-        </w:rPr>
-        <w:t>conf</w:t>
-      </w:r>
-      <w:proofErr w:type="spellEnd"/>
-      <w:r>
-        <w:rPr>
-          <w:color w:val="FF0000"/>
-        </w:rPr>
-        <w:t xml:space="preserve"> t</w:t>
+      <w:r>
+        <w:rPr>
+          <w:color w:val="FF0000"/>
+        </w:rPr>
+        <w:t>conf t</w:t>
       </w:r>
     </w:p>
     <w:p>
@@ -2389,19 +1827,11 @@
           <w:color w:val="FF0000"/>
         </w:rPr>
       </w:pPr>
-      <w:proofErr w:type="spellStart"/>
-      <w:r>
-        <w:rPr>
-          <w:color w:val="FF0000"/>
-        </w:rPr>
-        <w:t>vlan</w:t>
-      </w:r>
-      <w:proofErr w:type="spellEnd"/>
-      <w:r>
-        <w:rPr>
-          <w:color w:val="FF0000"/>
-        </w:rPr>
-        <w:t xml:space="preserve"> 4</w:t>
+      <w:r>
+        <w:rPr>
+          <w:color w:val="FF0000"/>
+        </w:rPr>
+        <w:t>vlan 4</w:t>
       </w:r>
       <w:r>
         <w:rPr>
@@ -2421,14 +1851,12 @@
           <w:color w:val="FF0000"/>
         </w:rPr>
       </w:pPr>
-      <w:proofErr w:type="spellStart"/>
       <w:r>
         <w:rPr>
           <w:color w:val="FF0000"/>
         </w:rPr>
         <w:t>end</w:t>
       </w:r>
-      <w:proofErr w:type="spellEnd"/>
     </w:p>
     <w:p>
       <w:pPr>
@@ -2438,19 +1866,11 @@
           <w:numId w:val="11"/>
         </w:numPr>
       </w:pPr>
-      <w:proofErr w:type="spellStart"/>
-      <w:r>
-        <w:rPr>
-          <w:color w:val="FF0000"/>
-        </w:rPr>
-        <w:t>conf</w:t>
-      </w:r>
-      <w:proofErr w:type="spellEnd"/>
-      <w:r>
-        <w:rPr>
-          <w:color w:val="FF0000"/>
-        </w:rPr>
-        <w:t xml:space="preserve"> t</w:t>
+      <w:r>
+        <w:rPr>
+          <w:color w:val="FF0000"/>
+        </w:rPr>
+        <w:t>conf t</w:t>
       </w:r>
     </w:p>
     <w:p>
@@ -2465,21 +1885,7 @@
         <w:rPr>
           <w:color w:val="FF0000"/>
         </w:rPr>
-        <w:t xml:space="preserve">interface </w:t>
-      </w:r>
-      <w:proofErr w:type="spellStart"/>
-      <w:r>
-        <w:rPr>
-          <w:color w:val="FF0000"/>
-        </w:rPr>
-        <w:t>fastEthernet</w:t>
-      </w:r>
-      <w:proofErr w:type="spellEnd"/>
-      <w:r>
-        <w:rPr>
-          <w:color w:val="FF0000"/>
-        </w:rPr>
-        <w:t xml:space="preserve"> 0/</w:t>
+        <w:t>interface fastEthernet 0/</w:t>
       </w:r>
       <w:r>
         <w:rPr>
@@ -2500,15 +1906,7 @@
         <w:t>3</w:t>
       </w:r>
       <w:r>
-        <w:t xml:space="preserve">” é respetivo à porta do </w:t>
-      </w:r>
-      <w:proofErr w:type="spellStart"/>
-      <w:r>
-        <w:t>switch</w:t>
-      </w:r>
-      <w:proofErr w:type="spellEnd"/>
-      <w:r>
-        <w:t xml:space="preserve"> onde a porta do eth0 do gnu4</w:t>
+        <w:t>” é respetivo à porta do switch onde a porta do eth0 do gnu4</w:t>
       </w:r>
       <w:r>
         <w:t>2</w:t>
@@ -2526,35 +1924,7 @@
         <w:t>2</w:t>
       </w:r>
       <w:r>
-        <w:t xml:space="preserve"> à porta </w:t>
-      </w:r>
-      <w:r>
-        <w:t>10</w:t>
-      </w:r>
-      <w:r>
-        <w:t xml:space="preserve"> do </w:t>
-      </w:r>
-      <w:proofErr w:type="spellStart"/>
-      <w:r>
-        <w:t>switch</w:t>
-      </w:r>
-      <w:proofErr w:type="spellEnd"/>
-      <w:r>
-        <w:t xml:space="preserve"> o comando correto seria “interface </w:t>
-      </w:r>
-      <w:proofErr w:type="spellStart"/>
-      <w:r>
-        <w:t>fastEthernet</w:t>
-      </w:r>
-      <w:proofErr w:type="spellEnd"/>
-      <w:r>
-        <w:t xml:space="preserve"> 0/1</w:t>
-      </w:r>
-      <w:r>
-        <w:t>0</w:t>
-      </w:r>
-      <w:r>
-        <w:t>”)</w:t>
+        <w:t xml:space="preserve"> à porta 10 do switch o comando correto seria “interface fastEthernet 0/10”)</w:t>
       </w:r>
     </w:p>
     <w:p>
@@ -2568,43 +1938,13 @@
           <w:color w:val="FF0000"/>
         </w:rPr>
       </w:pPr>
-      <w:proofErr w:type="spellStart"/>
       <w:r>
         <w:rPr>
           <w:color w:val="FF0000"/>
         </w:rPr>
         <w:lastRenderedPageBreak/>
-        <w:t>switchport</w:t>
-      </w:r>
-      <w:proofErr w:type="spellEnd"/>
-      <w:r>
-        <w:rPr>
-          <w:color w:val="FF0000"/>
-        </w:rPr>
-        <w:t xml:space="preserve"> </w:t>
-      </w:r>
-      <w:proofErr w:type="spellStart"/>
-      <w:r>
-        <w:rPr>
-          <w:color w:val="FF0000"/>
-        </w:rPr>
-        <w:t>mode</w:t>
-      </w:r>
-      <w:proofErr w:type="spellEnd"/>
-      <w:r>
-        <w:rPr>
-          <w:color w:val="FF0000"/>
-        </w:rPr>
-        <w:t xml:space="preserve"> </w:t>
-      </w:r>
-      <w:proofErr w:type="spellStart"/>
-      <w:r>
-        <w:rPr>
-          <w:color w:val="FF0000"/>
-        </w:rPr>
-        <w:t>access</w:t>
-      </w:r>
-      <w:proofErr w:type="spellEnd"/>
+        <w:t>switchport mode access</w:t>
+      </w:r>
     </w:p>
     <w:p>
       <w:pPr>
@@ -2617,47 +1957,11 @@
           <w:color w:val="FF0000"/>
         </w:rPr>
       </w:pPr>
-      <w:proofErr w:type="spellStart"/>
-      <w:r>
-        <w:rPr>
-          <w:color w:val="FF0000"/>
-        </w:rPr>
-        <w:t>switchport</w:t>
-      </w:r>
-      <w:proofErr w:type="spellEnd"/>
-      <w:r>
-        <w:rPr>
-          <w:color w:val="FF0000"/>
-        </w:rPr>
-        <w:t xml:space="preserve"> </w:t>
-      </w:r>
-      <w:proofErr w:type="spellStart"/>
-      <w:r>
-        <w:rPr>
-          <w:color w:val="FF0000"/>
-        </w:rPr>
-        <w:t>access</w:t>
-      </w:r>
-      <w:proofErr w:type="spellEnd"/>
-      <w:r>
-        <w:rPr>
-          <w:color w:val="FF0000"/>
-        </w:rPr>
-        <w:t xml:space="preserve"> </w:t>
-      </w:r>
-      <w:proofErr w:type="spellStart"/>
-      <w:r>
-        <w:rPr>
-          <w:color w:val="FF0000"/>
-        </w:rPr>
-        <w:t>vlan</w:t>
-      </w:r>
-      <w:proofErr w:type="spellEnd"/>
-      <w:r>
-        <w:rPr>
-          <w:color w:val="FF0000"/>
-        </w:rPr>
-        <w:t xml:space="preserve"> 4</w:t>
+      <w:r>
+        <w:rPr>
+          <w:color w:val="FF0000"/>
+        </w:rPr>
+        <w:t>switchport access vlan 4</w:t>
       </w:r>
       <w:r>
         <w:rPr>
@@ -2674,14 +1978,12 @@
           <w:numId w:val="11"/>
         </w:numPr>
       </w:pPr>
-      <w:proofErr w:type="spellStart"/>
       <w:r>
         <w:rPr>
           <w:color w:val="FF0000"/>
         </w:rPr>
         <w:t>end</w:t>
       </w:r>
-      <w:proofErr w:type="spellEnd"/>
       <w:r>
         <w:t xml:space="preserve"> ou </w:t>
       </w:r>
@@ -2704,54 +2006,10 @@
         <w:rPr>
           <w:color w:val="0070C0"/>
         </w:rPr>
-        <w:t xml:space="preserve">show </w:t>
-      </w:r>
-      <w:proofErr w:type="spellStart"/>
-      <w:r>
-        <w:rPr>
-          <w:color w:val="0070C0"/>
-        </w:rPr>
-        <w:t>vlan</w:t>
-      </w:r>
-      <w:proofErr w:type="spellEnd"/>
-      <w:r>
-        <w:rPr>
-          <w:color w:val="0070C0"/>
-        </w:rPr>
-        <w:t xml:space="preserve"> </w:t>
-      </w:r>
-      <w:proofErr w:type="spellStart"/>
-      <w:r>
-        <w:rPr>
-          <w:color w:val="0070C0"/>
-        </w:rPr>
-        <w:t>brief</w:t>
-      </w:r>
-      <w:proofErr w:type="spellEnd"/>
-      <w:r>
-        <w:rPr>
-          <w:color w:val="0070C0"/>
-        </w:rPr>
-        <w:t xml:space="preserve"> </w:t>
-      </w:r>
-      <w:r>
-        <w:t xml:space="preserve">(para </w:t>
-      </w:r>
-      <w:proofErr w:type="spellStart"/>
-      <w:r>
-        <w:t>verirficar</w:t>
-      </w:r>
-      <w:proofErr w:type="spellEnd"/>
-      <w:r>
-        <w:t xml:space="preserve"> se a </w:t>
-      </w:r>
-      <w:proofErr w:type="spellStart"/>
-      <w:r>
-        <w:t>vlan</w:t>
-      </w:r>
-      <w:proofErr w:type="spellEnd"/>
-      <w:r>
-        <w:t xml:space="preserve"> foi criada e se tem as portas correspondentes associadas)</w:t>
+        <w:t xml:space="preserve">show vlan brief </w:t>
+      </w:r>
+      <w:r>
+        <w:t>(para verirficar se a vlan foi criada e se tem as portas correspondentes associadas)</w:t>
       </w:r>
     </w:p>
     <w:p>
@@ -2778,13 +2036,7 @@
         <w:jc w:val="center"/>
       </w:pPr>
       <w:r>
-        <w:t xml:space="preserve">-----------------Experiência </w:t>
-      </w:r>
-      <w:r>
-        <w:t>3</w:t>
-      </w:r>
-      <w:r>
-        <w:t>-----------------</w:t>
+        <w:t>-----------------Experiência 3-----------------</w:t>
       </w:r>
     </w:p>
     <w:p>
@@ -2807,21 +2059,7 @@
         <w:rPr>
           <w:color w:val="FF0000"/>
         </w:rPr>
-        <w:t xml:space="preserve">Ligar porta eth1 do bloco do gnu44 a uma porta do </w:t>
-      </w:r>
-      <w:proofErr w:type="spellStart"/>
-      <w:r>
-        <w:rPr>
-          <w:color w:val="FF0000"/>
-        </w:rPr>
-        <w:t>switch</w:t>
-      </w:r>
-      <w:proofErr w:type="spellEnd"/>
-      <w:r>
-        <w:rPr>
-          <w:color w:val="FF0000"/>
-        </w:rPr>
-        <w:t xml:space="preserve"> (ponto 7 da parte dos CABOS).</w:t>
+        <w:t>Ligar porta eth1 do bloco do gnu44 a uma porta do switch (ponto 7 da parte dos CABOS).</w:t>
       </w:r>
     </w:p>
     <w:p>
@@ -2865,19 +2103,11 @@
           <w:color w:val="FF0000"/>
         </w:rPr>
       </w:pPr>
-      <w:proofErr w:type="spellStart"/>
-      <w:r>
-        <w:rPr>
-          <w:color w:val="FF0000"/>
-        </w:rPr>
-        <w:t>ifconfig</w:t>
-      </w:r>
-      <w:proofErr w:type="spellEnd"/>
-      <w:r>
-        <w:rPr>
-          <w:color w:val="FF0000"/>
-        </w:rPr>
-        <w:t xml:space="preserve"> eth</w:t>
+      <w:r>
+        <w:rPr>
+          <w:color w:val="FF0000"/>
+        </w:rPr>
+        <w:t>ifconfig eth</w:t>
       </w:r>
       <w:r>
         <w:rPr>
@@ -2889,16 +2119,8 @@
         <w:rPr>
           <w:color w:val="FF0000"/>
         </w:rPr>
-        <w:t xml:space="preserve"> </w:t>
-      </w:r>
-      <w:proofErr w:type="spellStart"/>
-      <w:r>
-        <w:rPr>
-          <w:color w:val="FF0000"/>
-        </w:rPr>
-        <w:t>up</w:t>
-      </w:r>
-      <w:proofErr w:type="spellEnd"/>
+        <w:t xml:space="preserve"> up</w:t>
+      </w:r>
     </w:p>
     <w:p>
       <w:pPr>
@@ -2934,7 +2156,6 @@
           <w:lang w:eastAsia="pt-PT"/>
         </w:rPr>
       </w:pPr>
-      <w:proofErr w:type="spellStart"/>
       <w:r>
         <w:rPr>
           <w:rFonts w:ascii="Consolas" w:eastAsia="Times New Roman" w:hAnsi="Consolas" w:cs="Courier New"/>
@@ -2944,9 +2165,8 @@
           <w:bdr w:val="none" w:sz="0" w:space="0" w:color="auto" w:frame="1"/>
           <w:lang w:eastAsia="pt-PT"/>
         </w:rPr>
-        <w:t>ifconfig</w:t>
-      </w:r>
-      <w:proofErr w:type="spellEnd"/>
+        <w:t>ifconfig eth0 172.16.4</w:t>
+      </w:r>
       <w:r>
         <w:rPr>
           <w:rFonts w:ascii="Consolas" w:eastAsia="Times New Roman" w:hAnsi="Consolas" w:cs="Courier New"/>
@@ -2956,7 +2176,7 @@
           <w:bdr w:val="none" w:sz="0" w:space="0" w:color="auto" w:frame="1"/>
           <w:lang w:eastAsia="pt-PT"/>
         </w:rPr>
-        <w:t xml:space="preserve"> eth0 172.16.4</w:t>
+        <w:t>1</w:t>
       </w:r>
       <w:r>
         <w:rPr>
@@ -2967,7 +2187,7 @@
           <w:bdr w:val="none" w:sz="0" w:space="0" w:color="auto" w:frame="1"/>
           <w:lang w:eastAsia="pt-PT"/>
         </w:rPr>
-        <w:t>1</w:t>
+        <w:t>.</w:t>
       </w:r>
       <w:r>
         <w:rPr>
@@ -2978,7 +2198,7 @@
           <w:bdr w:val="none" w:sz="0" w:space="0" w:color="auto" w:frame="1"/>
           <w:lang w:eastAsia="pt-PT"/>
         </w:rPr>
-        <w:t>.</w:t>
+        <w:t>253</w:t>
       </w:r>
       <w:r>
         <w:rPr>
@@ -2989,692 +2209,404 @@
           <w:bdr w:val="none" w:sz="0" w:space="0" w:color="auto" w:frame="1"/>
           <w:lang w:eastAsia="pt-PT"/>
         </w:rPr>
-        <w:t>253</w:t>
-      </w:r>
-      <w:r>
-        <w:rPr>
-          <w:rFonts w:ascii="Consolas" w:eastAsia="Times New Roman" w:hAnsi="Consolas" w:cs="Courier New"/>
+        <w:t>/24</w:t>
+      </w:r>
+    </w:p>
+    <w:p>
+      <w:pPr>
+        <w:pStyle w:val="PargrafodaLista"/>
+        <w:numPr>
+          <w:ilvl w:val="1"/>
+          <w:numId w:val="13"/>
+        </w:numPr>
+        <w:rPr>
+          <w:color w:val="FF0000"/>
+        </w:rPr>
+      </w:pPr>
+      <w:r>
+        <w:rPr>
+          <w:color w:val="FF0000"/>
+        </w:rPr>
+        <w:t>ifconfig</w:t>
+      </w:r>
+    </w:p>
+    <w:p>
+      <w:pPr>
+        <w:pStyle w:val="PargrafodaLista"/>
+        <w:numPr>
+          <w:ilvl w:val="1"/>
+          <w:numId w:val="13"/>
+        </w:numPr>
+      </w:pPr>
+      <w:r>
+        <w:rPr>
+          <w:color w:val="0070C0"/>
+        </w:rPr>
+        <w:t>route -n</w:t>
+      </w:r>
+    </w:p>
+    <w:p>
+      <w:pPr>
+        <w:pStyle w:val="PargrafodaLista"/>
+        <w:numPr>
+          <w:ilvl w:val="0"/>
+          <w:numId w:val="14"/>
+        </w:numPr>
+        <w:rPr>
+          <w:color w:val="FF0000"/>
+        </w:rPr>
+      </w:pPr>
+      <w:r>
+        <w:rPr>
+          <w:color w:val="FF0000"/>
+        </w:rPr>
+        <w:t>Mudar para gnu43, abrir gtkterm e adicionar o eth1 à vlan 41:</w:t>
+      </w:r>
+    </w:p>
+    <w:p>
+      <w:pPr>
+        <w:pStyle w:val="PargrafodaLista"/>
+        <w:numPr>
+          <w:ilvl w:val="1"/>
+          <w:numId w:val="14"/>
+        </w:numPr>
+        <w:rPr>
+          <w:color w:val="FF0000"/>
+        </w:rPr>
+      </w:pPr>
+      <w:r>
+        <w:rPr>
+          <w:color w:val="FF0000"/>
+        </w:rPr>
+        <w:t>conf t</w:t>
+      </w:r>
+    </w:p>
+    <w:p>
+      <w:pPr>
+        <w:pStyle w:val="PargrafodaLista"/>
+        <w:numPr>
+          <w:ilvl w:val="1"/>
+          <w:numId w:val="14"/>
+        </w:numPr>
+        <w:rPr>
+          <w:color w:val="FF0000"/>
+        </w:rPr>
+      </w:pPr>
+      <w:r>
+        <w:rPr>
+          <w:color w:val="FF0000"/>
+        </w:rPr>
+        <w:t>vlan 4</w:t>
+      </w:r>
+      <w:r>
+        <w:rPr>
+          <w:color w:val="FF0000"/>
+        </w:rPr>
+        <w:t>1</w:t>
+      </w:r>
+    </w:p>
+    <w:p>
+      <w:pPr>
+        <w:pStyle w:val="PargrafodaLista"/>
+        <w:numPr>
+          <w:ilvl w:val="1"/>
+          <w:numId w:val="14"/>
+        </w:numPr>
+        <w:rPr>
+          <w:color w:val="FF0000"/>
+        </w:rPr>
+      </w:pPr>
+      <w:r>
+        <w:rPr>
+          <w:color w:val="FF0000"/>
+        </w:rPr>
+        <w:t>end</w:t>
+      </w:r>
+    </w:p>
+    <w:p>
+      <w:pPr>
+        <w:pStyle w:val="PargrafodaLista"/>
+        <w:numPr>
+          <w:ilvl w:val="1"/>
+          <w:numId w:val="14"/>
+        </w:numPr>
+      </w:pPr>
+      <w:r>
+        <w:rPr>
+          <w:color w:val="FF0000"/>
+        </w:rPr>
+        <w:t>conf t</w:t>
+      </w:r>
+    </w:p>
+    <w:p>
+      <w:pPr>
+        <w:pStyle w:val="PargrafodaLista"/>
+        <w:numPr>
+          <w:ilvl w:val="1"/>
+          <w:numId w:val="14"/>
+        </w:numPr>
+      </w:pPr>
+      <w:r>
+        <w:rPr>
+          <w:color w:val="FF0000"/>
+        </w:rPr>
+        <w:t>interface fastEthernet 0/</w:t>
+      </w:r>
+      <w:r>
+        <w:rPr>
+          <w:color w:val="FF0000"/>
+        </w:rPr>
+        <w:t>4</w:t>
+      </w:r>
+      <w:r>
+        <w:rPr>
+          <w:color w:val="FF0000"/>
+        </w:rPr>
+        <w:t xml:space="preserve"> </w:t>
+      </w:r>
+      <w:r>
+        <w:t>(o “4” é respetivo à porta do switch onde a porta do eth1 do gnu44 está</w:t>
+      </w:r>
+      <w:r>
+        <w:t xml:space="preserve"> ligada</w:t>
+      </w:r>
+      <w:r>
+        <w:t>. Se tivéssemos ligado o eth</w:t>
+      </w:r>
+      <w:r>
+        <w:t>1</w:t>
+      </w:r>
+      <w:r>
+        <w:t xml:space="preserve"> do gnu44 à porta 1</w:t>
+      </w:r>
+      <w:r>
+        <w:t>7</w:t>
+      </w:r>
+      <w:r>
+        <w:t xml:space="preserve"> do switch o comando correto seria “interface fastEthernet 0/1</w:t>
+      </w:r>
+      <w:r>
+        <w:t>7</w:t>
+      </w:r>
+      <w:r>
+        <w:t>”)</w:t>
+      </w:r>
+    </w:p>
+    <w:p>
+      <w:pPr>
+        <w:pStyle w:val="PargrafodaLista"/>
+        <w:numPr>
+          <w:ilvl w:val="1"/>
+          <w:numId w:val="14"/>
+        </w:numPr>
+        <w:rPr>
+          <w:color w:val="FF0000"/>
+        </w:rPr>
+      </w:pPr>
+      <w:r>
+        <w:rPr>
+          <w:color w:val="FF0000"/>
+        </w:rPr>
+        <w:t>switchport mode access</w:t>
+      </w:r>
+    </w:p>
+    <w:p>
+      <w:pPr>
+        <w:pStyle w:val="PargrafodaLista"/>
+        <w:numPr>
+          <w:ilvl w:val="1"/>
+          <w:numId w:val="14"/>
+        </w:numPr>
+        <w:rPr>
+          <w:color w:val="FF0000"/>
+        </w:rPr>
+      </w:pPr>
+      <w:r>
+        <w:rPr>
+          <w:color w:val="FF0000"/>
+        </w:rPr>
+        <w:t>switchport access vlan 4</w:t>
+      </w:r>
+      <w:r>
+        <w:rPr>
+          <w:color w:val="FF0000"/>
+        </w:rPr>
+        <w:t>1</w:t>
+      </w:r>
+    </w:p>
+    <w:p>
+      <w:pPr>
+        <w:pStyle w:val="PargrafodaLista"/>
+        <w:numPr>
+          <w:ilvl w:val="1"/>
+          <w:numId w:val="14"/>
+        </w:numPr>
+      </w:pPr>
+      <w:r>
+        <w:rPr>
+          <w:color w:val="FF0000"/>
+        </w:rPr>
+        <w:t>end</w:t>
+      </w:r>
+      <w:r>
+        <w:t xml:space="preserve"> ou </w:t>
+      </w:r>
+      <w:r>
+        <w:rPr>
+          <w:color w:val="FF0000"/>
+        </w:rPr>
+        <w:t>CTRL-C</w:t>
+      </w:r>
+    </w:p>
+    <w:p>
+      <w:pPr>
+        <w:pStyle w:val="PargrafodaLista"/>
+        <w:numPr>
+          <w:ilvl w:val="1"/>
+          <w:numId w:val="14"/>
+        </w:numPr>
+      </w:pPr>
+      <w:r>
+        <w:rPr>
+          <w:color w:val="0070C0"/>
+        </w:rPr>
+        <w:t xml:space="preserve">show vlan brief </w:t>
+      </w:r>
+      <w:r>
+        <w:t>(para verirficar se a vlan foi criada e se tem as portas correspondentes associadas)</w:t>
+      </w:r>
+    </w:p>
+    <w:p>
+      <w:pPr>
+        <w:pStyle w:val="PargrafodaLista"/>
+        <w:numPr>
+          <w:ilvl w:val="0"/>
+          <w:numId w:val="14"/>
+        </w:numPr>
+        <w:rPr>
+          <w:color w:val="FF0000"/>
+        </w:rPr>
+      </w:pPr>
+      <w:r>
+        <w:rPr>
+          <w:color w:val="FF0000"/>
+        </w:rPr>
+        <w:t>Mudar outra vez para o gnu44</w:t>
+      </w:r>
+    </w:p>
+    <w:p>
+      <w:pPr>
+        <w:pStyle w:val="PargrafodaLista"/>
+        <w:numPr>
+          <w:ilvl w:val="0"/>
+          <w:numId w:val="14"/>
+        </w:numPr>
+      </w:pPr>
+      <w:r>
+        <w:t xml:space="preserve">Enable ip: </w:t>
+      </w:r>
+      <w:r>
+        <w:rPr>
+          <w:color w:val="FF0000"/>
+        </w:rPr>
+        <w:t>echo 1 &gt; /proc/sys/net/ipv4/ip_forward</w:t>
+      </w:r>
+    </w:p>
+    <w:p>
+      <w:pPr>
+        <w:pStyle w:val="PargrafodaLista"/>
+        <w:numPr>
+          <w:ilvl w:val="0"/>
+          <w:numId w:val="14"/>
+        </w:numPr>
+        <w:rPr>
+          <w:color w:val="FF0000"/>
+        </w:rPr>
+      </w:pPr>
+      <w:r>
+        <w:t xml:space="preserve">Disable ICMP:  </w:t>
+      </w:r>
+      <w:r>
+        <w:rPr>
+          <w:color w:val="FF0000"/>
+        </w:rPr>
+        <w:t>echo 0 &gt; /proc/sys/net/ipv4/icmp_echo_ignore_broadcasts</w:t>
+      </w:r>
+    </w:p>
+    <w:p/>
+    <w:p>
+      <w:r>
+        <w:t>Step 2:</w:t>
+      </w:r>
+    </w:p>
+    <w:p>
+      <w:pPr>
+        <w:pStyle w:val="PargrafodaLista"/>
+        <w:numPr>
+          <w:ilvl w:val="0"/>
+          <w:numId w:val="16"/>
+        </w:numPr>
+      </w:pPr>
+      <w:r>
+        <w:t xml:space="preserve">Ver ip e mac address com </w:t>
+      </w:r>
+      <w:r>
+        <w:rPr>
+          <w:b/>
+          <w:bCs/>
+        </w:rPr>
+        <w:t>ifconfig</w:t>
+      </w:r>
+      <w:r>
+        <w:t xml:space="preserve"> (no gnu44)</w:t>
+      </w:r>
+    </w:p>
+    <w:p>
+      <w:r>
+        <w:t>Step 3:</w:t>
+      </w:r>
+    </w:p>
+    <w:p>
+      <w:pPr>
+        <w:pStyle w:val="PargrafodaLista"/>
+        <w:numPr>
+          <w:ilvl w:val="0"/>
+          <w:numId w:val="16"/>
+        </w:numPr>
+        <w:rPr>
+          <w:color w:val="FF0000"/>
+        </w:rPr>
+      </w:pPr>
+      <w:r>
+        <w:rPr>
+          <w:color w:val="FF0000"/>
+        </w:rPr>
+        <w:t>Mudar para gnu43</w:t>
+      </w:r>
+    </w:p>
+    <w:p>
+      <w:pPr>
+        <w:pStyle w:val="HTMLpr-formatado"/>
+        <w:numPr>
+          <w:ilvl w:val="0"/>
+          <w:numId w:val="16"/>
+        </w:numPr>
+        <w:rPr>
+          <w:rFonts w:ascii="Consolas" w:hAnsi="Consolas"/>
           <w:color w:val="FF0000"/>
           <w:sz w:val="18"/>
           <w:szCs w:val="18"/>
-          <w:bdr w:val="none" w:sz="0" w:space="0" w:color="auto" w:frame="1"/>
-          <w:lang w:eastAsia="pt-PT"/>
-        </w:rPr>
-        <w:t>/24</w:t>
-      </w:r>
-    </w:p>
-    <w:p>
-      <w:pPr>
-        <w:pStyle w:val="PargrafodaLista"/>
-        <w:numPr>
-          <w:ilvl w:val="1"/>
-          <w:numId w:val="13"/>
-        </w:numPr>
-        <w:rPr>
-          <w:color w:val="FF0000"/>
-        </w:rPr>
-      </w:pPr>
-      <w:proofErr w:type="spellStart"/>
-      <w:r>
-        <w:rPr>
-          <w:color w:val="FF0000"/>
-        </w:rPr>
-        <w:t>ifconfig</w:t>
-      </w:r>
-      <w:proofErr w:type="spellEnd"/>
-    </w:p>
-    <w:p>
-      <w:pPr>
-        <w:pStyle w:val="PargrafodaLista"/>
-        <w:numPr>
-          <w:ilvl w:val="1"/>
-          <w:numId w:val="13"/>
-        </w:numPr>
-      </w:pPr>
-      <w:proofErr w:type="spellStart"/>
-      <w:r>
-        <w:rPr>
-          <w:color w:val="0070C0"/>
-        </w:rPr>
-        <w:t>route</w:t>
-      </w:r>
-      <w:proofErr w:type="spellEnd"/>
-      <w:r>
-        <w:rPr>
-          <w:color w:val="0070C0"/>
-        </w:rPr>
-        <w:t xml:space="preserve"> -n</w:t>
-      </w:r>
-    </w:p>
-    <w:p>
-      <w:pPr>
-        <w:pStyle w:val="PargrafodaLista"/>
-        <w:numPr>
-          <w:ilvl w:val="0"/>
-          <w:numId w:val="14"/>
-        </w:numPr>
-        <w:rPr>
-          <w:color w:val="FF0000"/>
-        </w:rPr>
-      </w:pPr>
-      <w:r>
-        <w:rPr>
-          <w:color w:val="FF0000"/>
-        </w:rPr>
-        <w:t xml:space="preserve">Mudar para gnu43, abrir </w:t>
-      </w:r>
-      <w:proofErr w:type="spellStart"/>
-      <w:r>
-        <w:rPr>
-          <w:color w:val="FF0000"/>
-        </w:rPr>
-        <w:t>gtkterm</w:t>
-      </w:r>
-      <w:proofErr w:type="spellEnd"/>
-      <w:r>
-        <w:rPr>
-          <w:color w:val="FF0000"/>
-        </w:rPr>
-        <w:t xml:space="preserve"> e adicionar o eth1 à </w:t>
-      </w:r>
-      <w:proofErr w:type="spellStart"/>
-      <w:r>
-        <w:rPr>
-          <w:color w:val="FF0000"/>
-        </w:rPr>
-        <w:t>vlan</w:t>
-      </w:r>
-      <w:proofErr w:type="spellEnd"/>
-      <w:r>
-        <w:rPr>
-          <w:color w:val="FF0000"/>
-        </w:rPr>
-        <w:t xml:space="preserve"> 41:</w:t>
-      </w:r>
-    </w:p>
-    <w:p>
-      <w:pPr>
-        <w:pStyle w:val="PargrafodaLista"/>
-        <w:numPr>
-          <w:ilvl w:val="1"/>
-          <w:numId w:val="14"/>
-        </w:numPr>
-        <w:rPr>
-          <w:color w:val="FF0000"/>
-        </w:rPr>
-      </w:pPr>
-      <w:proofErr w:type="spellStart"/>
-      <w:r>
-        <w:rPr>
-          <w:color w:val="FF0000"/>
-        </w:rPr>
-        <w:t>conf</w:t>
-      </w:r>
-      <w:proofErr w:type="spellEnd"/>
-      <w:r>
-        <w:rPr>
-          <w:color w:val="FF0000"/>
-        </w:rPr>
-        <w:t xml:space="preserve"> t</w:t>
-      </w:r>
-    </w:p>
-    <w:p>
-      <w:pPr>
-        <w:pStyle w:val="PargrafodaLista"/>
-        <w:numPr>
-          <w:ilvl w:val="1"/>
-          <w:numId w:val="14"/>
-        </w:numPr>
-        <w:rPr>
-          <w:color w:val="FF0000"/>
-        </w:rPr>
-      </w:pPr>
-      <w:proofErr w:type="spellStart"/>
-      <w:r>
-        <w:rPr>
-          <w:color w:val="FF0000"/>
-        </w:rPr>
-        <w:t>vlan</w:t>
-      </w:r>
-      <w:proofErr w:type="spellEnd"/>
-      <w:r>
-        <w:rPr>
-          <w:color w:val="FF0000"/>
-        </w:rPr>
-        <w:t xml:space="preserve"> 4</w:t>
-      </w:r>
-      <w:r>
-        <w:rPr>
-          <w:color w:val="FF0000"/>
-        </w:rPr>
-        <w:t>1</w:t>
-      </w:r>
-    </w:p>
-    <w:p>
-      <w:pPr>
-        <w:pStyle w:val="PargrafodaLista"/>
-        <w:numPr>
-          <w:ilvl w:val="1"/>
-          <w:numId w:val="14"/>
-        </w:numPr>
-        <w:rPr>
-          <w:color w:val="FF0000"/>
-        </w:rPr>
-      </w:pPr>
-      <w:proofErr w:type="spellStart"/>
-      <w:r>
-        <w:rPr>
-          <w:color w:val="FF0000"/>
-        </w:rPr>
-        <w:t>end</w:t>
-      </w:r>
-      <w:proofErr w:type="spellEnd"/>
-    </w:p>
-    <w:p>
-      <w:pPr>
-        <w:pStyle w:val="PargrafodaLista"/>
-        <w:numPr>
-          <w:ilvl w:val="1"/>
-          <w:numId w:val="14"/>
-        </w:numPr>
-      </w:pPr>
-      <w:proofErr w:type="spellStart"/>
-      <w:r>
-        <w:rPr>
-          <w:color w:val="FF0000"/>
-        </w:rPr>
-        <w:t>conf</w:t>
-      </w:r>
-      <w:proofErr w:type="spellEnd"/>
-      <w:r>
-        <w:rPr>
-          <w:color w:val="FF0000"/>
-        </w:rPr>
-        <w:t xml:space="preserve"> t</w:t>
-      </w:r>
-    </w:p>
-    <w:p>
-      <w:pPr>
-        <w:pStyle w:val="PargrafodaLista"/>
-        <w:numPr>
-          <w:ilvl w:val="1"/>
-          <w:numId w:val="14"/>
-        </w:numPr>
-      </w:pPr>
-      <w:r>
-        <w:rPr>
-          <w:color w:val="FF0000"/>
-        </w:rPr>
-        <w:t xml:space="preserve">interface </w:t>
-      </w:r>
-      <w:proofErr w:type="spellStart"/>
-      <w:r>
-        <w:rPr>
-          <w:color w:val="FF0000"/>
-        </w:rPr>
-        <w:t>fastEthernet</w:t>
-      </w:r>
-      <w:proofErr w:type="spellEnd"/>
-      <w:r>
-        <w:rPr>
-          <w:color w:val="FF0000"/>
-        </w:rPr>
-        <w:t xml:space="preserve"> 0/</w:t>
-      </w:r>
-      <w:r>
-        <w:rPr>
-          <w:color w:val="FF0000"/>
-        </w:rPr>
-        <w:t>4</w:t>
-      </w:r>
-      <w:r>
-        <w:rPr>
-          <w:color w:val="FF0000"/>
-        </w:rPr>
-        <w:t xml:space="preserve"> </w:t>
-      </w:r>
-      <w:r>
-        <w:t>(o “</w:t>
-      </w:r>
-      <w:r>
-        <w:t>4</w:t>
-      </w:r>
-      <w:r>
-        <w:t xml:space="preserve">” é respetivo à porta do </w:t>
-      </w:r>
-      <w:proofErr w:type="spellStart"/>
-      <w:r>
-        <w:t>switch</w:t>
-      </w:r>
-      <w:proofErr w:type="spellEnd"/>
-      <w:r>
-        <w:t xml:space="preserve"> onde a porta do eth</w:t>
-      </w:r>
-      <w:r>
-        <w:t>1</w:t>
-      </w:r>
-      <w:r>
-        <w:t xml:space="preserve"> do gnu4</w:t>
-      </w:r>
-      <w:r>
-        <w:t>4</w:t>
-      </w:r>
-      <w:r>
-        <w:t xml:space="preserve"> está</w:t>
-      </w:r>
-      <w:r>
-        <w:t xml:space="preserve"> </w:t>
-      </w:r>
-      <w:r>
-        <w:t>ligada</w:t>
-      </w:r>
-      <w:r>
-        <w:t>. Se tivéssemos ligado o eth</w:t>
-      </w:r>
-      <w:r>
-        <w:t>1</w:t>
-      </w:r>
-      <w:r>
-        <w:t xml:space="preserve"> do gnu4</w:t>
-      </w:r>
-      <w:r>
-        <w:t>4</w:t>
-      </w:r>
-      <w:r>
-        <w:t xml:space="preserve"> à porta 1</w:t>
-      </w:r>
-      <w:r>
-        <w:t>7</w:t>
-      </w:r>
-      <w:r>
-        <w:t xml:space="preserve"> do </w:t>
-      </w:r>
-      <w:proofErr w:type="spellStart"/>
-      <w:r>
-        <w:t>switch</w:t>
-      </w:r>
-      <w:proofErr w:type="spellEnd"/>
-      <w:r>
-        <w:t xml:space="preserve"> o comando correto seria “interface </w:t>
-      </w:r>
-      <w:proofErr w:type="spellStart"/>
-      <w:r>
-        <w:t>fastEthernet</w:t>
-      </w:r>
-      <w:proofErr w:type="spellEnd"/>
-      <w:r>
-        <w:t xml:space="preserve"> 0/1</w:t>
-      </w:r>
-      <w:r>
-        <w:t>7</w:t>
-      </w:r>
-      <w:r>
-        <w:t>”)</w:t>
-      </w:r>
-    </w:p>
-    <w:p>
-      <w:pPr>
-        <w:pStyle w:val="PargrafodaLista"/>
-        <w:numPr>
-          <w:ilvl w:val="1"/>
-          <w:numId w:val="14"/>
-        </w:numPr>
-        <w:rPr>
-          <w:color w:val="FF0000"/>
-        </w:rPr>
-      </w:pPr>
-      <w:proofErr w:type="spellStart"/>
-      <w:r>
-        <w:rPr>
-          <w:color w:val="FF0000"/>
-        </w:rPr>
-        <w:t>switchport</w:t>
-      </w:r>
-      <w:proofErr w:type="spellEnd"/>
-      <w:r>
-        <w:rPr>
-          <w:color w:val="FF0000"/>
-        </w:rPr>
-        <w:t xml:space="preserve"> </w:t>
-      </w:r>
-      <w:proofErr w:type="spellStart"/>
-      <w:r>
-        <w:rPr>
-          <w:color w:val="FF0000"/>
-        </w:rPr>
-        <w:t>mode</w:t>
-      </w:r>
-      <w:proofErr w:type="spellEnd"/>
-      <w:r>
-        <w:rPr>
-          <w:color w:val="FF0000"/>
-        </w:rPr>
-        <w:t xml:space="preserve"> </w:t>
-      </w:r>
-      <w:proofErr w:type="spellStart"/>
-      <w:r>
-        <w:rPr>
-          <w:color w:val="FF0000"/>
-        </w:rPr>
-        <w:t>access</w:t>
-      </w:r>
-      <w:proofErr w:type="spellEnd"/>
-    </w:p>
-    <w:p>
-      <w:pPr>
-        <w:pStyle w:val="PargrafodaLista"/>
-        <w:numPr>
-          <w:ilvl w:val="1"/>
-          <w:numId w:val="14"/>
-        </w:numPr>
-        <w:rPr>
-          <w:color w:val="FF0000"/>
-        </w:rPr>
-      </w:pPr>
-      <w:proofErr w:type="spellStart"/>
-      <w:r>
-        <w:rPr>
-          <w:color w:val="FF0000"/>
-        </w:rPr>
-        <w:t>switchport</w:t>
-      </w:r>
-      <w:proofErr w:type="spellEnd"/>
-      <w:r>
-        <w:rPr>
-          <w:color w:val="FF0000"/>
-        </w:rPr>
-        <w:t xml:space="preserve"> </w:t>
-      </w:r>
-      <w:proofErr w:type="spellStart"/>
-      <w:r>
-        <w:rPr>
-          <w:color w:val="FF0000"/>
-        </w:rPr>
-        <w:t>access</w:t>
-      </w:r>
-      <w:proofErr w:type="spellEnd"/>
-      <w:r>
-        <w:rPr>
-          <w:color w:val="FF0000"/>
-        </w:rPr>
-        <w:t xml:space="preserve"> </w:t>
-      </w:r>
-      <w:proofErr w:type="spellStart"/>
-      <w:r>
-        <w:rPr>
-          <w:color w:val="FF0000"/>
-        </w:rPr>
-        <w:t>vlan</w:t>
-      </w:r>
-      <w:proofErr w:type="spellEnd"/>
-      <w:r>
-        <w:rPr>
-          <w:color w:val="FF0000"/>
-        </w:rPr>
-        <w:t xml:space="preserve"> 4</w:t>
-      </w:r>
-      <w:r>
-        <w:rPr>
-          <w:color w:val="FF0000"/>
-        </w:rPr>
-        <w:t>1</w:t>
-      </w:r>
-    </w:p>
-    <w:p>
-      <w:pPr>
-        <w:pStyle w:val="PargrafodaLista"/>
-        <w:numPr>
-          <w:ilvl w:val="1"/>
-          <w:numId w:val="14"/>
-        </w:numPr>
-      </w:pPr>
-      <w:proofErr w:type="spellStart"/>
-      <w:r>
-        <w:rPr>
-          <w:color w:val="FF0000"/>
-        </w:rPr>
-        <w:t>end</w:t>
-      </w:r>
-      <w:proofErr w:type="spellEnd"/>
-      <w:r>
-        <w:t xml:space="preserve"> ou </w:t>
-      </w:r>
-      <w:r>
-        <w:rPr>
-          <w:color w:val="FF0000"/>
-        </w:rPr>
-        <w:t>CTRL-C</w:t>
-      </w:r>
-    </w:p>
-    <w:p>
-      <w:pPr>
-        <w:pStyle w:val="PargrafodaLista"/>
-        <w:numPr>
-          <w:ilvl w:val="1"/>
-          <w:numId w:val="14"/>
-        </w:numPr>
-      </w:pPr>
-      <w:r>
-        <w:rPr>
-          <w:color w:val="0070C0"/>
-        </w:rPr>
-        <w:t xml:space="preserve">show </w:t>
-      </w:r>
-      <w:proofErr w:type="spellStart"/>
-      <w:r>
-        <w:rPr>
-          <w:color w:val="0070C0"/>
-        </w:rPr>
-        <w:t>vlan</w:t>
-      </w:r>
-      <w:proofErr w:type="spellEnd"/>
-      <w:r>
-        <w:rPr>
-          <w:color w:val="0070C0"/>
-        </w:rPr>
-        <w:t xml:space="preserve"> </w:t>
-      </w:r>
-      <w:proofErr w:type="spellStart"/>
-      <w:r>
-        <w:rPr>
-          <w:color w:val="0070C0"/>
-        </w:rPr>
-        <w:t>brief</w:t>
-      </w:r>
-      <w:proofErr w:type="spellEnd"/>
-      <w:r>
-        <w:rPr>
-          <w:color w:val="0070C0"/>
-        </w:rPr>
-        <w:t xml:space="preserve"> </w:t>
-      </w:r>
-      <w:r>
-        <w:t xml:space="preserve">(para </w:t>
-      </w:r>
-      <w:proofErr w:type="spellStart"/>
-      <w:r>
-        <w:t>verirficar</w:t>
-      </w:r>
-      <w:proofErr w:type="spellEnd"/>
-      <w:r>
-        <w:t xml:space="preserve"> se a </w:t>
-      </w:r>
-      <w:proofErr w:type="spellStart"/>
-      <w:r>
-        <w:t>vlan</w:t>
-      </w:r>
-      <w:proofErr w:type="spellEnd"/>
-      <w:r>
-        <w:t xml:space="preserve"> foi criada e se tem as portas correspondentes associadas)</w:t>
-      </w:r>
-    </w:p>
-    <w:p>
-      <w:pPr>
-        <w:pStyle w:val="PargrafodaLista"/>
-        <w:numPr>
-          <w:ilvl w:val="0"/>
-          <w:numId w:val="14"/>
-        </w:numPr>
-        <w:rPr>
-          <w:color w:val="FF0000"/>
-        </w:rPr>
-      </w:pPr>
-      <w:r>
-        <w:rPr>
-          <w:color w:val="FF0000"/>
-        </w:rPr>
-        <w:t>Mudar outra vez para o gnu44</w:t>
-      </w:r>
-    </w:p>
-    <w:p>
-      <w:pPr>
-        <w:pStyle w:val="PargrafodaLista"/>
-        <w:numPr>
-          <w:ilvl w:val="0"/>
-          <w:numId w:val="14"/>
-        </w:numPr>
-      </w:pPr>
-      <w:proofErr w:type="spellStart"/>
-      <w:r>
-        <w:t>Enable</w:t>
-      </w:r>
-      <w:proofErr w:type="spellEnd"/>
-      <w:r>
-        <w:t xml:space="preserve"> </w:t>
-      </w:r>
-      <w:proofErr w:type="spellStart"/>
-      <w:r>
-        <w:t>ip</w:t>
-      </w:r>
-      <w:proofErr w:type="spellEnd"/>
-      <w:r>
-        <w:t xml:space="preserve">: </w:t>
-      </w:r>
-      <w:proofErr w:type="spellStart"/>
-      <w:r>
-        <w:rPr>
-          <w:color w:val="FF0000"/>
-        </w:rPr>
-        <w:t>echo</w:t>
-      </w:r>
-      <w:proofErr w:type="spellEnd"/>
-      <w:r>
-        <w:rPr>
-          <w:color w:val="FF0000"/>
-        </w:rPr>
-        <w:t xml:space="preserve"> 1 &gt; /</w:t>
-      </w:r>
-      <w:proofErr w:type="spellStart"/>
-      <w:r>
-        <w:rPr>
-          <w:color w:val="FF0000"/>
-        </w:rPr>
-        <w:t>proc</w:t>
-      </w:r>
-      <w:proofErr w:type="spellEnd"/>
-      <w:r>
-        <w:rPr>
-          <w:color w:val="FF0000"/>
-        </w:rPr>
-        <w:t>/</w:t>
-      </w:r>
-      <w:proofErr w:type="spellStart"/>
-      <w:r>
-        <w:rPr>
-          <w:color w:val="FF0000"/>
-        </w:rPr>
-        <w:t>sys</w:t>
-      </w:r>
-      <w:proofErr w:type="spellEnd"/>
-      <w:r>
-        <w:rPr>
-          <w:color w:val="FF0000"/>
-        </w:rPr>
-        <w:t>/net/ipv4/</w:t>
-      </w:r>
-      <w:proofErr w:type="spellStart"/>
-      <w:r>
-        <w:rPr>
-          <w:color w:val="FF0000"/>
-        </w:rPr>
-        <w:t>ip_forward</w:t>
-      </w:r>
-      <w:proofErr w:type="spellEnd"/>
-    </w:p>
-    <w:p>
-      <w:pPr>
-        <w:pStyle w:val="PargrafodaLista"/>
-        <w:numPr>
-          <w:ilvl w:val="0"/>
-          <w:numId w:val="14"/>
-        </w:numPr>
-        <w:rPr>
-          <w:color w:val="FF0000"/>
-        </w:rPr>
-      </w:pPr>
-      <w:proofErr w:type="spellStart"/>
-      <w:r>
-        <w:t>Disable</w:t>
-      </w:r>
-      <w:proofErr w:type="spellEnd"/>
-      <w:r>
-        <w:t xml:space="preserve"> ICMP:  </w:t>
-      </w:r>
-      <w:proofErr w:type="spellStart"/>
-      <w:r>
-        <w:rPr>
-          <w:color w:val="FF0000"/>
-        </w:rPr>
-        <w:t>echo</w:t>
-      </w:r>
-      <w:proofErr w:type="spellEnd"/>
-      <w:r>
-        <w:rPr>
-          <w:color w:val="FF0000"/>
-        </w:rPr>
-        <w:t xml:space="preserve"> 0 &gt; /</w:t>
-      </w:r>
-      <w:proofErr w:type="spellStart"/>
-      <w:r>
-        <w:rPr>
-          <w:color w:val="FF0000"/>
-        </w:rPr>
-        <w:t>proc</w:t>
-      </w:r>
-      <w:proofErr w:type="spellEnd"/>
-      <w:r>
-        <w:rPr>
-          <w:color w:val="FF0000"/>
-        </w:rPr>
-        <w:t>/</w:t>
-      </w:r>
-      <w:proofErr w:type="spellStart"/>
-      <w:r>
-        <w:rPr>
-          <w:color w:val="FF0000"/>
-        </w:rPr>
-        <w:t>sys</w:t>
-      </w:r>
-      <w:proofErr w:type="spellEnd"/>
-      <w:r>
-        <w:rPr>
-          <w:color w:val="FF0000"/>
-        </w:rPr>
-        <w:t>/net/ipv4/</w:t>
-      </w:r>
-      <w:proofErr w:type="spellStart"/>
-      <w:r>
-        <w:rPr>
-          <w:color w:val="FF0000"/>
-        </w:rPr>
-        <w:t>icmp_echo_ignore_broadcasts</w:t>
-      </w:r>
-      <w:proofErr w:type="spellEnd"/>
-    </w:p>
-    <w:p/>
-    <w:p>
-      <w:r>
-        <w:t>Step 2:</w:t>
+        </w:rPr>
+      </w:pPr>
+      <w:r>
+        <w:rPr>
+          <w:rStyle w:val="pl-c"/>
+          <w:rFonts w:ascii="Consolas" w:hAnsi="Consolas"/>
+          <w:color w:val="FF0000"/>
+          <w:sz w:val="18"/>
+          <w:szCs w:val="18"/>
+        </w:rPr>
+        <w:t>route add -net 172.16.41.0/24 gw 172.16.40.254</w:t>
       </w:r>
     </w:p>
     <w:p>
@@ -3684,500 +2616,159 @@
           <w:ilvl w:val="0"/>
           <w:numId w:val="16"/>
         </w:numPr>
-      </w:pPr>
-      <w:r>
-        <w:t xml:space="preserve">Ver </w:t>
-      </w:r>
-      <w:proofErr w:type="spellStart"/>
-      <w:r>
-        <w:t>ip</w:t>
-      </w:r>
-      <w:proofErr w:type="spellEnd"/>
-      <w:r>
-        <w:t xml:space="preserve"> e </w:t>
-      </w:r>
-      <w:proofErr w:type="spellStart"/>
-      <w:r>
-        <w:t>mac</w:t>
-      </w:r>
-      <w:proofErr w:type="spellEnd"/>
-      <w:r>
-        <w:t xml:space="preserve"> </w:t>
-      </w:r>
-      <w:proofErr w:type="spellStart"/>
-      <w:r>
-        <w:t>address</w:t>
-      </w:r>
-      <w:proofErr w:type="spellEnd"/>
-      <w:r>
-        <w:t xml:space="preserve"> com </w:t>
-      </w:r>
-      <w:proofErr w:type="spellStart"/>
-      <w:r>
+        <w:rPr>
+          <w:color w:val="FF0000"/>
+        </w:rPr>
+      </w:pPr>
+      <w:r>
+        <w:rPr>
+          <w:color w:val="FF0000"/>
+        </w:rPr>
+        <w:t>Mudar para gnu42</w:t>
+      </w:r>
+    </w:p>
+    <w:p>
+      <w:pPr>
+        <w:pStyle w:val="HTMLpr-formatado"/>
+        <w:numPr>
+          <w:ilvl w:val="0"/>
+          <w:numId w:val="16"/>
+        </w:numPr>
+        <w:rPr>
+          <w:rFonts w:ascii="Consolas" w:hAnsi="Consolas"/>
+          <w:color w:val="FF0000"/>
+          <w:sz w:val="18"/>
+          <w:szCs w:val="18"/>
+        </w:rPr>
+      </w:pPr>
+      <w:r>
+        <w:rPr>
+          <w:rStyle w:val="pl-c"/>
+          <w:rFonts w:ascii="Consolas" w:hAnsi="Consolas"/>
+          <w:color w:val="FF0000"/>
+          <w:sz w:val="18"/>
+          <w:szCs w:val="18"/>
+        </w:rPr>
+        <w:t>route add -net 172.16.40.0/24 gw 172.16.41.253</w:t>
+      </w:r>
+    </w:p>
+    <w:p>
+      <w:pPr>
+        <w:pStyle w:val="PargrafodaLista"/>
+        <w:numPr>
+          <w:ilvl w:val="0"/>
+          <w:numId w:val="16"/>
+        </w:numPr>
+        <w:rPr>
+          <w:color w:val="0070C0"/>
+        </w:rPr>
+      </w:pPr>
+      <w:r>
+        <w:rPr>
+          <w:color w:val="0070C0"/>
+        </w:rPr>
+        <w:t xml:space="preserve">route -n </w:t>
+      </w:r>
+    </w:p>
+    <w:p>
+      <w:pPr>
+        <w:pStyle w:val="PargrafodaLista"/>
+        <w:numPr>
+          <w:ilvl w:val="0"/>
+          <w:numId w:val="16"/>
+        </w:numPr>
+        <w:rPr>
+          <w:color w:val="FF0000"/>
+        </w:rPr>
+      </w:pPr>
+      <w:r>
+        <w:rPr>
+          <w:color w:val="FF0000"/>
+        </w:rPr>
+        <w:lastRenderedPageBreak/>
+        <w:t>ping 172.16.40.1</w:t>
+      </w:r>
+    </w:p>
+    <w:p>
+      <w:pPr>
+        <w:pStyle w:val="PargrafodaLista"/>
+        <w:numPr>
+          <w:ilvl w:val="0"/>
+          <w:numId w:val="16"/>
+        </w:numPr>
+        <w:rPr>
+          <w:color w:val="FF0000"/>
+        </w:rPr>
+      </w:pPr>
+      <w:r>
+        <w:rPr>
+          <w:color w:val="FF0000"/>
+        </w:rPr>
+        <w:t>Mudar para gnu43</w:t>
+      </w:r>
+    </w:p>
+    <w:p>
+      <w:pPr>
+        <w:pStyle w:val="PargrafodaLista"/>
+        <w:numPr>
+          <w:ilvl w:val="0"/>
+          <w:numId w:val="16"/>
+        </w:numPr>
+        <w:rPr>
+          <w:color w:val="0070C0"/>
+        </w:rPr>
+      </w:pPr>
+      <w:r>
+        <w:rPr>
+          <w:color w:val="0070C0"/>
+        </w:rPr>
+        <w:t xml:space="preserve">route -n </w:t>
+      </w:r>
+    </w:p>
+    <w:p>
+      <w:pPr>
+        <w:pStyle w:val="PargrafodaLista"/>
+        <w:numPr>
+          <w:ilvl w:val="0"/>
+          <w:numId w:val="16"/>
+        </w:numPr>
+        <w:rPr>
+          <w:color w:val="FF0000"/>
+        </w:rPr>
+      </w:pPr>
+      <w:r>
+        <w:rPr>
+          <w:color w:val="FF0000"/>
+        </w:rPr>
+        <w:t>ping 172.16.41.1</w:t>
+      </w:r>
+    </w:p>
+    <w:p>
+      <w:r>
+        <w:t>Step 4:</w:t>
+      </w:r>
+    </w:p>
+    <w:p>
+      <w:pPr>
+        <w:pStyle w:val="PargrafodaLista"/>
+        <w:numPr>
+          <w:ilvl w:val="0"/>
+          <w:numId w:val="17"/>
+        </w:numPr>
         <w:rPr>
           <w:b/>
           <w:bCs/>
         </w:rPr>
-        <w:t>ifconfig</w:t>
-      </w:r>
-      <w:proofErr w:type="spellEnd"/>
-      <w:r>
-        <w:t xml:space="preserve"> (no gnu44)</w:t>
-      </w:r>
-    </w:p>
-    <w:p>
-      <w:r>
-        <w:t>Step 3:</w:t>
-      </w:r>
-    </w:p>
-    <w:p>
-      <w:pPr>
-        <w:pStyle w:val="PargrafodaLista"/>
-        <w:numPr>
-          <w:ilvl w:val="0"/>
-          <w:numId w:val="16"/>
-        </w:numPr>
-        <w:rPr>
-          <w:color w:val="FF0000"/>
-        </w:rPr>
-      </w:pPr>
-      <w:r>
-        <w:rPr>
-          <w:color w:val="FF0000"/>
-        </w:rPr>
-        <w:t>Mudar para gnu43</w:t>
-      </w:r>
-    </w:p>
-    <w:p>
-      <w:pPr>
-        <w:pStyle w:val="HTMLpr-formatado"/>
-        <w:numPr>
-          <w:ilvl w:val="0"/>
-          <w:numId w:val="16"/>
-        </w:numPr>
-        <w:rPr>
-          <w:rFonts w:ascii="Consolas" w:hAnsi="Consolas"/>
-          <w:color w:val="FF0000"/>
-          <w:sz w:val="18"/>
-          <w:szCs w:val="18"/>
-        </w:rPr>
-      </w:pPr>
-      <w:proofErr w:type="spellStart"/>
-      <w:r>
-        <w:rPr>
-          <w:rStyle w:val="pl-c"/>
-          <w:rFonts w:ascii="Consolas" w:hAnsi="Consolas"/>
-          <w:color w:val="FF0000"/>
-          <w:sz w:val="18"/>
-          <w:szCs w:val="18"/>
-        </w:rPr>
-        <w:t>route</w:t>
-      </w:r>
-      <w:proofErr w:type="spellEnd"/>
-      <w:r>
-        <w:rPr>
-          <w:rStyle w:val="pl-c"/>
-          <w:rFonts w:ascii="Consolas" w:hAnsi="Consolas"/>
-          <w:color w:val="FF0000"/>
-          <w:sz w:val="18"/>
-          <w:szCs w:val="18"/>
-        </w:rPr>
-        <w:t xml:space="preserve"> </w:t>
-      </w:r>
-      <w:proofErr w:type="spellStart"/>
-      <w:r>
-        <w:rPr>
-          <w:rStyle w:val="pl-c"/>
-          <w:rFonts w:ascii="Consolas" w:hAnsi="Consolas"/>
-          <w:color w:val="FF0000"/>
-          <w:sz w:val="18"/>
-          <w:szCs w:val="18"/>
-        </w:rPr>
-        <w:t>add</w:t>
-      </w:r>
-      <w:proofErr w:type="spellEnd"/>
-      <w:r>
-        <w:rPr>
-          <w:rStyle w:val="pl-c"/>
-          <w:rFonts w:ascii="Consolas" w:hAnsi="Consolas"/>
-          <w:color w:val="FF0000"/>
-          <w:sz w:val="18"/>
-          <w:szCs w:val="18"/>
-        </w:rPr>
-        <w:t xml:space="preserve"> -net 172.16.</w:t>
-      </w:r>
-      <w:r>
-        <w:rPr>
-          <w:rStyle w:val="pl-c"/>
-          <w:rFonts w:ascii="Consolas" w:hAnsi="Consolas"/>
-          <w:color w:val="FF0000"/>
-          <w:sz w:val="18"/>
-          <w:szCs w:val="18"/>
-        </w:rPr>
-        <w:t>4</w:t>
-      </w:r>
-      <w:r>
-        <w:rPr>
-          <w:rStyle w:val="pl-c"/>
-          <w:rFonts w:ascii="Consolas" w:hAnsi="Consolas"/>
-          <w:color w:val="FF0000"/>
-          <w:sz w:val="18"/>
-          <w:szCs w:val="18"/>
-        </w:rPr>
-        <w:t xml:space="preserve">1.0/24 </w:t>
-      </w:r>
-      <w:proofErr w:type="spellStart"/>
-      <w:r>
-        <w:rPr>
-          <w:rStyle w:val="pl-c"/>
-          <w:rFonts w:ascii="Consolas" w:hAnsi="Consolas"/>
-          <w:color w:val="FF0000"/>
-          <w:sz w:val="18"/>
-          <w:szCs w:val="18"/>
-        </w:rPr>
-        <w:t>gw</w:t>
-      </w:r>
-      <w:proofErr w:type="spellEnd"/>
-      <w:r>
-        <w:rPr>
-          <w:rStyle w:val="pl-c"/>
-          <w:rFonts w:ascii="Consolas" w:hAnsi="Consolas"/>
-          <w:color w:val="FF0000"/>
-          <w:sz w:val="18"/>
-          <w:szCs w:val="18"/>
-        </w:rPr>
-        <w:t xml:space="preserve"> 172.16.</w:t>
-      </w:r>
-      <w:r>
-        <w:rPr>
-          <w:rStyle w:val="pl-c"/>
-          <w:rFonts w:ascii="Consolas" w:hAnsi="Consolas"/>
-          <w:color w:val="FF0000"/>
-          <w:sz w:val="18"/>
-          <w:szCs w:val="18"/>
-        </w:rPr>
-        <w:t>4</w:t>
-      </w:r>
-      <w:r>
-        <w:rPr>
-          <w:rStyle w:val="pl-c"/>
-          <w:rFonts w:ascii="Consolas" w:hAnsi="Consolas"/>
-          <w:color w:val="FF0000"/>
-          <w:sz w:val="18"/>
-          <w:szCs w:val="18"/>
-        </w:rPr>
-        <w:t>0.254</w:t>
-      </w:r>
-    </w:p>
-    <w:p>
-      <w:pPr>
-        <w:pStyle w:val="PargrafodaLista"/>
-        <w:numPr>
-          <w:ilvl w:val="0"/>
-          <w:numId w:val="16"/>
-        </w:numPr>
-        <w:rPr>
-          <w:color w:val="FF0000"/>
-        </w:rPr>
-      </w:pPr>
-      <w:r>
-        <w:rPr>
-          <w:color w:val="FF0000"/>
-        </w:rPr>
-        <w:t>Mudar para gnu42</w:t>
-      </w:r>
-    </w:p>
-    <w:p>
-      <w:pPr>
-        <w:pStyle w:val="HTMLpr-formatado"/>
-        <w:numPr>
-          <w:ilvl w:val="0"/>
-          <w:numId w:val="16"/>
-        </w:numPr>
-        <w:rPr>
-          <w:rFonts w:ascii="Consolas" w:hAnsi="Consolas"/>
-          <w:color w:val="FF0000"/>
-          <w:sz w:val="18"/>
-          <w:szCs w:val="18"/>
-        </w:rPr>
-      </w:pPr>
-      <w:proofErr w:type="spellStart"/>
-      <w:r>
-        <w:rPr>
-          <w:rStyle w:val="pl-c"/>
-          <w:rFonts w:ascii="Consolas" w:hAnsi="Consolas"/>
-          <w:color w:val="FF0000"/>
-          <w:sz w:val="18"/>
-          <w:szCs w:val="18"/>
-        </w:rPr>
-        <w:t>route</w:t>
-      </w:r>
-      <w:proofErr w:type="spellEnd"/>
-      <w:r>
-        <w:rPr>
-          <w:rStyle w:val="pl-c"/>
-          <w:rFonts w:ascii="Consolas" w:hAnsi="Consolas"/>
-          <w:color w:val="FF0000"/>
-          <w:sz w:val="18"/>
-          <w:szCs w:val="18"/>
-        </w:rPr>
-        <w:t xml:space="preserve"> </w:t>
-      </w:r>
-      <w:proofErr w:type="spellStart"/>
-      <w:r>
-        <w:rPr>
-          <w:rStyle w:val="pl-c"/>
-          <w:rFonts w:ascii="Consolas" w:hAnsi="Consolas"/>
-          <w:color w:val="FF0000"/>
-          <w:sz w:val="18"/>
-          <w:szCs w:val="18"/>
-        </w:rPr>
-        <w:t>add</w:t>
-      </w:r>
-      <w:proofErr w:type="spellEnd"/>
-      <w:r>
-        <w:rPr>
-          <w:rStyle w:val="pl-c"/>
-          <w:rFonts w:ascii="Consolas" w:hAnsi="Consolas"/>
-          <w:color w:val="FF0000"/>
-          <w:sz w:val="18"/>
-          <w:szCs w:val="18"/>
-        </w:rPr>
-        <w:t xml:space="preserve"> -net 172.16.</w:t>
-      </w:r>
-      <w:r>
-        <w:rPr>
-          <w:rStyle w:val="pl-c"/>
-          <w:rFonts w:ascii="Consolas" w:hAnsi="Consolas"/>
-          <w:color w:val="FF0000"/>
-          <w:sz w:val="18"/>
-          <w:szCs w:val="18"/>
-        </w:rPr>
-        <w:t>4</w:t>
-      </w:r>
-      <w:r>
-        <w:rPr>
-          <w:rStyle w:val="pl-c"/>
-          <w:rFonts w:ascii="Consolas" w:hAnsi="Consolas"/>
-          <w:color w:val="FF0000"/>
-          <w:sz w:val="18"/>
-          <w:szCs w:val="18"/>
-        </w:rPr>
-        <w:t xml:space="preserve">0.0/24 </w:t>
-      </w:r>
-      <w:proofErr w:type="spellStart"/>
-      <w:r>
-        <w:rPr>
-          <w:rStyle w:val="pl-c"/>
-          <w:rFonts w:ascii="Consolas" w:hAnsi="Consolas"/>
-          <w:color w:val="FF0000"/>
-          <w:sz w:val="18"/>
-          <w:szCs w:val="18"/>
-        </w:rPr>
-        <w:t>gw</w:t>
-      </w:r>
-      <w:proofErr w:type="spellEnd"/>
-      <w:r>
-        <w:rPr>
-          <w:rStyle w:val="pl-c"/>
-          <w:rFonts w:ascii="Consolas" w:hAnsi="Consolas"/>
-          <w:color w:val="FF0000"/>
-          <w:sz w:val="18"/>
-          <w:szCs w:val="18"/>
-        </w:rPr>
-        <w:t xml:space="preserve"> 172.16.</w:t>
-      </w:r>
-      <w:r>
-        <w:rPr>
-          <w:rStyle w:val="pl-c"/>
-          <w:rFonts w:ascii="Consolas" w:hAnsi="Consolas"/>
-          <w:color w:val="FF0000"/>
-          <w:sz w:val="18"/>
-          <w:szCs w:val="18"/>
-        </w:rPr>
-        <w:t>4</w:t>
-      </w:r>
-      <w:r>
-        <w:rPr>
-          <w:rStyle w:val="pl-c"/>
-          <w:rFonts w:ascii="Consolas" w:hAnsi="Consolas"/>
-          <w:color w:val="FF0000"/>
-          <w:sz w:val="18"/>
-          <w:szCs w:val="18"/>
-        </w:rPr>
-        <w:t>1.253</w:t>
-      </w:r>
-    </w:p>
-    <w:p>
-      <w:pPr>
-        <w:pStyle w:val="PargrafodaLista"/>
-        <w:numPr>
-          <w:ilvl w:val="0"/>
-          <w:numId w:val="16"/>
-        </w:numPr>
-        <w:rPr>
-          <w:color w:val="0070C0"/>
-        </w:rPr>
-      </w:pPr>
-      <w:proofErr w:type="spellStart"/>
-      <w:r>
-        <w:rPr>
-          <w:color w:val="0070C0"/>
-        </w:rPr>
-        <w:t>route</w:t>
-      </w:r>
-      <w:proofErr w:type="spellEnd"/>
-      <w:r>
-        <w:rPr>
-          <w:color w:val="0070C0"/>
-        </w:rPr>
-        <w:t xml:space="preserve"> -n </w:t>
-      </w:r>
-    </w:p>
-    <w:p>
-      <w:pPr>
-        <w:pStyle w:val="PargrafodaLista"/>
-        <w:numPr>
-          <w:ilvl w:val="0"/>
-          <w:numId w:val="16"/>
-        </w:numPr>
-        <w:rPr>
-          <w:color w:val="FF0000"/>
-        </w:rPr>
-      </w:pPr>
-      <w:proofErr w:type="spellStart"/>
-      <w:r>
-        <w:rPr>
-          <w:color w:val="FF0000"/>
-        </w:rPr>
-        <w:lastRenderedPageBreak/>
-        <w:t>ping</w:t>
-      </w:r>
-      <w:proofErr w:type="spellEnd"/>
-      <w:r>
-        <w:rPr>
-          <w:color w:val="FF0000"/>
-        </w:rPr>
-        <w:t xml:space="preserve"> 172.16.40.1</w:t>
-      </w:r>
-    </w:p>
-    <w:p>
-      <w:pPr>
-        <w:pStyle w:val="PargrafodaLista"/>
-        <w:numPr>
-          <w:ilvl w:val="0"/>
-          <w:numId w:val="16"/>
-        </w:numPr>
-        <w:rPr>
-          <w:color w:val="FF0000"/>
-        </w:rPr>
-      </w:pPr>
-      <w:r>
-        <w:rPr>
-          <w:color w:val="FF0000"/>
-        </w:rPr>
-        <w:t>Mudar para gnu43</w:t>
-      </w:r>
-    </w:p>
-    <w:p>
-      <w:pPr>
-        <w:pStyle w:val="PargrafodaLista"/>
-        <w:numPr>
-          <w:ilvl w:val="0"/>
-          <w:numId w:val="16"/>
-        </w:numPr>
-        <w:rPr>
-          <w:color w:val="0070C0"/>
-        </w:rPr>
-      </w:pPr>
-      <w:proofErr w:type="spellStart"/>
-      <w:r>
-        <w:rPr>
-          <w:color w:val="0070C0"/>
-        </w:rPr>
-        <w:t>route</w:t>
-      </w:r>
-      <w:proofErr w:type="spellEnd"/>
-      <w:r>
-        <w:rPr>
-          <w:color w:val="0070C0"/>
-        </w:rPr>
-        <w:t xml:space="preserve"> -n </w:t>
-      </w:r>
-    </w:p>
-    <w:p>
-      <w:pPr>
-        <w:pStyle w:val="PargrafodaLista"/>
-        <w:numPr>
-          <w:ilvl w:val="0"/>
-          <w:numId w:val="16"/>
-        </w:numPr>
-        <w:rPr>
-          <w:color w:val="FF0000"/>
-        </w:rPr>
-      </w:pPr>
-      <w:proofErr w:type="spellStart"/>
-      <w:r>
-        <w:rPr>
-          <w:color w:val="FF0000"/>
-        </w:rPr>
-        <w:t>ping</w:t>
-      </w:r>
-      <w:proofErr w:type="spellEnd"/>
-      <w:r>
-        <w:rPr>
-          <w:color w:val="FF0000"/>
-        </w:rPr>
-        <w:t xml:space="preserve"> 172.16.4</w:t>
-      </w:r>
-      <w:r>
-        <w:rPr>
-          <w:color w:val="FF0000"/>
-        </w:rPr>
-        <w:t>1</w:t>
-      </w:r>
-      <w:r>
-        <w:rPr>
-          <w:color w:val="FF0000"/>
-        </w:rPr>
-        <w:t>.1</w:t>
-      </w:r>
-    </w:p>
-    <w:p>
-      <w:r>
-        <w:t>Step 4:</w:t>
-      </w:r>
-    </w:p>
-    <w:p>
-      <w:pPr>
-        <w:pStyle w:val="PargrafodaLista"/>
-        <w:numPr>
-          <w:ilvl w:val="0"/>
-          <w:numId w:val="17"/>
-        </w:numPr>
+      </w:pPr>
+      <w:r>
+        <w:t xml:space="preserve">Fazer </w:t>
+      </w:r>
+      <w:r>
         <w:rPr>
           <w:b/>
           <w:bCs/>
         </w:rPr>
-      </w:pPr>
-      <w:r>
-        <w:t xml:space="preserve">Fazer </w:t>
-      </w:r>
-      <w:proofErr w:type="spellStart"/>
-      <w:r>
-        <w:rPr>
-          <w:b/>
-          <w:bCs/>
-        </w:rPr>
-        <w:t>route</w:t>
-      </w:r>
-      <w:proofErr w:type="spellEnd"/>
-      <w:r>
-        <w:rPr>
-          <w:b/>
-          <w:bCs/>
-        </w:rPr>
-        <w:t xml:space="preserve"> -n</w:t>
+        <w:t>route -n</w:t>
       </w:r>
     </w:p>
     <w:p>
@@ -4246,7 +2837,7 @@
         <v:path o:extrusionok="f" gradientshapeok="t" o:connecttype="rect"/>
         <o:lock v:ext="edit" aspectratio="t"/>
       </v:shapetype>
-      <v:shape id="_x0000_i1203" type="#_x0000_t75" style="width:11.4pt;height:11.4pt" o:bullet="t">
+      <v:shape id="_x0000_i1035" type="#_x0000_t75" style="width:11.4pt;height:11.4pt" o:bullet="t">
         <v:imagedata r:id="rId1" o:title="mso9D28"/>
       </v:shape>
     </w:pict>
@@ -6278,6 +4869,7 @@
     <w:lsdException w:name="HTML Sample" w:semiHidden="1" w:unhideWhenUsed="1"/>
     <w:lsdException w:name="HTML Typewriter" w:semiHidden="1" w:unhideWhenUsed="1"/>
     <w:lsdException w:name="HTML Variable" w:semiHidden="1" w:unhideWhenUsed="1"/>
+    <w:lsdException w:name="Normal Table" w:semiHidden="1" w:unhideWhenUsed="1"/>
     <w:lsdException w:name="annotation subject" w:semiHidden="1" w:unhideWhenUsed="1"/>
     <w:lsdException w:name="No List" w:semiHidden="1" w:unhideWhenUsed="1"/>
     <w:lsdException w:name="Outline List 1" w:semiHidden="1" w:unhideWhenUsed="1"/>
@@ -6324,8 +4916,10 @@
     <w:lsdException w:name="Table Subtle 2" w:semiHidden="1" w:unhideWhenUsed="1"/>
     <w:lsdException w:name="Table Web 1" w:semiHidden="1" w:unhideWhenUsed="1"/>
     <w:lsdException w:name="Table Web 2" w:semiHidden="1" w:unhideWhenUsed="1"/>
+    <w:lsdException w:name="Table Web 3" w:semiHidden="1" w:unhideWhenUsed="1"/>
     <w:lsdException w:name="Balloon Text" w:semiHidden="1" w:unhideWhenUsed="1"/>
     <w:lsdException w:name="Table Grid" w:uiPriority="39"/>
+    <w:lsdException w:name="Table Theme" w:semiHidden="1" w:unhideWhenUsed="1"/>
     <w:lsdException w:name="Placeholder Text" w:semiHidden="1"/>
     <w:lsdException w:name="No Spacing" w:uiPriority="1" w:qFormat="1"/>
     <w:lsdException w:name="Light Shading" w:uiPriority="60"/>

</xml_diff>

<commit_message>
Added some more commands to the commands guide
</commit_message>
<xml_diff>
--- a/trabalho2/Experiencias.docx
+++ b/trabalho2/Experiencias.docx
@@ -521,10 +521,7 @@
         <w:t xml:space="preserve"> (1ª </w:t>
       </w:r>
       <w:r>
-        <w:t>prateleira</w:t>
-      </w:r>
-      <w:r>
-        <w:t xml:space="preserve"> </w:t>
+        <w:t xml:space="preserve">prateleira </w:t>
       </w:r>
       <w:r>
         <w:t>de portas)</w:t>
@@ -533,10 +530,7 @@
         <w:t xml:space="preserve"> à primeira abertura a contar da direita onde diz “console” da </w:t>
       </w:r>
       <w:r>
-        <w:t>prateleira</w:t>
-      </w:r>
-      <w:r>
-        <w:t xml:space="preserve"> </w:t>
+        <w:t xml:space="preserve">prateleira </w:t>
       </w:r>
       <w:r>
         <w:t>de portas imediatamente abaixo</w:t>
@@ -545,10 +539,7 @@
         <w:t xml:space="preserve"> (2ª </w:t>
       </w:r>
       <w:r>
-        <w:t>prateleira</w:t>
-      </w:r>
-      <w:r>
-        <w:t xml:space="preserve"> </w:t>
+        <w:t xml:space="preserve">prateleira </w:t>
       </w:r>
       <w:r>
         <w:t>de portas)</w:t>
@@ -569,19 +560,13 @@
         <w:t xml:space="preserve">1ª </w:t>
       </w:r>
       <w:r>
-        <w:t>prateleira</w:t>
-      </w:r>
-      <w:r>
-        <w:t xml:space="preserve"> </w:t>
+        <w:t xml:space="preserve">prateleira </w:t>
       </w:r>
       <w:r>
         <w:t xml:space="preserve">de portas à porta série do gnu43 (2ª </w:t>
       </w:r>
       <w:r>
-        <w:t>prateleira</w:t>
-      </w:r>
-      <w:r>
-        <w:t xml:space="preserve"> </w:t>
+        <w:t xml:space="preserve">prateleira </w:t>
       </w:r>
       <w:r>
         <w:t>de portas, porta S0 do bloco do gnu43 )</w:t>
@@ -599,10 +584,7 @@
         <w:t xml:space="preserve">Ligar porta P4.1 (1ª porta da 1ª </w:t>
       </w:r>
       <w:r>
-        <w:t>prateleira</w:t>
-      </w:r>
-      <w:r>
-        <w:t xml:space="preserve"> </w:t>
+        <w:t xml:space="preserve">prateleira </w:t>
       </w:r>
       <w:r>
         <w:t>de portas)</w:t>
@@ -623,10 +605,7 @@
         <w:t xml:space="preserve">Ligar porta Eth0 do bloco do gnu43 (2ª </w:t>
       </w:r>
       <w:r>
-        <w:t>prateleira</w:t>
-      </w:r>
-      <w:r>
-        <w:t xml:space="preserve"> </w:t>
+        <w:t xml:space="preserve">prateleira </w:t>
       </w:r>
       <w:r>
         <w:t>de portas) a uma porta aleatória do switch</w:t>
@@ -644,10 +623,7 @@
         <w:t xml:space="preserve">Ligar porta Eth0 do bloco do gnu44 (2ª </w:t>
       </w:r>
       <w:r>
-        <w:t>prateleira</w:t>
-      </w:r>
-      <w:r>
-        <w:t xml:space="preserve"> </w:t>
+        <w:t xml:space="preserve">prateleira </w:t>
       </w:r>
       <w:r>
         <w:t>de portas) a uma porta aleatória do switch</w:t>
@@ -665,10 +641,7 @@
         <w:t xml:space="preserve">Ligar porta Eth0 do bloco do gnu42 (2ª </w:t>
       </w:r>
       <w:r>
-        <w:t>prateleira</w:t>
-      </w:r>
-      <w:r>
-        <w:t xml:space="preserve"> </w:t>
+        <w:t xml:space="preserve">prateleira </w:t>
       </w:r>
       <w:r>
         <w:t>de portas) a uma porta aleatória do switch</w:t>
@@ -686,10 +659,7 @@
         <w:t xml:space="preserve">Ligar porta Eth1 do bloco do gnu44 (2ª </w:t>
       </w:r>
       <w:r>
-        <w:t>prateleira</w:t>
-      </w:r>
-      <w:r>
-        <w:t xml:space="preserve"> </w:t>
+        <w:t xml:space="preserve">prateleira </w:t>
       </w:r>
       <w:r>
         <w:t>de portas) a uma porta aleatória do switch</w:t>
@@ -767,19 +737,13 @@
         <w:t xml:space="preserve">Para ligar ao router é fazer o mesmo que no ponto 2, mas em vez de se ligar ao switch (primeira abertura a contar da direita onde diz “console” da 2ª </w:t>
       </w:r>
       <w:r>
-        <w:t>prateleira</w:t>
-      </w:r>
-      <w:r>
-        <w:t xml:space="preserve"> </w:t>
+        <w:t xml:space="preserve">prateleira </w:t>
       </w:r>
       <w:r>
         <w:t xml:space="preserve">de portas) liga se ao router, que é a segunda porta a contar da direita onde também diz “console” da 2ª </w:t>
       </w:r>
       <w:r>
-        <w:t>prateleira</w:t>
-      </w:r>
-      <w:r>
-        <w:t xml:space="preserve"> </w:t>
+        <w:t xml:space="preserve">prateleira </w:t>
       </w:r>
       <w:r>
         <w:t xml:space="preserve">de portas </w:t>
@@ -864,6 +828,147 @@
       <w:pPr>
         <w:jc w:val="center"/>
       </w:pPr>
+    </w:p>
+    <w:p>
+      <w:pPr>
+        <w:jc w:val="center"/>
+      </w:pPr>
+      <w:r>
+        <w:lastRenderedPageBreak/>
+        <w:t>-----------------</w:t>
+      </w:r>
+      <w:r>
+        <w:t xml:space="preserve">Antes de começar as </w:t>
+      </w:r>
+      <w:r>
+        <w:t>Experiências-----------------</w:t>
+      </w:r>
+    </w:p>
+    <w:p>
+      <w:pPr>
+        <w:pStyle w:val="PargrafodaLista"/>
+        <w:numPr>
+          <w:ilvl w:val="0"/>
+          <w:numId w:val="18"/>
+        </w:numPr>
+      </w:pPr>
+      <w:r>
+        <w:rPr>
+          <w:color w:val="FF0000"/>
+        </w:rPr>
+        <w:t xml:space="preserve">REBOOT DO SWITCH </w:t>
+      </w:r>
+      <w:r>
+        <w:t>(NECESSÁRIO SEMPRE):</w:t>
+      </w:r>
+    </w:p>
+    <w:p>
+      <w:pPr>
+        <w:pStyle w:val="PargrafodaLista"/>
+        <w:numPr>
+          <w:ilvl w:val="0"/>
+          <w:numId w:val="19"/>
+        </w:numPr>
+      </w:pPr>
+      <w:r>
+        <w:t>Abrir gtkterm</w:t>
+      </w:r>
+    </w:p>
+    <w:p>
+      <w:pPr>
+        <w:pStyle w:val="PargrafodaLista"/>
+        <w:numPr>
+          <w:ilvl w:val="0"/>
+          <w:numId w:val="19"/>
+        </w:numPr>
+      </w:pPr>
+      <w:r>
+        <w:t>Fazer “enter” para confirmar</w:t>
+      </w:r>
+    </w:p>
+    <w:p>
+      <w:pPr>
+        <w:pStyle w:val="PargrafodaLista"/>
+        <w:numPr>
+          <w:ilvl w:val="0"/>
+          <w:numId w:val="19"/>
+        </w:numPr>
+      </w:pPr>
+      <w:r>
+        <w:t>Escrever “en” (de enable) e por password (8nortel)</w:t>
+      </w:r>
+    </w:p>
+    <w:p>
+      <w:pPr>
+        <w:pStyle w:val="PargrafodaLista"/>
+        <w:numPr>
+          <w:ilvl w:val="0"/>
+          <w:numId w:val="19"/>
+        </w:numPr>
+      </w:pPr>
+      <w:r>
+        <w:t>configure terminal</w:t>
+      </w:r>
+    </w:p>
+    <w:p>
+      <w:pPr>
+        <w:pStyle w:val="PargrafodaLista"/>
+        <w:numPr>
+          <w:ilvl w:val="0"/>
+          <w:numId w:val="19"/>
+        </w:numPr>
+      </w:pPr>
+      <w:r>
+        <w:t>no vlan 2-4094</w:t>
+      </w:r>
+    </w:p>
+    <w:p>
+      <w:pPr>
+        <w:pStyle w:val="PargrafodaLista"/>
+        <w:numPr>
+          <w:ilvl w:val="0"/>
+          <w:numId w:val="19"/>
+        </w:numPr>
+      </w:pPr>
+      <w:r>
+        <w:t>exit</w:t>
+      </w:r>
+    </w:p>
+    <w:p>
+      <w:pPr>
+        <w:pStyle w:val="PargrafodaLista"/>
+        <w:numPr>
+          <w:ilvl w:val="0"/>
+          <w:numId w:val="19"/>
+        </w:numPr>
+      </w:pPr>
+      <w:r>
+        <w:t>copy flash:gnu4-clean startup-config</w:t>
+      </w:r>
+    </w:p>
+    <w:p>
+      <w:pPr>
+        <w:pStyle w:val="PargrafodaLista"/>
+        <w:numPr>
+          <w:ilvl w:val="0"/>
+          <w:numId w:val="19"/>
+        </w:numPr>
+      </w:pPr>
+      <w:r>
+        <w:t>reload</w:t>
+      </w:r>
+    </w:p>
+    <w:p>
+      <w:pPr>
+        <w:pStyle w:val="PargrafodaLista"/>
+        <w:numPr>
+          <w:ilvl w:val="0"/>
+          <w:numId w:val="19"/>
+        </w:numPr>
+      </w:pPr>
+      <w:r>
+        <w:t>Fazer updateimage nos gnus/pcs 2, 3 e 4</w:t>
+      </w:r>
     </w:p>
     <w:p>
       <w:pPr>
@@ -1226,6 +1331,7 @@
         <w:ind w:firstLine="708"/>
       </w:pPr>
       <w:r>
+        <w:lastRenderedPageBreak/>
         <w:t>No gnu44:</w:t>
       </w:r>
     </w:p>
@@ -1316,7 +1422,6 @@
         </w:numPr>
       </w:pPr>
       <w:r>
-        <w:lastRenderedPageBreak/>
         <w:t>Os passos 6 a 10 só são relevantes para a parte de capturar os logs. É só abrir o Wireshark, abrir a captura no eth0 e correr os comandos necessários e parar a captura no final.</w:t>
       </w:r>
     </w:p>
@@ -1771,6 +1876,7 @@
         <w:rPr>
           <w:color w:val="FF0000"/>
         </w:rPr>
+        <w:lastRenderedPageBreak/>
         <w:t xml:space="preserve">Fazer </w:t>
       </w:r>
       <w:r>
@@ -1942,7 +2048,6 @@
         <w:rPr>
           <w:color w:val="FF0000"/>
         </w:rPr>
-        <w:lastRenderedPageBreak/>
         <w:t>switchport mode access</w:t>
       </w:r>
     </w:p>
@@ -2685,7 +2790,6 @@
         <w:rPr>
           <w:color w:val="FF0000"/>
         </w:rPr>
-        <w:lastRenderedPageBreak/>
         <w:t>ping 172.16.40.1</w:t>
       </w:r>
     </w:p>
@@ -2837,12 +2941,125 @@
         <v:path o:extrusionok="f" gradientshapeok="t" o:connecttype="rect"/>
         <o:lock v:ext="edit" aspectratio="t"/>
       </v:shapetype>
-      <v:shape id="_x0000_i1035" type="#_x0000_t75" style="width:11.4pt;height:11.4pt" o:bullet="t">
+      <v:shape id="_x0000_i1050" type="#_x0000_t75" style="width:11.4pt;height:11.4pt" o:bullet="t">
         <v:imagedata r:id="rId1" o:title="mso9D28"/>
       </v:shape>
     </w:pict>
   </w:numPicBullet>
   <w:abstractNum w:abstractNumId="0" w15:restartNumberingAfterBreak="0">
+    <w:nsid w:val="12101C91"/>
+    <w:multiLevelType w:val="hybridMultilevel"/>
+    <w:tmpl w:val="15AE233C"/>
+    <w:lvl w:ilvl="0" w:tplc="08160001">
+      <w:start w:val="1"/>
+      <w:numFmt w:val="bullet"/>
+      <w:lvlText w:val=""/>
+      <w:lvlJc w:val="left"/>
+      <w:pPr>
+        <w:ind w:left="720" w:hanging="360"/>
+      </w:pPr>
+      <w:rPr>
+        <w:rFonts w:ascii="Symbol" w:hAnsi="Symbol" w:hint="default"/>
+      </w:rPr>
+    </w:lvl>
+    <w:lvl w:ilvl="1" w:tplc="08160003">
+      <w:start w:val="1"/>
+      <w:numFmt w:val="bullet"/>
+      <w:lvlText w:val="o"/>
+      <w:lvlJc w:val="left"/>
+      <w:pPr>
+        <w:ind w:left="1440" w:hanging="360"/>
+      </w:pPr>
+      <w:rPr>
+        <w:rFonts w:ascii="Courier New" w:hAnsi="Courier New" w:cs="Courier New" w:hint="default"/>
+      </w:rPr>
+    </w:lvl>
+    <w:lvl w:ilvl="2" w:tplc="08160005" w:tentative="1">
+      <w:start w:val="1"/>
+      <w:numFmt w:val="bullet"/>
+      <w:lvlText w:val=""/>
+      <w:lvlJc w:val="left"/>
+      <w:pPr>
+        <w:ind w:left="2160" w:hanging="360"/>
+      </w:pPr>
+      <w:rPr>
+        <w:rFonts w:ascii="Wingdings" w:hAnsi="Wingdings" w:hint="default"/>
+      </w:rPr>
+    </w:lvl>
+    <w:lvl w:ilvl="3" w:tplc="08160001" w:tentative="1">
+      <w:start w:val="1"/>
+      <w:numFmt w:val="bullet"/>
+      <w:lvlText w:val=""/>
+      <w:lvlJc w:val="left"/>
+      <w:pPr>
+        <w:ind w:left="2880" w:hanging="360"/>
+      </w:pPr>
+      <w:rPr>
+        <w:rFonts w:ascii="Symbol" w:hAnsi="Symbol" w:hint="default"/>
+      </w:rPr>
+    </w:lvl>
+    <w:lvl w:ilvl="4" w:tplc="08160003" w:tentative="1">
+      <w:start w:val="1"/>
+      <w:numFmt w:val="bullet"/>
+      <w:lvlText w:val="o"/>
+      <w:lvlJc w:val="left"/>
+      <w:pPr>
+        <w:ind w:left="3600" w:hanging="360"/>
+      </w:pPr>
+      <w:rPr>
+        <w:rFonts w:ascii="Courier New" w:hAnsi="Courier New" w:cs="Courier New" w:hint="default"/>
+      </w:rPr>
+    </w:lvl>
+    <w:lvl w:ilvl="5" w:tplc="08160005" w:tentative="1">
+      <w:start w:val="1"/>
+      <w:numFmt w:val="bullet"/>
+      <w:lvlText w:val=""/>
+      <w:lvlJc w:val="left"/>
+      <w:pPr>
+        <w:ind w:left="4320" w:hanging="360"/>
+      </w:pPr>
+      <w:rPr>
+        <w:rFonts w:ascii="Wingdings" w:hAnsi="Wingdings" w:hint="default"/>
+      </w:rPr>
+    </w:lvl>
+    <w:lvl w:ilvl="6" w:tplc="08160001" w:tentative="1">
+      <w:start w:val="1"/>
+      <w:numFmt w:val="bullet"/>
+      <w:lvlText w:val=""/>
+      <w:lvlJc w:val="left"/>
+      <w:pPr>
+        <w:ind w:left="5040" w:hanging="360"/>
+      </w:pPr>
+      <w:rPr>
+        <w:rFonts w:ascii="Symbol" w:hAnsi="Symbol" w:hint="default"/>
+      </w:rPr>
+    </w:lvl>
+    <w:lvl w:ilvl="7" w:tplc="08160003" w:tentative="1">
+      <w:start w:val="1"/>
+      <w:numFmt w:val="bullet"/>
+      <w:lvlText w:val="o"/>
+      <w:lvlJc w:val="left"/>
+      <w:pPr>
+        <w:ind w:left="5760" w:hanging="360"/>
+      </w:pPr>
+      <w:rPr>
+        <w:rFonts w:ascii="Courier New" w:hAnsi="Courier New" w:cs="Courier New" w:hint="default"/>
+      </w:rPr>
+    </w:lvl>
+    <w:lvl w:ilvl="8" w:tplc="08160005" w:tentative="1">
+      <w:start w:val="1"/>
+      <w:numFmt w:val="bullet"/>
+      <w:lvlText w:val=""/>
+      <w:lvlJc w:val="left"/>
+      <w:pPr>
+        <w:ind w:left="6480" w:hanging="360"/>
+      </w:pPr>
+      <w:rPr>
+        <w:rFonts w:ascii="Wingdings" w:hAnsi="Wingdings" w:hint="default"/>
+      </w:rPr>
+    </w:lvl>
+  </w:abstractNum>
+  <w:abstractNum w:abstractNumId="1" w15:restartNumberingAfterBreak="0">
     <w:nsid w:val="167C4450"/>
     <w:multiLevelType w:val="hybridMultilevel"/>
     <w:tmpl w:val="EFE24206"/>
@@ -2955,7 +3172,7 @@
       </w:rPr>
     </w:lvl>
   </w:abstractNum>
-  <w:abstractNum w:abstractNumId="1" w15:restartNumberingAfterBreak="0">
+  <w:abstractNum w:abstractNumId="2" w15:restartNumberingAfterBreak="0">
     <w:nsid w:val="17984603"/>
     <w:multiLevelType w:val="hybridMultilevel"/>
     <w:tmpl w:val="A678E9E8"/>
@@ -3044,7 +3261,7 @@
       </w:pPr>
     </w:lvl>
   </w:abstractNum>
-  <w:abstractNum w:abstractNumId="2" w15:restartNumberingAfterBreak="0">
+  <w:abstractNum w:abstractNumId="3" w15:restartNumberingAfterBreak="0">
     <w:nsid w:val="187C0BE2"/>
     <w:multiLevelType w:val="hybridMultilevel"/>
     <w:tmpl w:val="3D4848F2"/>
@@ -3157,7 +3374,7 @@
       </w:rPr>
     </w:lvl>
   </w:abstractNum>
-  <w:abstractNum w:abstractNumId="3" w15:restartNumberingAfterBreak="0">
+  <w:abstractNum w:abstractNumId="4" w15:restartNumberingAfterBreak="0">
     <w:nsid w:val="1AFA238F"/>
     <w:multiLevelType w:val="hybridMultilevel"/>
     <w:tmpl w:val="DFA4539A"/>
@@ -3246,7 +3463,7 @@
       </w:pPr>
     </w:lvl>
   </w:abstractNum>
-  <w:abstractNum w:abstractNumId="4" w15:restartNumberingAfterBreak="0">
+  <w:abstractNum w:abstractNumId="5" w15:restartNumberingAfterBreak="0">
     <w:nsid w:val="1BB7737A"/>
     <w:multiLevelType w:val="hybridMultilevel"/>
     <w:tmpl w:val="91E0E7E2"/>
@@ -3359,7 +3576,7 @@
       </w:rPr>
     </w:lvl>
   </w:abstractNum>
-  <w:abstractNum w:abstractNumId="5" w15:restartNumberingAfterBreak="0">
+  <w:abstractNum w:abstractNumId="6" w15:restartNumberingAfterBreak="0">
     <w:nsid w:val="1EBA0056"/>
     <w:multiLevelType w:val="hybridMultilevel"/>
     <w:tmpl w:val="0EC87298"/>
@@ -3472,7 +3689,7 @@
       </w:rPr>
     </w:lvl>
   </w:abstractNum>
-  <w:abstractNum w:abstractNumId="6" w15:restartNumberingAfterBreak="0">
+  <w:abstractNum w:abstractNumId="7" w15:restartNumberingAfterBreak="0">
     <w:nsid w:val="25F84E77"/>
     <w:multiLevelType w:val="hybridMultilevel"/>
     <w:tmpl w:val="E684D26E"/>
@@ -3585,7 +3802,7 @@
       </w:rPr>
     </w:lvl>
   </w:abstractNum>
-  <w:abstractNum w:abstractNumId="7" w15:restartNumberingAfterBreak="0">
+  <w:abstractNum w:abstractNumId="8" w15:restartNumberingAfterBreak="0">
     <w:nsid w:val="2717476A"/>
     <w:multiLevelType w:val="hybridMultilevel"/>
     <w:tmpl w:val="F6769184"/>
@@ -3698,7 +3915,7 @@
       </w:rPr>
     </w:lvl>
   </w:abstractNum>
-  <w:abstractNum w:abstractNumId="8" w15:restartNumberingAfterBreak="0">
+  <w:abstractNum w:abstractNumId="9" w15:restartNumberingAfterBreak="0">
     <w:nsid w:val="275A5DE8"/>
     <w:multiLevelType w:val="hybridMultilevel"/>
     <w:tmpl w:val="7BA02176"/>
@@ -3811,7 +4028,7 @@
       </w:rPr>
     </w:lvl>
   </w:abstractNum>
-  <w:abstractNum w:abstractNumId="9" w15:restartNumberingAfterBreak="0">
+  <w:abstractNum w:abstractNumId="10" w15:restartNumberingAfterBreak="0">
     <w:nsid w:val="27F81C7D"/>
     <w:multiLevelType w:val="hybridMultilevel"/>
     <w:tmpl w:val="35E875D8"/>
@@ -3924,7 +4141,120 @@
       </w:rPr>
     </w:lvl>
   </w:abstractNum>
-  <w:abstractNum w:abstractNumId="10" w15:restartNumberingAfterBreak="0">
+  <w:abstractNum w:abstractNumId="11" w15:restartNumberingAfterBreak="0">
+    <w:nsid w:val="2A0D6DFD"/>
+    <w:multiLevelType w:val="hybridMultilevel"/>
+    <w:tmpl w:val="8B64EB10"/>
+    <w:lvl w:ilvl="0" w:tplc="0816000B">
+      <w:start w:val="1"/>
+      <w:numFmt w:val="bullet"/>
+      <w:lvlText w:val=""/>
+      <w:lvlJc w:val="left"/>
+      <w:pPr>
+        <w:ind w:left="1440" w:hanging="360"/>
+      </w:pPr>
+      <w:rPr>
+        <w:rFonts w:ascii="Wingdings" w:hAnsi="Wingdings" w:hint="default"/>
+      </w:rPr>
+    </w:lvl>
+    <w:lvl w:ilvl="1" w:tplc="08160003" w:tentative="1">
+      <w:start w:val="1"/>
+      <w:numFmt w:val="bullet"/>
+      <w:lvlText w:val="o"/>
+      <w:lvlJc w:val="left"/>
+      <w:pPr>
+        <w:ind w:left="2160" w:hanging="360"/>
+      </w:pPr>
+      <w:rPr>
+        <w:rFonts w:ascii="Courier New" w:hAnsi="Courier New" w:cs="Courier New" w:hint="default"/>
+      </w:rPr>
+    </w:lvl>
+    <w:lvl w:ilvl="2" w:tplc="08160005" w:tentative="1">
+      <w:start w:val="1"/>
+      <w:numFmt w:val="bullet"/>
+      <w:lvlText w:val=""/>
+      <w:lvlJc w:val="left"/>
+      <w:pPr>
+        <w:ind w:left="2880" w:hanging="360"/>
+      </w:pPr>
+      <w:rPr>
+        <w:rFonts w:ascii="Wingdings" w:hAnsi="Wingdings" w:hint="default"/>
+      </w:rPr>
+    </w:lvl>
+    <w:lvl w:ilvl="3" w:tplc="08160001" w:tentative="1">
+      <w:start w:val="1"/>
+      <w:numFmt w:val="bullet"/>
+      <w:lvlText w:val=""/>
+      <w:lvlJc w:val="left"/>
+      <w:pPr>
+        <w:ind w:left="3600" w:hanging="360"/>
+      </w:pPr>
+      <w:rPr>
+        <w:rFonts w:ascii="Symbol" w:hAnsi="Symbol" w:hint="default"/>
+      </w:rPr>
+    </w:lvl>
+    <w:lvl w:ilvl="4" w:tplc="08160003" w:tentative="1">
+      <w:start w:val="1"/>
+      <w:numFmt w:val="bullet"/>
+      <w:lvlText w:val="o"/>
+      <w:lvlJc w:val="left"/>
+      <w:pPr>
+        <w:ind w:left="4320" w:hanging="360"/>
+      </w:pPr>
+      <w:rPr>
+        <w:rFonts w:ascii="Courier New" w:hAnsi="Courier New" w:cs="Courier New" w:hint="default"/>
+      </w:rPr>
+    </w:lvl>
+    <w:lvl w:ilvl="5" w:tplc="08160005" w:tentative="1">
+      <w:start w:val="1"/>
+      <w:numFmt w:val="bullet"/>
+      <w:lvlText w:val=""/>
+      <w:lvlJc w:val="left"/>
+      <w:pPr>
+        <w:ind w:left="5040" w:hanging="360"/>
+      </w:pPr>
+      <w:rPr>
+        <w:rFonts w:ascii="Wingdings" w:hAnsi="Wingdings" w:hint="default"/>
+      </w:rPr>
+    </w:lvl>
+    <w:lvl w:ilvl="6" w:tplc="08160001" w:tentative="1">
+      <w:start w:val="1"/>
+      <w:numFmt w:val="bullet"/>
+      <w:lvlText w:val=""/>
+      <w:lvlJc w:val="left"/>
+      <w:pPr>
+        <w:ind w:left="5760" w:hanging="360"/>
+      </w:pPr>
+      <w:rPr>
+        <w:rFonts w:ascii="Symbol" w:hAnsi="Symbol" w:hint="default"/>
+      </w:rPr>
+    </w:lvl>
+    <w:lvl w:ilvl="7" w:tplc="08160003" w:tentative="1">
+      <w:start w:val="1"/>
+      <w:numFmt w:val="bullet"/>
+      <w:lvlText w:val="o"/>
+      <w:lvlJc w:val="left"/>
+      <w:pPr>
+        <w:ind w:left="6480" w:hanging="360"/>
+      </w:pPr>
+      <w:rPr>
+        <w:rFonts w:ascii="Courier New" w:hAnsi="Courier New" w:cs="Courier New" w:hint="default"/>
+      </w:rPr>
+    </w:lvl>
+    <w:lvl w:ilvl="8" w:tplc="08160005" w:tentative="1">
+      <w:start w:val="1"/>
+      <w:numFmt w:val="bullet"/>
+      <w:lvlText w:val=""/>
+      <w:lvlJc w:val="left"/>
+      <w:pPr>
+        <w:ind w:left="7200" w:hanging="360"/>
+      </w:pPr>
+      <w:rPr>
+        <w:rFonts w:ascii="Wingdings" w:hAnsi="Wingdings" w:hint="default"/>
+      </w:rPr>
+    </w:lvl>
+  </w:abstractNum>
+  <w:abstractNum w:abstractNumId="12" w15:restartNumberingAfterBreak="0">
     <w:nsid w:val="313A4122"/>
     <w:multiLevelType w:val="hybridMultilevel"/>
     <w:tmpl w:val="0096DDB6"/>
@@ -4037,7 +4367,7 @@
       </w:rPr>
     </w:lvl>
   </w:abstractNum>
-  <w:abstractNum w:abstractNumId="11" w15:restartNumberingAfterBreak="0">
+  <w:abstractNum w:abstractNumId="13" w15:restartNumberingAfterBreak="0">
     <w:nsid w:val="4FEE1EBF"/>
     <w:multiLevelType w:val="hybridMultilevel"/>
     <w:tmpl w:val="76A4E9BE"/>
@@ -4150,7 +4480,7 @@
       </w:rPr>
     </w:lvl>
   </w:abstractNum>
-  <w:abstractNum w:abstractNumId="12" w15:restartNumberingAfterBreak="0">
+  <w:abstractNum w:abstractNumId="14" w15:restartNumberingAfterBreak="0">
     <w:nsid w:val="50367EBC"/>
     <w:multiLevelType w:val="hybridMultilevel"/>
     <w:tmpl w:val="B03A5360"/>
@@ -4263,7 +4593,7 @@
       </w:rPr>
     </w:lvl>
   </w:abstractNum>
-  <w:abstractNum w:abstractNumId="13" w15:restartNumberingAfterBreak="0">
+  <w:abstractNum w:abstractNumId="15" w15:restartNumberingAfterBreak="0">
     <w:nsid w:val="647F3880"/>
     <w:multiLevelType w:val="hybridMultilevel"/>
     <w:tmpl w:val="7BB43A62"/>
@@ -4376,7 +4706,7 @@
       </w:rPr>
     </w:lvl>
   </w:abstractNum>
-  <w:abstractNum w:abstractNumId="14" w15:restartNumberingAfterBreak="0">
+  <w:abstractNum w:abstractNumId="16" w15:restartNumberingAfterBreak="0">
     <w:nsid w:val="6F3224EC"/>
     <w:multiLevelType w:val="hybridMultilevel"/>
     <w:tmpl w:val="7BC49DD2"/>
@@ -4490,7 +4820,7 @@
       </w:rPr>
     </w:lvl>
   </w:abstractNum>
-  <w:abstractNum w:abstractNumId="15" w15:restartNumberingAfterBreak="0">
+  <w:abstractNum w:abstractNumId="17" w15:restartNumberingAfterBreak="0">
     <w:nsid w:val="70D564DF"/>
     <w:multiLevelType w:val="hybridMultilevel"/>
     <w:tmpl w:val="30B2624E"/>
@@ -4603,7 +4933,7 @@
       </w:rPr>
     </w:lvl>
   </w:abstractNum>
-  <w:abstractNum w:abstractNumId="16" w15:restartNumberingAfterBreak="0">
+  <w:abstractNum w:abstractNumId="18" w15:restartNumberingAfterBreak="0">
     <w:nsid w:val="7AF60B2A"/>
     <w:multiLevelType w:val="hybridMultilevel"/>
     <w:tmpl w:val="2304B8A8"/>
@@ -4693,55 +5023,61 @@
     </w:lvl>
   </w:abstractNum>
   <w:num w:numId="1">
+    <w:abstractNumId w:val="2"/>
+  </w:num>
+  <w:num w:numId="2">
+    <w:abstractNumId w:val="4"/>
+  </w:num>
+  <w:num w:numId="3">
+    <w:abstractNumId w:val="18"/>
+  </w:num>
+  <w:num w:numId="4">
+    <w:abstractNumId w:val="17"/>
+  </w:num>
+  <w:num w:numId="5">
+    <w:abstractNumId w:val="7"/>
+  </w:num>
+  <w:num w:numId="6">
+    <w:abstractNumId w:val="9"/>
+  </w:num>
+  <w:num w:numId="7">
+    <w:abstractNumId w:val="10"/>
+  </w:num>
+  <w:num w:numId="8">
+    <w:abstractNumId w:val="16"/>
+  </w:num>
+  <w:num w:numId="9">
+    <w:abstractNumId w:val="15"/>
+  </w:num>
+  <w:num w:numId="10">
+    <w:abstractNumId w:val="12"/>
+  </w:num>
+  <w:num w:numId="11">
+    <w:abstractNumId w:val="13"/>
+  </w:num>
+  <w:num w:numId="12">
+    <w:abstractNumId w:val="3"/>
+  </w:num>
+  <w:num w:numId="13">
+    <w:abstractNumId w:val="8"/>
+  </w:num>
+  <w:num w:numId="14">
+    <w:abstractNumId w:val="5"/>
+  </w:num>
+  <w:num w:numId="15">
+    <w:abstractNumId w:val="14"/>
+  </w:num>
+  <w:num w:numId="16">
     <w:abstractNumId w:val="1"/>
   </w:num>
-  <w:num w:numId="2">
-    <w:abstractNumId w:val="3"/>
-  </w:num>
-  <w:num w:numId="3">
-    <w:abstractNumId w:val="16"/>
-  </w:num>
-  <w:num w:numId="4">
-    <w:abstractNumId w:val="15"/>
-  </w:num>
-  <w:num w:numId="5">
+  <w:num w:numId="17">
     <w:abstractNumId w:val="6"/>
   </w:num>
-  <w:num w:numId="6">
-    <w:abstractNumId w:val="8"/>
-  </w:num>
-  <w:num w:numId="7">
-    <w:abstractNumId w:val="9"/>
-  </w:num>
-  <w:num w:numId="8">
-    <w:abstractNumId w:val="14"/>
-  </w:num>
-  <w:num w:numId="9">
-    <w:abstractNumId w:val="13"/>
-  </w:num>
-  <w:num w:numId="10">
-    <w:abstractNumId w:val="10"/>
-  </w:num>
-  <w:num w:numId="11">
-    <w:abstractNumId w:val="11"/>
-  </w:num>
-  <w:num w:numId="12">
-    <w:abstractNumId w:val="2"/>
-  </w:num>
-  <w:num w:numId="13">
-    <w:abstractNumId w:val="7"/>
-  </w:num>
-  <w:num w:numId="14">
-    <w:abstractNumId w:val="4"/>
-  </w:num>
-  <w:num w:numId="15">
-    <w:abstractNumId w:val="12"/>
-  </w:num>
-  <w:num w:numId="16">
+  <w:num w:numId="18">
     <w:abstractNumId w:val="0"/>
   </w:num>
-  <w:num w:numId="17">
-    <w:abstractNumId w:val="5"/>
+  <w:num w:numId="19">
+    <w:abstractNumId w:val="11"/>
   </w:num>
 </w:numbering>
 </file>

</xml_diff>

<commit_message>
Added some steps to the guide for experience 4
</commit_message>
<xml_diff>
--- a/trabalho2/Experiencias.docx
+++ b/trabalho2/Experiencias.docx
@@ -359,12 +359,14 @@
                                 <w:color w:val="FF0000"/>
                               </w:rPr>
                             </w:pPr>
+                            <w:proofErr w:type="spellStart"/>
                             <w:r>
                               <w:rPr>
                                 <w:color w:val="FF0000"/>
                               </w:rPr>
                               <w:t>Switch</w:t>
                             </w:r>
+                            <w:proofErr w:type="spellEnd"/>
                           </w:p>
                         </w:txbxContent>
                       </wps:txbx>
@@ -476,7 +478,23 @@
         <w:t>prateleira</w:t>
       </w:r>
       <w:r>
-        <w:t>” de portas para cada pc, switch e router. Segunda “</w:t>
+        <w:t xml:space="preserve">” de portas para cada </w:t>
+      </w:r>
+      <w:proofErr w:type="spellStart"/>
+      <w:r>
+        <w:t>pc</w:t>
+      </w:r>
+      <w:proofErr w:type="spellEnd"/>
+      <w:r>
+        <w:t xml:space="preserve">, </w:t>
+      </w:r>
+      <w:proofErr w:type="spellStart"/>
+      <w:r>
+        <w:t>switch</w:t>
+      </w:r>
+      <w:proofErr w:type="spellEnd"/>
+      <w:r>
+        <w:t xml:space="preserve"> e router. Segunda “</w:t>
       </w:r>
       <w:r>
         <w:t>prateleira</w:t>
@@ -489,12 +507,14 @@
       <w:r>
         <w:t xml:space="preserve">- </w:t>
       </w:r>
+      <w:proofErr w:type="spellStart"/>
       <w:r>
         <w:rPr>
           <w:color w:val="FF0000"/>
         </w:rPr>
         <w:t>Switch</w:t>
       </w:r>
+      <w:proofErr w:type="spellEnd"/>
       <w:r>
         <w:t>: Terceira “</w:t>
       </w:r>
@@ -590,7 +610,15 @@
         <w:t>de portas)</w:t>
       </w:r>
       <w:r>
-        <w:t xml:space="preserve"> e ligar esta a uma porta do switch qualquer</w:t>
+        <w:t xml:space="preserve"> e ligar esta a uma porta do </w:t>
+      </w:r>
+      <w:proofErr w:type="spellStart"/>
+      <w:r>
+        <w:t>switch</w:t>
+      </w:r>
+      <w:proofErr w:type="spellEnd"/>
+      <w:r>
+        <w:t xml:space="preserve"> qualquer</w:t>
       </w:r>
     </w:p>
     <w:p>
@@ -608,8 +636,13 @@
         <w:t xml:space="preserve">prateleira </w:t>
       </w:r>
       <w:r>
-        <w:t>de portas) a uma porta aleatória do switch</w:t>
-      </w:r>
+        <w:t xml:space="preserve">de portas) a uma porta aleatória do </w:t>
+      </w:r>
+      <w:proofErr w:type="spellStart"/>
+      <w:r>
+        <w:t>switch</w:t>
+      </w:r>
+      <w:proofErr w:type="spellEnd"/>
     </w:p>
     <w:p>
       <w:pPr>
@@ -626,8 +659,13 @@
         <w:t xml:space="preserve">prateleira </w:t>
       </w:r>
       <w:r>
-        <w:t>de portas) a uma porta aleatória do switch</w:t>
-      </w:r>
+        <w:t xml:space="preserve">de portas) a uma porta aleatória do </w:t>
+      </w:r>
+      <w:proofErr w:type="spellStart"/>
+      <w:r>
+        <w:t>switch</w:t>
+      </w:r>
+      <w:proofErr w:type="spellEnd"/>
     </w:p>
     <w:p>
       <w:pPr>
@@ -644,8 +682,13 @@
         <w:t xml:space="preserve">prateleira </w:t>
       </w:r>
       <w:r>
-        <w:t>de portas) a uma porta aleatória do switch</w:t>
-      </w:r>
+        <w:t xml:space="preserve">de portas) a uma porta aleatória do </w:t>
+      </w:r>
+      <w:proofErr w:type="spellStart"/>
+      <w:r>
+        <w:t>switch</w:t>
+      </w:r>
+      <w:proofErr w:type="spellEnd"/>
     </w:p>
     <w:p>
       <w:pPr>
@@ -662,8 +705,13 @@
         <w:t xml:space="preserve">prateleira </w:t>
       </w:r>
       <w:r>
-        <w:t>de portas) a uma porta aleatória do switch</w:t>
-      </w:r>
+        <w:t xml:space="preserve">de portas) a uma porta aleatória do </w:t>
+      </w:r>
+      <w:proofErr w:type="spellStart"/>
+      <w:r>
+        <w:t>switch</w:t>
+      </w:r>
+      <w:proofErr w:type="spellEnd"/>
     </w:p>
     <w:p>
       <w:pPr>
@@ -734,7 +782,15 @@
         </w:drawing>
       </w:r>
       <w:r>
-        <w:t xml:space="preserve">Para ligar ao router é fazer o mesmo que no ponto 2, mas em vez de se ligar ao switch (primeira abertura a contar da direita onde diz “console” da 2ª </w:t>
+        <w:t xml:space="preserve">Para ligar ao router é fazer o mesmo que no ponto 2, mas em vez de se ligar ao </w:t>
+      </w:r>
+      <w:proofErr w:type="spellStart"/>
+      <w:r>
+        <w:t>switch</w:t>
+      </w:r>
+      <w:proofErr w:type="spellEnd"/>
+      <w:r>
+        <w:t xml:space="preserve"> (primeira abertura a contar da direita onde diz “console” da 2ª </w:t>
       </w:r>
       <w:r>
         <w:t xml:space="preserve">prateleira </w:t>
@@ -818,8 +874,21 @@
         <w:jc w:val="center"/>
       </w:pPr>
       <w:r>
-        <w:t>Imagem: acessório que permite mudar entre os gnus/pcs/tux</w:t>
-      </w:r>
+        <w:t>Imagem: acessório que permite mudar entre os gnus/</w:t>
+      </w:r>
+      <w:proofErr w:type="spellStart"/>
+      <w:r>
+        <w:t>pcs</w:t>
+      </w:r>
+      <w:proofErr w:type="spellEnd"/>
+      <w:r>
+        <w:t>/</w:t>
+      </w:r>
+      <w:proofErr w:type="spellStart"/>
+      <w:r>
+        <w:t>tux</w:t>
+      </w:r>
+      <w:proofErr w:type="spellEnd"/>
       <w:r>
         <w:t>. Tem 4 botões, um para cada gnu (gnu41, gnu42, gnu43, gnu44)</w:t>
       </w:r>
@@ -835,13 +904,7 @@
       </w:pPr>
       <w:r>
         <w:lastRenderedPageBreak/>
-        <w:t>-----------------</w:t>
-      </w:r>
-      <w:r>
-        <w:t xml:space="preserve">Antes de começar as </w:t>
-      </w:r>
-      <w:r>
-        <w:t>Experiências-----------------</w:t>
+        <w:t>-----------------Antes de começar as Experiências-----------------</w:t>
       </w:r>
     </w:p>
     <w:p>
@@ -871,8 +934,13 @@
         </w:numPr>
       </w:pPr>
       <w:r>
-        <w:t>Abrir gtkterm</w:t>
-      </w:r>
+        <w:t xml:space="preserve">Abrir </w:t>
+      </w:r>
+      <w:proofErr w:type="spellStart"/>
+      <w:r>
+        <w:t>gtkterm</w:t>
+      </w:r>
+      <w:proofErr w:type="spellEnd"/>
     </w:p>
     <w:p>
       <w:pPr>
@@ -883,7 +951,15 @@
         </w:numPr>
       </w:pPr>
       <w:r>
-        <w:t>Fazer “enter” para confirmar</w:t>
+        <w:t>Fazer “</w:t>
+      </w:r>
+      <w:proofErr w:type="spellStart"/>
+      <w:r>
+        <w:t>enter</w:t>
+      </w:r>
+      <w:proofErr w:type="spellEnd"/>
+      <w:r>
+        <w:t>” para confirmar</w:t>
       </w:r>
     </w:p>
     <w:p>
@@ -895,7 +971,23 @@
         </w:numPr>
       </w:pPr>
       <w:r>
-        <w:t>Escrever “en” (de enable) e por password (8nortel)</w:t>
+        <w:t>Escrever “</w:t>
+      </w:r>
+      <w:proofErr w:type="spellStart"/>
+      <w:r>
+        <w:t>en</w:t>
+      </w:r>
+      <w:proofErr w:type="spellEnd"/>
+      <w:r>
+        <w:t xml:space="preserve">” (de </w:t>
+      </w:r>
+      <w:proofErr w:type="spellStart"/>
+      <w:r>
+        <w:t>enable</w:t>
+      </w:r>
+      <w:proofErr w:type="spellEnd"/>
+      <w:r>
+        <w:t>) e por password (8nortel)</w:t>
       </w:r>
     </w:p>
     <w:p>
@@ -919,7 +1011,15 @@
         </w:numPr>
       </w:pPr>
       <w:r>
-        <w:t>no vlan 2-4094</w:t>
+        <w:t xml:space="preserve">no </w:t>
+      </w:r>
+      <w:proofErr w:type="spellStart"/>
+      <w:r>
+        <w:t>vlan</w:t>
+      </w:r>
+      <w:proofErr w:type="spellEnd"/>
+      <w:r>
+        <w:t xml:space="preserve"> 2-4094</w:t>
       </w:r>
     </w:p>
     <w:p>
@@ -942,9 +1042,19 @@
           <w:numId w:val="19"/>
         </w:numPr>
       </w:pPr>
-      <w:r>
-        <w:t>copy flash:gnu4-clean startup-config</w:t>
-      </w:r>
+      <w:proofErr w:type="spellStart"/>
+      <w:r>
+        <w:t>copy</w:t>
+      </w:r>
+      <w:proofErr w:type="spellEnd"/>
+      <w:r>
+        <w:t xml:space="preserve"> flash:gnu4-clean </w:t>
+      </w:r>
+      <w:proofErr w:type="spellStart"/>
+      <w:r>
+        <w:t>startup-config</w:t>
+      </w:r>
+      <w:proofErr w:type="spellEnd"/>
     </w:p>
     <w:p>
       <w:pPr>
@@ -954,9 +1064,11 @@
           <w:numId w:val="19"/>
         </w:numPr>
       </w:pPr>
+      <w:proofErr w:type="spellStart"/>
       <w:r>
         <w:t>reload</w:t>
       </w:r>
+      <w:proofErr w:type="spellEnd"/>
     </w:p>
     <w:p>
       <w:pPr>
@@ -967,7 +1079,23 @@
         </w:numPr>
       </w:pPr>
       <w:r>
-        <w:t>Fazer updateimage nos gnus/pcs 2, 3 e 4</w:t>
+        <w:t xml:space="preserve">Fazer </w:t>
+      </w:r>
+      <w:proofErr w:type="spellStart"/>
+      <w:r>
+        <w:t>updateimage</w:t>
+      </w:r>
+      <w:proofErr w:type="spellEnd"/>
+      <w:r>
+        <w:t xml:space="preserve"> nos gnus/</w:t>
+      </w:r>
+      <w:proofErr w:type="spellStart"/>
+      <w:r>
+        <w:t>pcs</w:t>
+      </w:r>
+      <w:proofErr w:type="spellEnd"/>
+      <w:r>
+        <w:t xml:space="preserve"> 2, 3 e 4</w:t>
       </w:r>
     </w:p>
     <w:p>
@@ -1075,12 +1203,28 @@
           <w:color w:val="FF0000"/>
         </w:rPr>
       </w:pPr>
-      <w:r>
-        <w:rPr>
-          <w:color w:val="FF0000"/>
-        </w:rPr>
-        <w:t>ifconfig eth0 up</w:t>
-      </w:r>
+      <w:proofErr w:type="spellStart"/>
+      <w:r>
+        <w:rPr>
+          <w:color w:val="FF0000"/>
+        </w:rPr>
+        <w:t>ifconfig</w:t>
+      </w:r>
+      <w:proofErr w:type="spellEnd"/>
+      <w:r>
+        <w:rPr>
+          <w:color w:val="FF0000"/>
+        </w:rPr>
+        <w:t xml:space="preserve"> eth0 </w:t>
+      </w:r>
+      <w:proofErr w:type="spellStart"/>
+      <w:r>
+        <w:rPr>
+          <w:color w:val="FF0000"/>
+        </w:rPr>
+        <w:t>up</w:t>
+      </w:r>
+      <w:proofErr w:type="spellEnd"/>
     </w:p>
     <w:p>
       <w:pPr>
@@ -1116,6 +1260,7 @@
           <w:lang w:eastAsia="pt-PT"/>
         </w:rPr>
       </w:pPr>
+      <w:proofErr w:type="spellStart"/>
       <w:r>
         <w:rPr>
           <w:rFonts w:ascii="Consolas" w:eastAsia="Times New Roman" w:hAnsi="Consolas" w:cs="Courier New"/>
@@ -1125,7 +1270,19 @@
           <w:bdr w:val="none" w:sz="0" w:space="0" w:color="auto" w:frame="1"/>
           <w:lang w:eastAsia="pt-PT"/>
         </w:rPr>
-        <w:t>ifconfig eth0 172.16.40.1/24</w:t>
+        <w:t>ifconfig</w:t>
+      </w:r>
+      <w:proofErr w:type="spellEnd"/>
+      <w:r>
+        <w:rPr>
+          <w:rFonts w:ascii="Consolas" w:eastAsia="Times New Roman" w:hAnsi="Consolas" w:cs="Courier New"/>
+          <w:color w:val="FF0000"/>
+          <w:sz w:val="18"/>
+          <w:szCs w:val="18"/>
+          <w:bdr w:val="none" w:sz="0" w:space="0" w:color="auto" w:frame="1"/>
+          <w:lang w:eastAsia="pt-PT"/>
+        </w:rPr>
+        <w:t xml:space="preserve"> eth0 172.16.40.1/24</w:t>
       </w:r>
     </w:p>
     <w:p>
@@ -1139,12 +1296,14 @@
           <w:color w:val="FF0000"/>
         </w:rPr>
       </w:pPr>
+      <w:proofErr w:type="spellStart"/>
       <w:r>
         <w:rPr>
           <w:color w:val="FF0000"/>
         </w:rPr>
         <w:t>ifconfig</w:t>
       </w:r>
+      <w:proofErr w:type="spellEnd"/>
     </w:p>
     <w:p>
       <w:pPr>
@@ -1157,11 +1316,19 @@
           <w:color w:val="0070C0"/>
         </w:rPr>
       </w:pPr>
+      <w:proofErr w:type="spellStart"/>
       <w:r>
         <w:rPr>
           <w:color w:val="0070C0"/>
         </w:rPr>
-        <w:t>route -n</w:t>
+        <w:t>route</w:t>
+      </w:r>
+      <w:proofErr w:type="spellEnd"/>
+      <w:r>
+        <w:rPr>
+          <w:color w:val="0070C0"/>
+        </w:rPr>
+        <w:t xml:space="preserve"> -n</w:t>
       </w:r>
     </w:p>
     <w:p>
@@ -1188,12 +1355,28 @@
           <w:color w:val="FF0000"/>
         </w:rPr>
       </w:pPr>
-      <w:r>
-        <w:rPr>
-          <w:color w:val="FF0000"/>
-        </w:rPr>
-        <w:t>ifconfig eth0 up</w:t>
-      </w:r>
+      <w:proofErr w:type="spellStart"/>
+      <w:r>
+        <w:rPr>
+          <w:color w:val="FF0000"/>
+        </w:rPr>
+        <w:t>ifconfig</w:t>
+      </w:r>
+      <w:proofErr w:type="spellEnd"/>
+      <w:r>
+        <w:rPr>
+          <w:color w:val="FF0000"/>
+        </w:rPr>
+        <w:t xml:space="preserve"> eth0 </w:t>
+      </w:r>
+      <w:proofErr w:type="spellStart"/>
+      <w:r>
+        <w:rPr>
+          <w:color w:val="FF0000"/>
+        </w:rPr>
+        <w:t>up</w:t>
+      </w:r>
+      <w:proofErr w:type="spellEnd"/>
     </w:p>
     <w:p>
       <w:pPr>
@@ -1229,6 +1412,7 @@
           <w:lang w:eastAsia="pt-PT"/>
         </w:rPr>
       </w:pPr>
+      <w:proofErr w:type="spellStart"/>
       <w:r>
         <w:rPr>
           <w:rFonts w:ascii="Consolas" w:eastAsia="Times New Roman" w:hAnsi="Consolas" w:cs="Courier New"/>
@@ -1238,7 +1422,19 @@
           <w:bdr w:val="none" w:sz="0" w:space="0" w:color="auto" w:frame="1"/>
           <w:lang w:eastAsia="pt-PT"/>
         </w:rPr>
-        <w:t>ifconfig eth0 172.16.40.254/24</w:t>
+        <w:t>ifconfig</w:t>
+      </w:r>
+      <w:proofErr w:type="spellEnd"/>
+      <w:r>
+        <w:rPr>
+          <w:rFonts w:ascii="Consolas" w:eastAsia="Times New Roman" w:hAnsi="Consolas" w:cs="Courier New"/>
+          <w:color w:val="FF0000"/>
+          <w:sz w:val="18"/>
+          <w:szCs w:val="18"/>
+          <w:bdr w:val="none" w:sz="0" w:space="0" w:color="auto" w:frame="1"/>
+          <w:lang w:eastAsia="pt-PT"/>
+        </w:rPr>
+        <w:t xml:space="preserve"> eth0 172.16.40.254/24</w:t>
       </w:r>
     </w:p>
     <w:p>
@@ -1252,12 +1448,14 @@
           <w:color w:val="FF0000"/>
         </w:rPr>
       </w:pPr>
+      <w:proofErr w:type="spellStart"/>
       <w:r>
         <w:rPr>
           <w:color w:val="FF0000"/>
         </w:rPr>
         <w:t>ifconfig</w:t>
       </w:r>
+      <w:proofErr w:type="spellEnd"/>
     </w:p>
     <w:p>
       <w:pPr>
@@ -1270,11 +1468,19 @@
           <w:color w:val="0070C0"/>
         </w:rPr>
       </w:pPr>
+      <w:proofErr w:type="spellStart"/>
       <w:r>
         <w:rPr>
           <w:color w:val="0070C0"/>
         </w:rPr>
-        <w:t>route -n</w:t>
+        <w:t>route</w:t>
+      </w:r>
+      <w:proofErr w:type="spellEnd"/>
+      <w:r>
+        <w:rPr>
+          <w:color w:val="0070C0"/>
+        </w:rPr>
+        <w:t xml:space="preserve"> -n</w:t>
       </w:r>
     </w:p>
     <w:p>
@@ -1291,8 +1497,13 @@
         </w:numPr>
       </w:pPr>
       <w:r>
-        <w:t>Registar o que aparece depois de se fazer ifconfig</w:t>
-      </w:r>
+        <w:t xml:space="preserve">Registar o que aparece depois de se fazer </w:t>
+      </w:r>
+      <w:proofErr w:type="spellStart"/>
+      <w:r>
+        <w:t>ifconfig</w:t>
+      </w:r>
+      <w:proofErr w:type="spellEnd"/>
       <w:r>
         <w:t xml:space="preserve"> em cada gnu</w:t>
       </w:r>
@@ -1319,11 +1530,19 @@
           <w:color w:val="0070C0"/>
         </w:rPr>
       </w:pPr>
+      <w:proofErr w:type="spellStart"/>
       <w:r>
         <w:rPr>
           <w:color w:val="0070C0"/>
         </w:rPr>
-        <w:t xml:space="preserve">ping 172.16.40.254 </w:t>
+        <w:t>ping</w:t>
+      </w:r>
+      <w:proofErr w:type="spellEnd"/>
+      <w:r>
+        <w:rPr>
+          <w:color w:val="0070C0"/>
+        </w:rPr>
+        <w:t xml:space="preserve"> 172.16.40.254 </w:t>
       </w:r>
     </w:p>
     <w:p>
@@ -1346,11 +1565,19 @@
           <w:color w:val="0070C0"/>
         </w:rPr>
       </w:pPr>
+      <w:proofErr w:type="spellStart"/>
       <w:r>
         <w:rPr>
           <w:color w:val="0070C0"/>
         </w:rPr>
-        <w:t xml:space="preserve">ping 172.16.40.1 </w:t>
+        <w:t>ping</w:t>
+      </w:r>
+      <w:proofErr w:type="spellEnd"/>
+      <w:r>
+        <w:rPr>
+          <w:color w:val="0070C0"/>
+        </w:rPr>
+        <w:t xml:space="preserve"> 172.16.40.1 </w:t>
       </w:r>
     </w:p>
     <w:p>
@@ -1388,22 +1615,40 @@
       <w:r>
         <w:t xml:space="preserve">Fazer </w:t>
       </w:r>
+      <w:proofErr w:type="spellStart"/>
       <w:r>
         <w:rPr>
           <w:b/>
           <w:bCs/>
         </w:rPr>
-        <w:t>route -n</w:t>
-      </w:r>
-      <w:r>
-        <w:t xml:space="preserve"> e </w:t>
-      </w:r>
+        <w:t>route</w:t>
+      </w:r>
+      <w:proofErr w:type="spellEnd"/>
       <w:r>
         <w:rPr>
           <w:b/>
           <w:bCs/>
         </w:rPr>
-        <w:t>arp -a</w:t>
+        <w:t xml:space="preserve"> -n</w:t>
+      </w:r>
+      <w:r>
+        <w:t xml:space="preserve"> e </w:t>
+      </w:r>
+      <w:proofErr w:type="spellStart"/>
+      <w:r>
+        <w:rPr>
+          <w:b/>
+          <w:bCs/>
+        </w:rPr>
+        <w:t>arp</w:t>
+      </w:r>
+      <w:proofErr w:type="spellEnd"/>
+      <w:r>
+        <w:rPr>
+          <w:b/>
+          <w:bCs/>
+        </w:rPr>
+        <w:t xml:space="preserve"> -a</w:t>
       </w:r>
       <w:r>
         <w:t xml:space="preserve"> nos dois gnus</w:t>
@@ -1422,7 +1667,23 @@
         </w:numPr>
       </w:pPr>
       <w:r>
-        <w:t>Os passos 6 a 10 só são relevantes para a parte de capturar os logs. É só abrir o Wireshark, abrir a captura no eth0 e correr os comandos necessários e parar a captura no final.</w:t>
+        <w:t xml:space="preserve">Os passos 6 a 10 só são relevantes para a parte de capturar os </w:t>
+      </w:r>
+      <w:proofErr w:type="spellStart"/>
+      <w:r>
+        <w:t>logs</w:t>
+      </w:r>
+      <w:proofErr w:type="spellEnd"/>
+      <w:r>
+        <w:t xml:space="preserve">. É só abrir o </w:t>
+      </w:r>
+      <w:proofErr w:type="spellStart"/>
+      <w:r>
+        <w:t>Wireshark</w:t>
+      </w:r>
+      <w:proofErr w:type="spellEnd"/>
+      <w:r>
+        <w:t>, abrir a captura no eth0 e correr os comandos necessários e parar a captura no final.</w:t>
       </w:r>
     </w:p>
     <w:p/>
@@ -1464,12 +1725,28 @@
           <w:color w:val="FF0000"/>
         </w:rPr>
       </w:pPr>
-      <w:r>
-        <w:rPr>
-          <w:color w:val="FF0000"/>
-        </w:rPr>
-        <w:t>ifconfig eth0 up</w:t>
-      </w:r>
+      <w:proofErr w:type="spellStart"/>
+      <w:r>
+        <w:rPr>
+          <w:color w:val="FF0000"/>
+        </w:rPr>
+        <w:t>ifconfig</w:t>
+      </w:r>
+      <w:proofErr w:type="spellEnd"/>
+      <w:r>
+        <w:rPr>
+          <w:color w:val="FF0000"/>
+        </w:rPr>
+        <w:t xml:space="preserve"> eth0 </w:t>
+      </w:r>
+      <w:proofErr w:type="spellStart"/>
+      <w:r>
+        <w:rPr>
+          <w:color w:val="FF0000"/>
+        </w:rPr>
+        <w:t>up</w:t>
+      </w:r>
+      <w:proofErr w:type="spellEnd"/>
     </w:p>
     <w:p>
       <w:pPr>
@@ -1505,6 +1782,7 @@
           <w:lang w:eastAsia="pt-PT"/>
         </w:rPr>
       </w:pPr>
+      <w:proofErr w:type="spellStart"/>
       <w:r>
         <w:rPr>
           <w:rFonts w:ascii="Consolas" w:eastAsia="Times New Roman" w:hAnsi="Consolas" w:cs="Courier New"/>
@@ -1514,8 +1792,9 @@
           <w:bdr w:val="none" w:sz="0" w:space="0" w:color="auto" w:frame="1"/>
           <w:lang w:eastAsia="pt-PT"/>
         </w:rPr>
-        <w:t>ifconfig eth0 172.16.4</w:t>
-      </w:r>
+        <w:t>ifconfig</w:t>
+      </w:r>
+      <w:proofErr w:type="spellEnd"/>
       <w:r>
         <w:rPr>
           <w:rFonts w:ascii="Consolas" w:eastAsia="Times New Roman" w:hAnsi="Consolas" w:cs="Courier New"/>
@@ -1525,7 +1804,7 @@
           <w:bdr w:val="none" w:sz="0" w:space="0" w:color="auto" w:frame="1"/>
           <w:lang w:eastAsia="pt-PT"/>
         </w:rPr>
-        <w:t>1</w:t>
+        <w:t xml:space="preserve"> eth0 172.16.4</w:t>
       </w:r>
       <w:r>
         <w:rPr>
@@ -1536,6 +1815,17 @@
           <w:bdr w:val="none" w:sz="0" w:space="0" w:color="auto" w:frame="1"/>
           <w:lang w:eastAsia="pt-PT"/>
         </w:rPr>
+        <w:t>1</w:t>
+      </w:r>
+      <w:r>
+        <w:rPr>
+          <w:rFonts w:ascii="Consolas" w:eastAsia="Times New Roman" w:hAnsi="Consolas" w:cs="Courier New"/>
+          <w:color w:val="FF0000"/>
+          <w:sz w:val="18"/>
+          <w:szCs w:val="18"/>
+          <w:bdr w:val="none" w:sz="0" w:space="0" w:color="auto" w:frame="1"/>
+          <w:lang w:eastAsia="pt-PT"/>
+        </w:rPr>
         <w:t>.1/24</w:t>
       </w:r>
     </w:p>
@@ -1550,12 +1840,14 @@
           <w:color w:val="FF0000"/>
         </w:rPr>
       </w:pPr>
+      <w:proofErr w:type="spellStart"/>
       <w:r>
         <w:rPr>
           <w:color w:val="FF0000"/>
         </w:rPr>
         <w:t>ifconfig</w:t>
       </w:r>
+      <w:proofErr w:type="spellEnd"/>
     </w:p>
     <w:p>
       <w:pPr>
@@ -1568,11 +1860,19 @@
           <w:color w:val="0070C0"/>
         </w:rPr>
       </w:pPr>
+      <w:proofErr w:type="spellStart"/>
       <w:r>
         <w:rPr>
           <w:color w:val="0070C0"/>
         </w:rPr>
-        <w:t>route -n</w:t>
+        <w:t>route</w:t>
+      </w:r>
+      <w:proofErr w:type="spellEnd"/>
+      <w:r>
+        <w:rPr>
+          <w:color w:val="0070C0"/>
+        </w:rPr>
+        <w:t xml:space="preserve"> -n</w:t>
       </w:r>
     </w:p>
     <w:p>
@@ -1592,8 +1892,25 @@
         </w:rPr>
       </w:pPr>
       <w:r>
-        <w:t xml:space="preserve">Registar ip e mac com o </w:t>
-      </w:r>
+        <w:t xml:space="preserve">Registar </w:t>
+      </w:r>
+      <w:proofErr w:type="spellStart"/>
+      <w:r>
+        <w:t>ip</w:t>
+      </w:r>
+      <w:proofErr w:type="spellEnd"/>
+      <w:r>
+        <w:t xml:space="preserve"> e </w:t>
+      </w:r>
+      <w:proofErr w:type="spellStart"/>
+      <w:r>
+        <w:t>mac</w:t>
+      </w:r>
+      <w:proofErr w:type="spellEnd"/>
+      <w:r>
+        <w:t xml:space="preserve"> com o </w:t>
+      </w:r>
+      <w:proofErr w:type="spellStart"/>
       <w:r>
         <w:rPr>
           <w:b/>
@@ -1601,6 +1918,7 @@
         </w:rPr>
         <w:t>ifconfig</w:t>
       </w:r>
+      <w:proofErr w:type="spellEnd"/>
       <w:r>
         <w:rPr>
           <w:b/>
@@ -1628,8 +1946,13 @@
         </w:numPr>
       </w:pPr>
       <w:r>
-        <w:t>Abrir gtkterm</w:t>
-      </w:r>
+        <w:t xml:space="preserve">Abrir </w:t>
+      </w:r>
+      <w:proofErr w:type="spellStart"/>
+      <w:r>
+        <w:t>gtkterm</w:t>
+      </w:r>
+      <w:proofErr w:type="spellEnd"/>
       <w:r>
         <w:t xml:space="preserve"> no gnu43</w:t>
       </w:r>
@@ -1643,7 +1966,15 @@
         </w:numPr>
       </w:pPr>
       <w:r>
-        <w:t>Clicar em “enter” algumas vezes até aparecer “gnu-sw4&gt;”</w:t>
+        <w:t>Clicar em “</w:t>
+      </w:r>
+      <w:proofErr w:type="spellStart"/>
+      <w:r>
+        <w:t>enter</w:t>
+      </w:r>
+      <w:proofErr w:type="spellEnd"/>
+      <w:r>
+        <w:t>” algumas vezes até aparecer “gnu-sw4&gt;”</w:t>
       </w:r>
     </w:p>
     <w:p>
@@ -1655,7 +1986,23 @@
         </w:numPr>
       </w:pPr>
       <w:r>
-        <w:t>Escrever “en” (de enable) e a seguir por a password (8nortel)</w:t>
+        <w:t>Escrever “</w:t>
+      </w:r>
+      <w:proofErr w:type="spellStart"/>
+      <w:r>
+        <w:t>en</w:t>
+      </w:r>
+      <w:proofErr w:type="spellEnd"/>
+      <w:r>
+        <w:t xml:space="preserve">” (de </w:t>
+      </w:r>
+      <w:proofErr w:type="spellStart"/>
+      <w:r>
+        <w:t>enable</w:t>
+      </w:r>
+      <w:proofErr w:type="spellEnd"/>
+      <w:r>
+        <w:t>) e a seguir por a password (8nortel)</w:t>
       </w:r>
     </w:p>
     <w:p>
@@ -1701,11 +2048,19 @@
           <w:color w:val="FF0000"/>
         </w:rPr>
       </w:pPr>
-      <w:r>
-        <w:rPr>
-          <w:color w:val="FF0000"/>
-        </w:rPr>
-        <w:t>conf t</w:t>
+      <w:proofErr w:type="spellStart"/>
+      <w:r>
+        <w:rPr>
+          <w:color w:val="FF0000"/>
+        </w:rPr>
+        <w:t>conf</w:t>
+      </w:r>
+      <w:proofErr w:type="spellEnd"/>
+      <w:r>
+        <w:rPr>
+          <w:color w:val="FF0000"/>
+        </w:rPr>
+        <w:t xml:space="preserve"> t</w:t>
       </w:r>
     </w:p>
     <w:p>
@@ -1719,11 +2074,19 @@
           <w:color w:val="FF0000"/>
         </w:rPr>
       </w:pPr>
-      <w:r>
-        <w:rPr>
-          <w:color w:val="FF0000"/>
-        </w:rPr>
-        <w:t>vlan 40</w:t>
+      <w:proofErr w:type="spellStart"/>
+      <w:r>
+        <w:rPr>
+          <w:color w:val="FF0000"/>
+        </w:rPr>
+        <w:t>vlan</w:t>
+      </w:r>
+      <w:proofErr w:type="spellEnd"/>
+      <w:r>
+        <w:rPr>
+          <w:color w:val="FF0000"/>
+        </w:rPr>
+        <w:t xml:space="preserve"> 40</w:t>
       </w:r>
     </w:p>
     <w:p>
@@ -1737,12 +2100,14 @@
           <w:color w:val="FF0000"/>
         </w:rPr>
       </w:pPr>
+      <w:proofErr w:type="spellStart"/>
       <w:r>
         <w:rPr>
           <w:color w:val="FF0000"/>
         </w:rPr>
         <w:t>end</w:t>
       </w:r>
+      <w:proofErr w:type="spellEnd"/>
     </w:p>
     <w:p>
       <w:pPr>
@@ -1752,11 +2117,19 @@
           <w:numId w:val="11"/>
         </w:numPr>
       </w:pPr>
-      <w:r>
-        <w:rPr>
-          <w:color w:val="FF0000"/>
-        </w:rPr>
-        <w:t>conf t</w:t>
+      <w:proofErr w:type="spellStart"/>
+      <w:r>
+        <w:rPr>
+          <w:color w:val="FF0000"/>
+        </w:rPr>
+        <w:t>conf</w:t>
+      </w:r>
+      <w:proofErr w:type="spellEnd"/>
+      <w:r>
+        <w:rPr>
+          <w:color w:val="FF0000"/>
+        </w:rPr>
+        <w:t xml:space="preserve"> t</w:t>
       </w:r>
     </w:p>
     <w:p>
@@ -1771,16 +2144,54 @@
         <w:rPr>
           <w:color w:val="FF0000"/>
         </w:rPr>
-        <w:t xml:space="preserve">interface fastEthernet 0/1 </w:t>
-      </w:r>
-      <w:r>
-        <w:t>(o “1” é respetivo à porta do switch onde a porta do eth0 do gnu43 está</w:t>
+        <w:t xml:space="preserve">interface </w:t>
+      </w:r>
+      <w:proofErr w:type="spellStart"/>
+      <w:r>
+        <w:rPr>
+          <w:color w:val="FF0000"/>
+        </w:rPr>
+        <w:t>fastEthernet</w:t>
+      </w:r>
+      <w:proofErr w:type="spellEnd"/>
+      <w:r>
+        <w:rPr>
+          <w:color w:val="FF0000"/>
+        </w:rPr>
+        <w:t xml:space="preserve"> 0/1 </w:t>
+      </w:r>
+      <w:r>
+        <w:t xml:space="preserve">(o “1” é respetivo à porta do </w:t>
+      </w:r>
+      <w:proofErr w:type="spellStart"/>
+      <w:r>
+        <w:t>switch</w:t>
+      </w:r>
+      <w:proofErr w:type="spellEnd"/>
+      <w:r>
+        <w:t xml:space="preserve"> onde a porta do eth0 do gnu43 está</w:t>
       </w:r>
       <w:r>
         <w:t xml:space="preserve"> ligada</w:t>
       </w:r>
       <w:r>
-        <w:t>. Se tivéssemos ligado o eth0 do gnu43 à porta 13 do switch o comando correto seria “interface fastEthernet 0/13”)</w:t>
+        <w:t xml:space="preserve">. Se tivéssemos ligado o eth0 do gnu43 à porta 13 do </w:t>
+      </w:r>
+      <w:proofErr w:type="spellStart"/>
+      <w:r>
+        <w:t>switch</w:t>
+      </w:r>
+      <w:proofErr w:type="spellEnd"/>
+      <w:r>
+        <w:t xml:space="preserve"> o comando correto seria “interface </w:t>
+      </w:r>
+      <w:proofErr w:type="spellStart"/>
+      <w:r>
+        <w:t>fastEthernet</w:t>
+      </w:r>
+      <w:proofErr w:type="spellEnd"/>
+      <w:r>
+        <w:t xml:space="preserve"> 0/13”)</w:t>
       </w:r>
     </w:p>
     <w:p>
@@ -1794,12 +2205,42 @@
           <w:color w:val="FF0000"/>
         </w:rPr>
       </w:pPr>
-      <w:r>
-        <w:rPr>
-          <w:color w:val="FF0000"/>
-        </w:rPr>
-        <w:t>switchport mode access</w:t>
-      </w:r>
+      <w:proofErr w:type="spellStart"/>
+      <w:r>
+        <w:rPr>
+          <w:color w:val="FF0000"/>
+        </w:rPr>
+        <w:t>switchport</w:t>
+      </w:r>
+      <w:proofErr w:type="spellEnd"/>
+      <w:r>
+        <w:rPr>
+          <w:color w:val="FF0000"/>
+        </w:rPr>
+        <w:t xml:space="preserve"> </w:t>
+      </w:r>
+      <w:proofErr w:type="spellStart"/>
+      <w:r>
+        <w:rPr>
+          <w:color w:val="FF0000"/>
+        </w:rPr>
+        <w:t>mode</w:t>
+      </w:r>
+      <w:proofErr w:type="spellEnd"/>
+      <w:r>
+        <w:rPr>
+          <w:color w:val="FF0000"/>
+        </w:rPr>
+        <w:t xml:space="preserve"> </w:t>
+      </w:r>
+      <w:proofErr w:type="spellStart"/>
+      <w:r>
+        <w:rPr>
+          <w:color w:val="FF0000"/>
+        </w:rPr>
+        <w:t>access</w:t>
+      </w:r>
+      <w:proofErr w:type="spellEnd"/>
     </w:p>
     <w:p>
       <w:pPr>
@@ -1812,11 +2253,47 @@
           <w:color w:val="FF0000"/>
         </w:rPr>
       </w:pPr>
-      <w:r>
-        <w:rPr>
-          <w:color w:val="FF0000"/>
-        </w:rPr>
-        <w:t>switchport access vlan 40</w:t>
+      <w:proofErr w:type="spellStart"/>
+      <w:r>
+        <w:rPr>
+          <w:color w:val="FF0000"/>
+        </w:rPr>
+        <w:t>switchport</w:t>
+      </w:r>
+      <w:proofErr w:type="spellEnd"/>
+      <w:r>
+        <w:rPr>
+          <w:color w:val="FF0000"/>
+        </w:rPr>
+        <w:t xml:space="preserve"> </w:t>
+      </w:r>
+      <w:proofErr w:type="spellStart"/>
+      <w:r>
+        <w:rPr>
+          <w:color w:val="FF0000"/>
+        </w:rPr>
+        <w:t>access</w:t>
+      </w:r>
+      <w:proofErr w:type="spellEnd"/>
+      <w:r>
+        <w:rPr>
+          <w:color w:val="FF0000"/>
+        </w:rPr>
+        <w:t xml:space="preserve"> </w:t>
+      </w:r>
+      <w:proofErr w:type="spellStart"/>
+      <w:r>
+        <w:rPr>
+          <w:color w:val="FF0000"/>
+        </w:rPr>
+        <w:t>vlan</w:t>
+      </w:r>
+      <w:proofErr w:type="spellEnd"/>
+      <w:r>
+        <w:rPr>
+          <w:color w:val="FF0000"/>
+        </w:rPr>
+        <w:t xml:space="preserve"> 40</w:t>
       </w:r>
     </w:p>
     <w:p>
@@ -1827,12 +2304,14 @@
           <w:numId w:val="11"/>
         </w:numPr>
       </w:pPr>
+      <w:proofErr w:type="spellStart"/>
       <w:r>
         <w:rPr>
           <w:color w:val="FF0000"/>
         </w:rPr>
         <w:t>end</w:t>
       </w:r>
+      <w:proofErr w:type="spellEnd"/>
       <w:r>
         <w:t xml:space="preserve"> ou </w:t>
       </w:r>
@@ -1855,10 +2334,54 @@
         <w:rPr>
           <w:color w:val="0070C0"/>
         </w:rPr>
-        <w:t xml:space="preserve">show vlan brief </w:t>
-      </w:r>
-      <w:r>
-        <w:t>(para verirficar se a vlan foi criada e se tem as portas correspondentes associadas)</w:t>
+        <w:t xml:space="preserve">show </w:t>
+      </w:r>
+      <w:proofErr w:type="spellStart"/>
+      <w:r>
+        <w:rPr>
+          <w:color w:val="0070C0"/>
+        </w:rPr>
+        <w:t>vlan</w:t>
+      </w:r>
+      <w:proofErr w:type="spellEnd"/>
+      <w:r>
+        <w:rPr>
+          <w:color w:val="0070C0"/>
+        </w:rPr>
+        <w:t xml:space="preserve"> </w:t>
+      </w:r>
+      <w:proofErr w:type="spellStart"/>
+      <w:r>
+        <w:rPr>
+          <w:color w:val="0070C0"/>
+        </w:rPr>
+        <w:t>brief</w:t>
+      </w:r>
+      <w:proofErr w:type="spellEnd"/>
+      <w:r>
+        <w:rPr>
+          <w:color w:val="0070C0"/>
+        </w:rPr>
+        <w:t xml:space="preserve"> </w:t>
+      </w:r>
+      <w:r>
+        <w:t xml:space="preserve">(para </w:t>
+      </w:r>
+      <w:proofErr w:type="spellStart"/>
+      <w:r>
+        <w:t>verirficar</w:t>
+      </w:r>
+      <w:proofErr w:type="spellEnd"/>
+      <w:r>
+        <w:t xml:space="preserve"> se a </w:t>
+      </w:r>
+      <w:proofErr w:type="spellStart"/>
+      <w:r>
+        <w:t>vlan</w:t>
+      </w:r>
+      <w:proofErr w:type="spellEnd"/>
+      <w:r>
+        <w:t xml:space="preserve"> foi criada e se tem as portas correspondentes associadas)</w:t>
       </w:r>
     </w:p>
     <w:p>
@@ -1889,7 +2412,35 @@
         <w:rPr>
           <w:color w:val="FF0000"/>
         </w:rPr>
-        <w:t>o mesmo para o gnu44 mas mudar no comando “interface fastEthernet 0/1” o “1” para a porta correspondente no switch à porta do eth0 do gnu44</w:t>
+        <w:t xml:space="preserve">o mesmo para o gnu44 mas mudar no comando “interface </w:t>
+      </w:r>
+      <w:proofErr w:type="spellStart"/>
+      <w:r>
+        <w:rPr>
+          <w:color w:val="FF0000"/>
+        </w:rPr>
+        <w:t>fastEthernet</w:t>
+      </w:r>
+      <w:proofErr w:type="spellEnd"/>
+      <w:r>
+        <w:rPr>
+          <w:color w:val="FF0000"/>
+        </w:rPr>
+        <w:t xml:space="preserve"> 0/1” o “1” para a porta correspondente no </w:t>
+      </w:r>
+      <w:proofErr w:type="spellStart"/>
+      <w:r>
+        <w:rPr>
+          <w:color w:val="FF0000"/>
+        </w:rPr>
+        <w:t>switch</w:t>
+      </w:r>
+      <w:proofErr w:type="spellEnd"/>
+      <w:r>
+        <w:rPr>
+          <w:color w:val="FF0000"/>
+        </w:rPr>
+        <w:t xml:space="preserve"> à porta do eth0 do gnu44</w:t>
       </w:r>
     </w:p>
     <w:p>
@@ -1915,11 +2466,19 @@
           <w:color w:val="FF0000"/>
         </w:rPr>
       </w:pPr>
-      <w:r>
-        <w:rPr>
-          <w:color w:val="FF0000"/>
-        </w:rPr>
-        <w:t>conf t</w:t>
+      <w:proofErr w:type="spellStart"/>
+      <w:r>
+        <w:rPr>
+          <w:color w:val="FF0000"/>
+        </w:rPr>
+        <w:t>conf</w:t>
+      </w:r>
+      <w:proofErr w:type="spellEnd"/>
+      <w:r>
+        <w:rPr>
+          <w:color w:val="FF0000"/>
+        </w:rPr>
+        <w:t xml:space="preserve"> t</w:t>
       </w:r>
     </w:p>
     <w:p>
@@ -1933,11 +2492,19 @@
           <w:color w:val="FF0000"/>
         </w:rPr>
       </w:pPr>
-      <w:r>
-        <w:rPr>
-          <w:color w:val="FF0000"/>
-        </w:rPr>
-        <w:t>vlan 4</w:t>
+      <w:proofErr w:type="spellStart"/>
+      <w:r>
+        <w:rPr>
+          <w:color w:val="FF0000"/>
+        </w:rPr>
+        <w:t>vlan</w:t>
+      </w:r>
+      <w:proofErr w:type="spellEnd"/>
+      <w:r>
+        <w:rPr>
+          <w:color w:val="FF0000"/>
+        </w:rPr>
+        <w:t xml:space="preserve"> 4</w:t>
       </w:r>
       <w:r>
         <w:rPr>
@@ -1957,12 +2524,14 @@
           <w:color w:val="FF0000"/>
         </w:rPr>
       </w:pPr>
+      <w:proofErr w:type="spellStart"/>
       <w:r>
         <w:rPr>
           <w:color w:val="FF0000"/>
         </w:rPr>
         <w:t>end</w:t>
       </w:r>
+      <w:proofErr w:type="spellEnd"/>
     </w:p>
     <w:p>
       <w:pPr>
@@ -1972,11 +2541,19 @@
           <w:numId w:val="11"/>
         </w:numPr>
       </w:pPr>
-      <w:r>
-        <w:rPr>
-          <w:color w:val="FF0000"/>
-        </w:rPr>
-        <w:t>conf t</w:t>
+      <w:proofErr w:type="spellStart"/>
+      <w:r>
+        <w:rPr>
+          <w:color w:val="FF0000"/>
+        </w:rPr>
+        <w:t>conf</w:t>
+      </w:r>
+      <w:proofErr w:type="spellEnd"/>
+      <w:r>
+        <w:rPr>
+          <w:color w:val="FF0000"/>
+        </w:rPr>
+        <w:t xml:space="preserve"> t</w:t>
       </w:r>
     </w:p>
     <w:p>
@@ -1991,7 +2568,21 @@
         <w:rPr>
           <w:color w:val="FF0000"/>
         </w:rPr>
-        <w:t>interface fastEthernet 0/</w:t>
+        <w:t xml:space="preserve">interface </w:t>
+      </w:r>
+      <w:proofErr w:type="spellStart"/>
+      <w:r>
+        <w:rPr>
+          <w:color w:val="FF0000"/>
+        </w:rPr>
+        <w:t>fastEthernet</w:t>
+      </w:r>
+      <w:proofErr w:type="spellEnd"/>
+      <w:r>
+        <w:rPr>
+          <w:color w:val="FF0000"/>
+        </w:rPr>
+        <w:t xml:space="preserve"> 0/</w:t>
       </w:r>
       <w:r>
         <w:rPr>
@@ -2012,7 +2603,15 @@
         <w:t>3</w:t>
       </w:r>
       <w:r>
-        <w:t>” é respetivo à porta do switch onde a porta do eth0 do gnu4</w:t>
+        <w:t xml:space="preserve">” é respetivo à porta do </w:t>
+      </w:r>
+      <w:proofErr w:type="spellStart"/>
+      <w:r>
+        <w:t>switch</w:t>
+      </w:r>
+      <w:proofErr w:type="spellEnd"/>
+      <w:r>
+        <w:t xml:space="preserve"> onde a porta do eth0 do gnu4</w:t>
       </w:r>
       <w:r>
         <w:t>2</w:t>
@@ -2030,7 +2629,23 @@
         <w:t>2</w:t>
       </w:r>
       <w:r>
-        <w:t xml:space="preserve"> à porta 10 do switch o comando correto seria “interface fastEthernet 0/10”)</w:t>
+        <w:t xml:space="preserve"> à porta 10 do </w:t>
+      </w:r>
+      <w:proofErr w:type="spellStart"/>
+      <w:r>
+        <w:t>switch</w:t>
+      </w:r>
+      <w:proofErr w:type="spellEnd"/>
+      <w:r>
+        <w:t xml:space="preserve"> o comando correto seria “interface </w:t>
+      </w:r>
+      <w:proofErr w:type="spellStart"/>
+      <w:r>
+        <w:t>fastEthernet</w:t>
+      </w:r>
+      <w:proofErr w:type="spellEnd"/>
+      <w:r>
+        <w:t xml:space="preserve"> 0/10”)</w:t>
       </w:r>
     </w:p>
     <w:p>
@@ -2044,12 +2659,42 @@
           <w:color w:val="FF0000"/>
         </w:rPr>
       </w:pPr>
-      <w:r>
-        <w:rPr>
-          <w:color w:val="FF0000"/>
-        </w:rPr>
-        <w:t>switchport mode access</w:t>
-      </w:r>
+      <w:proofErr w:type="spellStart"/>
+      <w:r>
+        <w:rPr>
+          <w:color w:val="FF0000"/>
+        </w:rPr>
+        <w:t>switchport</w:t>
+      </w:r>
+      <w:proofErr w:type="spellEnd"/>
+      <w:r>
+        <w:rPr>
+          <w:color w:val="FF0000"/>
+        </w:rPr>
+        <w:t xml:space="preserve"> </w:t>
+      </w:r>
+      <w:proofErr w:type="spellStart"/>
+      <w:r>
+        <w:rPr>
+          <w:color w:val="FF0000"/>
+        </w:rPr>
+        <w:t>mode</w:t>
+      </w:r>
+      <w:proofErr w:type="spellEnd"/>
+      <w:r>
+        <w:rPr>
+          <w:color w:val="FF0000"/>
+        </w:rPr>
+        <w:t xml:space="preserve"> </w:t>
+      </w:r>
+      <w:proofErr w:type="spellStart"/>
+      <w:r>
+        <w:rPr>
+          <w:color w:val="FF0000"/>
+        </w:rPr>
+        <w:t>access</w:t>
+      </w:r>
+      <w:proofErr w:type="spellEnd"/>
     </w:p>
     <w:p>
       <w:pPr>
@@ -2062,11 +2707,47 @@
           <w:color w:val="FF0000"/>
         </w:rPr>
       </w:pPr>
-      <w:r>
-        <w:rPr>
-          <w:color w:val="FF0000"/>
-        </w:rPr>
-        <w:t>switchport access vlan 4</w:t>
+      <w:proofErr w:type="spellStart"/>
+      <w:r>
+        <w:rPr>
+          <w:color w:val="FF0000"/>
+        </w:rPr>
+        <w:t>switchport</w:t>
+      </w:r>
+      <w:proofErr w:type="spellEnd"/>
+      <w:r>
+        <w:rPr>
+          <w:color w:val="FF0000"/>
+        </w:rPr>
+        <w:t xml:space="preserve"> </w:t>
+      </w:r>
+      <w:proofErr w:type="spellStart"/>
+      <w:r>
+        <w:rPr>
+          <w:color w:val="FF0000"/>
+        </w:rPr>
+        <w:t>access</w:t>
+      </w:r>
+      <w:proofErr w:type="spellEnd"/>
+      <w:r>
+        <w:rPr>
+          <w:color w:val="FF0000"/>
+        </w:rPr>
+        <w:t xml:space="preserve"> </w:t>
+      </w:r>
+      <w:proofErr w:type="spellStart"/>
+      <w:r>
+        <w:rPr>
+          <w:color w:val="FF0000"/>
+        </w:rPr>
+        <w:t>vlan</w:t>
+      </w:r>
+      <w:proofErr w:type="spellEnd"/>
+      <w:r>
+        <w:rPr>
+          <w:color w:val="FF0000"/>
+        </w:rPr>
+        <w:t xml:space="preserve"> 4</w:t>
       </w:r>
       <w:r>
         <w:rPr>
@@ -2083,12 +2764,14 @@
           <w:numId w:val="11"/>
         </w:numPr>
       </w:pPr>
+      <w:proofErr w:type="spellStart"/>
       <w:r>
         <w:rPr>
           <w:color w:val="FF0000"/>
         </w:rPr>
         <w:t>end</w:t>
       </w:r>
+      <w:proofErr w:type="spellEnd"/>
       <w:r>
         <w:t xml:space="preserve"> ou </w:t>
       </w:r>
@@ -2111,10 +2794,54 @@
         <w:rPr>
           <w:color w:val="0070C0"/>
         </w:rPr>
-        <w:t xml:space="preserve">show vlan brief </w:t>
-      </w:r>
-      <w:r>
-        <w:t>(para verirficar se a vlan foi criada e se tem as portas correspondentes associadas)</w:t>
+        <w:t xml:space="preserve">show </w:t>
+      </w:r>
+      <w:proofErr w:type="spellStart"/>
+      <w:r>
+        <w:rPr>
+          <w:color w:val="0070C0"/>
+        </w:rPr>
+        <w:t>vlan</w:t>
+      </w:r>
+      <w:proofErr w:type="spellEnd"/>
+      <w:r>
+        <w:rPr>
+          <w:color w:val="0070C0"/>
+        </w:rPr>
+        <w:t xml:space="preserve"> </w:t>
+      </w:r>
+      <w:proofErr w:type="spellStart"/>
+      <w:r>
+        <w:rPr>
+          <w:color w:val="0070C0"/>
+        </w:rPr>
+        <w:t>brief</w:t>
+      </w:r>
+      <w:proofErr w:type="spellEnd"/>
+      <w:r>
+        <w:rPr>
+          <w:color w:val="0070C0"/>
+        </w:rPr>
+        <w:t xml:space="preserve"> </w:t>
+      </w:r>
+      <w:r>
+        <w:t xml:space="preserve">(para </w:t>
+      </w:r>
+      <w:proofErr w:type="spellStart"/>
+      <w:r>
+        <w:t>verirficar</w:t>
+      </w:r>
+      <w:proofErr w:type="spellEnd"/>
+      <w:r>
+        <w:t xml:space="preserve"> se a </w:t>
+      </w:r>
+      <w:proofErr w:type="spellStart"/>
+      <w:r>
+        <w:t>vlan</w:t>
+      </w:r>
+      <w:proofErr w:type="spellEnd"/>
+      <w:r>
+        <w:t xml:space="preserve"> foi criada e se tem as portas correspondentes associadas)</w:t>
       </w:r>
     </w:p>
     <w:p>
@@ -2164,7 +2891,21 @@
         <w:rPr>
           <w:color w:val="FF0000"/>
         </w:rPr>
-        <w:t>Ligar porta eth1 do bloco do gnu44 a uma porta do switch (ponto 7 da parte dos CABOS).</w:t>
+        <w:t xml:space="preserve">Ligar porta eth1 do bloco do gnu44 a uma porta do </w:t>
+      </w:r>
+      <w:proofErr w:type="spellStart"/>
+      <w:r>
+        <w:rPr>
+          <w:color w:val="FF0000"/>
+        </w:rPr>
+        <w:t>switch</w:t>
+      </w:r>
+      <w:proofErr w:type="spellEnd"/>
+      <w:r>
+        <w:rPr>
+          <w:color w:val="FF0000"/>
+        </w:rPr>
+        <w:t xml:space="preserve"> (ponto 7 da parte dos CABOS).</w:t>
       </w:r>
     </w:p>
     <w:p>
@@ -2208,11 +2949,19 @@
           <w:color w:val="FF0000"/>
         </w:rPr>
       </w:pPr>
-      <w:r>
-        <w:rPr>
-          <w:color w:val="FF0000"/>
-        </w:rPr>
-        <w:t>ifconfig eth</w:t>
+      <w:proofErr w:type="spellStart"/>
+      <w:r>
+        <w:rPr>
+          <w:color w:val="FF0000"/>
+        </w:rPr>
+        <w:t>ifconfig</w:t>
+      </w:r>
+      <w:proofErr w:type="spellEnd"/>
+      <w:r>
+        <w:rPr>
+          <w:color w:val="FF0000"/>
+        </w:rPr>
+        <w:t xml:space="preserve"> eth</w:t>
       </w:r>
       <w:r>
         <w:rPr>
@@ -2224,8 +2973,16 @@
         <w:rPr>
           <w:color w:val="FF0000"/>
         </w:rPr>
-        <w:t xml:space="preserve"> up</w:t>
-      </w:r>
+        <w:t xml:space="preserve"> </w:t>
+      </w:r>
+      <w:proofErr w:type="spellStart"/>
+      <w:r>
+        <w:rPr>
+          <w:color w:val="FF0000"/>
+        </w:rPr>
+        <w:t>up</w:t>
+      </w:r>
+      <w:proofErr w:type="spellEnd"/>
     </w:p>
     <w:p>
       <w:pPr>
@@ -2261,6 +3018,7 @@
           <w:lang w:eastAsia="pt-PT"/>
         </w:rPr>
       </w:pPr>
+      <w:proofErr w:type="spellStart"/>
       <w:r>
         <w:rPr>
           <w:rFonts w:ascii="Consolas" w:eastAsia="Times New Roman" w:hAnsi="Consolas" w:cs="Courier New"/>
@@ -2270,8 +3028,9 @@
           <w:bdr w:val="none" w:sz="0" w:space="0" w:color="auto" w:frame="1"/>
           <w:lang w:eastAsia="pt-PT"/>
         </w:rPr>
-        <w:t>ifconfig eth0 172.16.4</w:t>
-      </w:r>
+        <w:t>ifconfig</w:t>
+      </w:r>
+      <w:proofErr w:type="spellEnd"/>
       <w:r>
         <w:rPr>
           <w:rFonts w:ascii="Consolas" w:eastAsia="Times New Roman" w:hAnsi="Consolas" w:cs="Courier New"/>
@@ -2281,7 +3040,7 @@
           <w:bdr w:val="none" w:sz="0" w:space="0" w:color="auto" w:frame="1"/>
           <w:lang w:eastAsia="pt-PT"/>
         </w:rPr>
-        <w:t>1</w:t>
+        <w:t xml:space="preserve"> eth0 172.16.4</w:t>
       </w:r>
       <w:r>
         <w:rPr>
@@ -2292,7 +3051,7 @@
           <w:bdr w:val="none" w:sz="0" w:space="0" w:color="auto" w:frame="1"/>
           <w:lang w:eastAsia="pt-PT"/>
         </w:rPr>
-        <w:t>.</w:t>
+        <w:t>1</w:t>
       </w:r>
       <w:r>
         <w:rPr>
@@ -2303,7 +3062,7 @@
           <w:bdr w:val="none" w:sz="0" w:space="0" w:color="auto" w:frame="1"/>
           <w:lang w:eastAsia="pt-PT"/>
         </w:rPr>
-        <w:t>253</w:t>
+        <w:t>.</w:t>
       </w:r>
       <w:r>
         <w:rPr>
@@ -2314,6 +3073,17 @@
           <w:bdr w:val="none" w:sz="0" w:space="0" w:color="auto" w:frame="1"/>
           <w:lang w:eastAsia="pt-PT"/>
         </w:rPr>
+        <w:t>253</w:t>
+      </w:r>
+      <w:r>
+        <w:rPr>
+          <w:rFonts w:ascii="Consolas" w:eastAsia="Times New Roman" w:hAnsi="Consolas" w:cs="Courier New"/>
+          <w:color w:val="FF0000"/>
+          <w:sz w:val="18"/>
+          <w:szCs w:val="18"/>
+          <w:bdr w:val="none" w:sz="0" w:space="0" w:color="auto" w:frame="1"/>
+          <w:lang w:eastAsia="pt-PT"/>
+        </w:rPr>
         <w:t>/24</w:t>
       </w:r>
     </w:p>
@@ -2328,12 +3098,14 @@
           <w:color w:val="FF0000"/>
         </w:rPr>
       </w:pPr>
+      <w:proofErr w:type="spellStart"/>
       <w:r>
         <w:rPr>
           <w:color w:val="FF0000"/>
         </w:rPr>
         <w:t>ifconfig</w:t>
       </w:r>
+      <w:proofErr w:type="spellEnd"/>
     </w:p>
     <w:p>
       <w:pPr>
@@ -2343,11 +3115,19 @@
           <w:numId w:val="13"/>
         </w:numPr>
       </w:pPr>
+      <w:proofErr w:type="spellStart"/>
       <w:r>
         <w:rPr>
           <w:color w:val="0070C0"/>
         </w:rPr>
-        <w:t>route -n</w:t>
+        <w:t>route</w:t>
+      </w:r>
+      <w:proofErr w:type="spellEnd"/>
+      <w:r>
+        <w:rPr>
+          <w:color w:val="0070C0"/>
+        </w:rPr>
+        <w:t xml:space="preserve"> -n</w:t>
       </w:r>
     </w:p>
     <w:p>
@@ -2365,7 +3145,35 @@
         <w:rPr>
           <w:color w:val="FF0000"/>
         </w:rPr>
-        <w:t>Mudar para gnu43, abrir gtkterm e adicionar o eth1 à vlan 41:</w:t>
+        <w:t xml:space="preserve">Mudar para gnu43, abrir </w:t>
+      </w:r>
+      <w:proofErr w:type="spellStart"/>
+      <w:r>
+        <w:rPr>
+          <w:color w:val="FF0000"/>
+        </w:rPr>
+        <w:t>gtkterm</w:t>
+      </w:r>
+      <w:proofErr w:type="spellEnd"/>
+      <w:r>
+        <w:rPr>
+          <w:color w:val="FF0000"/>
+        </w:rPr>
+        <w:t xml:space="preserve"> e adicionar o eth1 à </w:t>
+      </w:r>
+      <w:proofErr w:type="spellStart"/>
+      <w:r>
+        <w:rPr>
+          <w:color w:val="FF0000"/>
+        </w:rPr>
+        <w:t>vlan</w:t>
+      </w:r>
+      <w:proofErr w:type="spellEnd"/>
+      <w:r>
+        <w:rPr>
+          <w:color w:val="FF0000"/>
+        </w:rPr>
+        <w:t xml:space="preserve"> 41:</w:t>
       </w:r>
     </w:p>
     <w:p>
@@ -2379,11 +3187,19 @@
           <w:color w:val="FF0000"/>
         </w:rPr>
       </w:pPr>
-      <w:r>
-        <w:rPr>
-          <w:color w:val="FF0000"/>
-        </w:rPr>
-        <w:t>conf t</w:t>
+      <w:proofErr w:type="spellStart"/>
+      <w:r>
+        <w:rPr>
+          <w:color w:val="FF0000"/>
+        </w:rPr>
+        <w:t>conf</w:t>
+      </w:r>
+      <w:proofErr w:type="spellEnd"/>
+      <w:r>
+        <w:rPr>
+          <w:color w:val="FF0000"/>
+        </w:rPr>
+        <w:t xml:space="preserve"> t</w:t>
       </w:r>
     </w:p>
     <w:p>
@@ -2397,11 +3213,19 @@
           <w:color w:val="FF0000"/>
         </w:rPr>
       </w:pPr>
-      <w:r>
-        <w:rPr>
-          <w:color w:val="FF0000"/>
-        </w:rPr>
-        <w:t>vlan 4</w:t>
+      <w:proofErr w:type="spellStart"/>
+      <w:r>
+        <w:rPr>
+          <w:color w:val="FF0000"/>
+        </w:rPr>
+        <w:t>vlan</w:t>
+      </w:r>
+      <w:proofErr w:type="spellEnd"/>
+      <w:r>
+        <w:rPr>
+          <w:color w:val="FF0000"/>
+        </w:rPr>
+        <w:t xml:space="preserve"> 4</w:t>
       </w:r>
       <w:r>
         <w:rPr>
@@ -2421,12 +3245,14 @@
           <w:color w:val="FF0000"/>
         </w:rPr>
       </w:pPr>
+      <w:proofErr w:type="spellStart"/>
       <w:r>
         <w:rPr>
           <w:color w:val="FF0000"/>
         </w:rPr>
         <w:t>end</w:t>
       </w:r>
+      <w:proofErr w:type="spellEnd"/>
     </w:p>
     <w:p>
       <w:pPr>
@@ -2436,11 +3262,19 @@
           <w:numId w:val="14"/>
         </w:numPr>
       </w:pPr>
-      <w:r>
-        <w:rPr>
-          <w:color w:val="FF0000"/>
-        </w:rPr>
-        <w:t>conf t</w:t>
+      <w:proofErr w:type="spellStart"/>
+      <w:r>
+        <w:rPr>
+          <w:color w:val="FF0000"/>
+        </w:rPr>
+        <w:t>conf</w:t>
+      </w:r>
+      <w:proofErr w:type="spellEnd"/>
+      <w:r>
+        <w:rPr>
+          <w:color w:val="FF0000"/>
+        </w:rPr>
+        <w:t xml:space="preserve"> t</w:t>
       </w:r>
     </w:p>
     <w:p>
@@ -2455,7 +3289,21 @@
         <w:rPr>
           <w:color w:val="FF0000"/>
         </w:rPr>
-        <w:t>interface fastEthernet 0/</w:t>
+        <w:t xml:space="preserve">interface </w:t>
+      </w:r>
+      <w:proofErr w:type="spellStart"/>
+      <w:r>
+        <w:rPr>
+          <w:color w:val="FF0000"/>
+        </w:rPr>
+        <w:t>fastEthernet</w:t>
+      </w:r>
+      <w:proofErr w:type="spellEnd"/>
+      <w:r>
+        <w:rPr>
+          <w:color w:val="FF0000"/>
+        </w:rPr>
+        <w:t xml:space="preserve"> 0/</w:t>
       </w:r>
       <w:r>
         <w:rPr>
@@ -2470,7 +3318,15 @@
         <w:t xml:space="preserve"> </w:t>
       </w:r>
       <w:r>
-        <w:t>(o “4” é respetivo à porta do switch onde a porta do eth1 do gnu44 está</w:t>
+        <w:t xml:space="preserve">(o “4” é respetivo à porta do </w:t>
+      </w:r>
+      <w:proofErr w:type="spellStart"/>
+      <w:r>
+        <w:t>switch</w:t>
+      </w:r>
+      <w:proofErr w:type="spellEnd"/>
+      <w:r>
+        <w:t xml:space="preserve"> onde a porta do eth1 do gnu44 está</w:t>
       </w:r>
       <w:r>
         <w:t xml:space="preserve"> ligada</w:t>
@@ -2488,7 +3344,23 @@
         <w:t>7</w:t>
       </w:r>
       <w:r>
-        <w:t xml:space="preserve"> do switch o comando correto seria “interface fastEthernet 0/1</w:t>
+        <w:t xml:space="preserve"> do </w:t>
+      </w:r>
+      <w:proofErr w:type="spellStart"/>
+      <w:r>
+        <w:t>switch</w:t>
+      </w:r>
+      <w:proofErr w:type="spellEnd"/>
+      <w:r>
+        <w:t xml:space="preserve"> o comando correto seria “interface </w:t>
+      </w:r>
+      <w:proofErr w:type="spellStart"/>
+      <w:r>
+        <w:t>fastEthernet</w:t>
+      </w:r>
+      <w:proofErr w:type="spellEnd"/>
+      <w:r>
+        <w:t xml:space="preserve"> 0/1</w:t>
       </w:r>
       <w:r>
         <w:t>7</w:t>
@@ -2508,12 +3380,42 @@
           <w:color w:val="FF0000"/>
         </w:rPr>
       </w:pPr>
-      <w:r>
-        <w:rPr>
-          <w:color w:val="FF0000"/>
-        </w:rPr>
-        <w:t>switchport mode access</w:t>
-      </w:r>
+      <w:proofErr w:type="spellStart"/>
+      <w:r>
+        <w:rPr>
+          <w:color w:val="FF0000"/>
+        </w:rPr>
+        <w:t>switchport</w:t>
+      </w:r>
+      <w:proofErr w:type="spellEnd"/>
+      <w:r>
+        <w:rPr>
+          <w:color w:val="FF0000"/>
+        </w:rPr>
+        <w:t xml:space="preserve"> </w:t>
+      </w:r>
+      <w:proofErr w:type="spellStart"/>
+      <w:r>
+        <w:rPr>
+          <w:color w:val="FF0000"/>
+        </w:rPr>
+        <w:t>mode</w:t>
+      </w:r>
+      <w:proofErr w:type="spellEnd"/>
+      <w:r>
+        <w:rPr>
+          <w:color w:val="FF0000"/>
+        </w:rPr>
+        <w:t xml:space="preserve"> </w:t>
+      </w:r>
+      <w:proofErr w:type="spellStart"/>
+      <w:r>
+        <w:rPr>
+          <w:color w:val="FF0000"/>
+        </w:rPr>
+        <w:t>access</w:t>
+      </w:r>
+      <w:proofErr w:type="spellEnd"/>
     </w:p>
     <w:p>
       <w:pPr>
@@ -2526,11 +3428,47 @@
           <w:color w:val="FF0000"/>
         </w:rPr>
       </w:pPr>
-      <w:r>
-        <w:rPr>
-          <w:color w:val="FF0000"/>
-        </w:rPr>
-        <w:t>switchport access vlan 4</w:t>
+      <w:proofErr w:type="spellStart"/>
+      <w:r>
+        <w:rPr>
+          <w:color w:val="FF0000"/>
+        </w:rPr>
+        <w:t>switchport</w:t>
+      </w:r>
+      <w:proofErr w:type="spellEnd"/>
+      <w:r>
+        <w:rPr>
+          <w:color w:val="FF0000"/>
+        </w:rPr>
+        <w:t xml:space="preserve"> </w:t>
+      </w:r>
+      <w:proofErr w:type="spellStart"/>
+      <w:r>
+        <w:rPr>
+          <w:color w:val="FF0000"/>
+        </w:rPr>
+        <w:t>access</w:t>
+      </w:r>
+      <w:proofErr w:type="spellEnd"/>
+      <w:r>
+        <w:rPr>
+          <w:color w:val="FF0000"/>
+        </w:rPr>
+        <w:t xml:space="preserve"> </w:t>
+      </w:r>
+      <w:proofErr w:type="spellStart"/>
+      <w:r>
+        <w:rPr>
+          <w:color w:val="FF0000"/>
+        </w:rPr>
+        <w:t>vlan</w:t>
+      </w:r>
+      <w:proofErr w:type="spellEnd"/>
+      <w:r>
+        <w:rPr>
+          <w:color w:val="FF0000"/>
+        </w:rPr>
+        <w:t xml:space="preserve"> 4</w:t>
       </w:r>
       <w:r>
         <w:rPr>
@@ -2547,12 +3485,14 @@
           <w:numId w:val="14"/>
         </w:numPr>
       </w:pPr>
+      <w:proofErr w:type="spellStart"/>
       <w:r>
         <w:rPr>
           <w:color w:val="FF0000"/>
         </w:rPr>
         <w:t>end</w:t>
       </w:r>
+      <w:proofErr w:type="spellEnd"/>
       <w:r>
         <w:t xml:space="preserve"> ou </w:t>
       </w:r>
@@ -2575,10 +3515,54 @@
         <w:rPr>
           <w:color w:val="0070C0"/>
         </w:rPr>
-        <w:t xml:space="preserve">show vlan brief </w:t>
-      </w:r>
-      <w:r>
-        <w:t>(para verirficar se a vlan foi criada e se tem as portas correspondentes associadas)</w:t>
+        <w:t xml:space="preserve">show </w:t>
+      </w:r>
+      <w:proofErr w:type="spellStart"/>
+      <w:r>
+        <w:rPr>
+          <w:color w:val="0070C0"/>
+        </w:rPr>
+        <w:t>vlan</w:t>
+      </w:r>
+      <w:proofErr w:type="spellEnd"/>
+      <w:r>
+        <w:rPr>
+          <w:color w:val="0070C0"/>
+        </w:rPr>
+        <w:t xml:space="preserve"> </w:t>
+      </w:r>
+      <w:proofErr w:type="spellStart"/>
+      <w:r>
+        <w:rPr>
+          <w:color w:val="0070C0"/>
+        </w:rPr>
+        <w:t>brief</w:t>
+      </w:r>
+      <w:proofErr w:type="spellEnd"/>
+      <w:r>
+        <w:rPr>
+          <w:color w:val="0070C0"/>
+        </w:rPr>
+        <w:t xml:space="preserve"> </w:t>
+      </w:r>
+      <w:r>
+        <w:t xml:space="preserve">(para </w:t>
+      </w:r>
+      <w:proofErr w:type="spellStart"/>
+      <w:r>
+        <w:t>verirficar</w:t>
+      </w:r>
+      <w:proofErr w:type="spellEnd"/>
+      <w:r>
+        <w:t xml:space="preserve"> se a </w:t>
+      </w:r>
+      <w:proofErr w:type="spellStart"/>
+      <w:r>
+        <w:t>vlan</w:t>
+      </w:r>
+      <w:proofErr w:type="spellEnd"/>
+      <w:r>
+        <w:t xml:space="preserve"> foi criada e se tem as portas correspondentes associadas)</w:t>
       </w:r>
     </w:p>
     <w:p>
@@ -2607,15 +3591,72 @@
           <w:numId w:val="14"/>
         </w:numPr>
       </w:pPr>
-      <w:r>
-        <w:t xml:space="preserve">Enable ip: </w:t>
-      </w:r>
-      <w:r>
-        <w:rPr>
-          <w:color w:val="FF0000"/>
-        </w:rPr>
-        <w:t>echo 1 &gt; /proc/sys/net/ipv4/ip_forward</w:t>
-      </w:r>
+      <w:proofErr w:type="spellStart"/>
+      <w:r>
+        <w:t>Enable</w:t>
+      </w:r>
+      <w:proofErr w:type="spellEnd"/>
+      <w:r>
+        <w:t xml:space="preserve"> </w:t>
+      </w:r>
+      <w:proofErr w:type="spellStart"/>
+      <w:r>
+        <w:t>ip</w:t>
+      </w:r>
+      <w:proofErr w:type="spellEnd"/>
+      <w:r>
+        <w:t xml:space="preserve">: </w:t>
+      </w:r>
+      <w:proofErr w:type="spellStart"/>
+      <w:r>
+        <w:rPr>
+          <w:color w:val="FF0000"/>
+        </w:rPr>
+        <w:t>echo</w:t>
+      </w:r>
+      <w:proofErr w:type="spellEnd"/>
+      <w:r>
+        <w:rPr>
+          <w:color w:val="FF0000"/>
+        </w:rPr>
+        <w:t xml:space="preserve"> 1 &gt; /</w:t>
+      </w:r>
+      <w:proofErr w:type="spellStart"/>
+      <w:r>
+        <w:rPr>
+          <w:color w:val="FF0000"/>
+        </w:rPr>
+        <w:t>proc</w:t>
+      </w:r>
+      <w:proofErr w:type="spellEnd"/>
+      <w:r>
+        <w:rPr>
+          <w:color w:val="FF0000"/>
+        </w:rPr>
+        <w:t>/</w:t>
+      </w:r>
+      <w:proofErr w:type="spellStart"/>
+      <w:r>
+        <w:rPr>
+          <w:color w:val="FF0000"/>
+        </w:rPr>
+        <w:t>sys</w:t>
+      </w:r>
+      <w:proofErr w:type="spellEnd"/>
+      <w:r>
+        <w:rPr>
+          <w:color w:val="FF0000"/>
+        </w:rPr>
+        <w:t>/net/ipv4/</w:t>
+      </w:r>
+      <w:proofErr w:type="spellStart"/>
+      <w:r>
+        <w:rPr>
+          <w:color w:val="FF0000"/>
+        </w:rPr>
+        <w:t>ip_forward</w:t>
+      </w:r>
+      <w:proofErr w:type="spellEnd"/>
     </w:p>
     <w:p>
       <w:pPr>
@@ -2628,15 +3669,64 @@
           <w:color w:val="FF0000"/>
         </w:rPr>
       </w:pPr>
-      <w:r>
-        <w:t xml:space="preserve">Disable ICMP:  </w:t>
-      </w:r>
-      <w:r>
-        <w:rPr>
-          <w:color w:val="FF0000"/>
-        </w:rPr>
-        <w:t>echo 0 &gt; /proc/sys/net/ipv4/icmp_echo_ignore_broadcasts</w:t>
-      </w:r>
+      <w:proofErr w:type="spellStart"/>
+      <w:r>
+        <w:t>Disable</w:t>
+      </w:r>
+      <w:proofErr w:type="spellEnd"/>
+      <w:r>
+        <w:t xml:space="preserve"> ICMP:  </w:t>
+      </w:r>
+      <w:proofErr w:type="spellStart"/>
+      <w:r>
+        <w:rPr>
+          <w:color w:val="FF0000"/>
+        </w:rPr>
+        <w:t>echo</w:t>
+      </w:r>
+      <w:proofErr w:type="spellEnd"/>
+      <w:r>
+        <w:rPr>
+          <w:color w:val="FF0000"/>
+        </w:rPr>
+        <w:t xml:space="preserve"> 0 &gt; /</w:t>
+      </w:r>
+      <w:proofErr w:type="spellStart"/>
+      <w:r>
+        <w:rPr>
+          <w:color w:val="FF0000"/>
+        </w:rPr>
+        <w:t>proc</w:t>
+      </w:r>
+      <w:proofErr w:type="spellEnd"/>
+      <w:r>
+        <w:rPr>
+          <w:color w:val="FF0000"/>
+        </w:rPr>
+        <w:t>/</w:t>
+      </w:r>
+      <w:proofErr w:type="spellStart"/>
+      <w:r>
+        <w:rPr>
+          <w:color w:val="FF0000"/>
+        </w:rPr>
+        <w:t>sys</w:t>
+      </w:r>
+      <w:proofErr w:type="spellEnd"/>
+      <w:r>
+        <w:rPr>
+          <w:color w:val="FF0000"/>
+        </w:rPr>
+        <w:t>/net/ipv4/</w:t>
+      </w:r>
+      <w:proofErr w:type="spellStart"/>
+      <w:r>
+        <w:rPr>
+          <w:color w:val="FF0000"/>
+        </w:rPr>
+        <w:t>icmp_echo_ignore_broadcasts</w:t>
+      </w:r>
+      <w:proofErr w:type="spellEnd"/>
     </w:p>
     <w:p/>
     <w:p>
@@ -2653,8 +3743,33 @@
         </w:numPr>
       </w:pPr>
       <w:r>
-        <w:t xml:space="preserve">Ver ip e mac address com </w:t>
-      </w:r>
+        <w:t xml:space="preserve">Ver </w:t>
+      </w:r>
+      <w:proofErr w:type="spellStart"/>
+      <w:r>
+        <w:t>ip</w:t>
+      </w:r>
+      <w:proofErr w:type="spellEnd"/>
+      <w:r>
+        <w:t xml:space="preserve"> e </w:t>
+      </w:r>
+      <w:proofErr w:type="spellStart"/>
+      <w:r>
+        <w:t>mac</w:t>
+      </w:r>
+      <w:proofErr w:type="spellEnd"/>
+      <w:r>
+        <w:t xml:space="preserve"> </w:t>
+      </w:r>
+      <w:proofErr w:type="spellStart"/>
+      <w:r>
+        <w:t>address</w:t>
+      </w:r>
+      <w:proofErr w:type="spellEnd"/>
+      <w:r>
+        <w:t xml:space="preserve"> com </w:t>
+      </w:r>
+      <w:proofErr w:type="spellStart"/>
       <w:r>
         <w:rPr>
           <w:b/>
@@ -2662,6 +3777,7 @@
         </w:rPr>
         <w:t>ifconfig</w:t>
       </w:r>
+      <w:proofErr w:type="spellEnd"/>
       <w:r>
         <w:t xml:space="preserve"> (no gnu44)</w:t>
       </w:r>
@@ -2703,6 +3819,7 @@
           <w:szCs w:val="18"/>
         </w:rPr>
       </w:pPr>
+      <w:proofErr w:type="spellStart"/>
       <w:r>
         <w:rPr>
           <w:rStyle w:val="pl-c"/>
@@ -2711,7 +3828,62 @@
           <w:sz w:val="18"/>
           <w:szCs w:val="18"/>
         </w:rPr>
-        <w:t>route add -net 172.16.41.0/24 gw 172.16.40.254</w:t>
+        <w:t>route</w:t>
+      </w:r>
+      <w:proofErr w:type="spellEnd"/>
+      <w:r>
+        <w:rPr>
+          <w:rStyle w:val="pl-c"/>
+          <w:rFonts w:ascii="Consolas" w:hAnsi="Consolas"/>
+          <w:color w:val="FF0000"/>
+          <w:sz w:val="18"/>
+          <w:szCs w:val="18"/>
+        </w:rPr>
+        <w:t xml:space="preserve"> </w:t>
+      </w:r>
+      <w:proofErr w:type="spellStart"/>
+      <w:r>
+        <w:rPr>
+          <w:rStyle w:val="pl-c"/>
+          <w:rFonts w:ascii="Consolas" w:hAnsi="Consolas"/>
+          <w:color w:val="FF0000"/>
+          <w:sz w:val="18"/>
+          <w:szCs w:val="18"/>
+        </w:rPr>
+        <w:t>add</w:t>
+      </w:r>
+      <w:proofErr w:type="spellEnd"/>
+      <w:r>
+        <w:rPr>
+          <w:rStyle w:val="pl-c"/>
+          <w:rFonts w:ascii="Consolas" w:hAnsi="Consolas"/>
+          <w:color w:val="FF0000"/>
+          <w:sz w:val="18"/>
+          <w:szCs w:val="18"/>
+        </w:rPr>
+        <w:t xml:space="preserve"> -net 172.16.41.0/24 </w:t>
+      </w:r>
+      <w:proofErr w:type="spellStart"/>
+      <w:r>
+        <w:rPr>
+          <w:rStyle w:val="pl-c"/>
+          <w:rFonts w:ascii="Consolas" w:hAnsi="Consolas"/>
+          <w:color w:val="FF0000"/>
+          <w:sz w:val="18"/>
+          <w:szCs w:val="18"/>
+        </w:rPr>
+        <w:t>gw</w:t>
+      </w:r>
+      <w:proofErr w:type="spellEnd"/>
+      <w:r>
+        <w:rPr>
+          <w:rStyle w:val="pl-c"/>
+          <w:rFonts w:ascii="Consolas" w:hAnsi="Consolas"/>
+          <w:color w:val="FF0000"/>
+          <w:sz w:val="18"/>
+          <w:szCs w:val="18"/>
+        </w:rPr>
+        <w:t xml:space="preserve"> 172.16.40.254</w:t>
       </w:r>
     </w:p>
     <w:p>
@@ -2746,6 +3918,7 @@
           <w:szCs w:val="18"/>
         </w:rPr>
       </w:pPr>
+      <w:proofErr w:type="spellStart"/>
       <w:r>
         <w:rPr>
           <w:rStyle w:val="pl-c"/>
@@ -2754,7 +3927,62 @@
           <w:sz w:val="18"/>
           <w:szCs w:val="18"/>
         </w:rPr>
-        <w:t>route add -net 172.16.40.0/24 gw 172.16.41.253</w:t>
+        <w:t>route</w:t>
+      </w:r>
+      <w:proofErr w:type="spellEnd"/>
+      <w:r>
+        <w:rPr>
+          <w:rStyle w:val="pl-c"/>
+          <w:rFonts w:ascii="Consolas" w:hAnsi="Consolas"/>
+          <w:color w:val="FF0000"/>
+          <w:sz w:val="18"/>
+          <w:szCs w:val="18"/>
+        </w:rPr>
+        <w:t xml:space="preserve"> </w:t>
+      </w:r>
+      <w:proofErr w:type="spellStart"/>
+      <w:r>
+        <w:rPr>
+          <w:rStyle w:val="pl-c"/>
+          <w:rFonts w:ascii="Consolas" w:hAnsi="Consolas"/>
+          <w:color w:val="FF0000"/>
+          <w:sz w:val="18"/>
+          <w:szCs w:val="18"/>
+        </w:rPr>
+        <w:t>add</w:t>
+      </w:r>
+      <w:proofErr w:type="spellEnd"/>
+      <w:r>
+        <w:rPr>
+          <w:rStyle w:val="pl-c"/>
+          <w:rFonts w:ascii="Consolas" w:hAnsi="Consolas"/>
+          <w:color w:val="FF0000"/>
+          <w:sz w:val="18"/>
+          <w:szCs w:val="18"/>
+        </w:rPr>
+        <w:t xml:space="preserve"> -net 172.16.40.0/24 </w:t>
+      </w:r>
+      <w:proofErr w:type="spellStart"/>
+      <w:r>
+        <w:rPr>
+          <w:rStyle w:val="pl-c"/>
+          <w:rFonts w:ascii="Consolas" w:hAnsi="Consolas"/>
+          <w:color w:val="FF0000"/>
+          <w:sz w:val="18"/>
+          <w:szCs w:val="18"/>
+        </w:rPr>
+        <w:t>gw</w:t>
+      </w:r>
+      <w:proofErr w:type="spellEnd"/>
+      <w:r>
+        <w:rPr>
+          <w:rStyle w:val="pl-c"/>
+          <w:rFonts w:ascii="Consolas" w:hAnsi="Consolas"/>
+          <w:color w:val="FF0000"/>
+          <w:sz w:val="18"/>
+          <w:szCs w:val="18"/>
+        </w:rPr>
+        <w:t xml:space="preserve"> 172.16.41.253</w:t>
       </w:r>
     </w:p>
     <w:p>
@@ -2768,11 +3996,19 @@
           <w:color w:val="0070C0"/>
         </w:rPr>
       </w:pPr>
+      <w:proofErr w:type="spellStart"/>
       <w:r>
         <w:rPr>
           <w:color w:val="0070C0"/>
         </w:rPr>
-        <w:t xml:space="preserve">route -n </w:t>
+        <w:t>route</w:t>
+      </w:r>
+      <w:proofErr w:type="spellEnd"/>
+      <w:r>
+        <w:rPr>
+          <w:color w:val="0070C0"/>
+        </w:rPr>
+        <w:t xml:space="preserve"> -n </w:t>
       </w:r>
     </w:p>
     <w:p>
@@ -2786,11 +4022,19 @@
           <w:color w:val="FF0000"/>
         </w:rPr>
       </w:pPr>
-      <w:r>
-        <w:rPr>
-          <w:color w:val="FF0000"/>
-        </w:rPr>
-        <w:t>ping 172.16.40.1</w:t>
+      <w:proofErr w:type="spellStart"/>
+      <w:r>
+        <w:rPr>
+          <w:color w:val="FF0000"/>
+        </w:rPr>
+        <w:t>ping</w:t>
+      </w:r>
+      <w:proofErr w:type="spellEnd"/>
+      <w:r>
+        <w:rPr>
+          <w:color w:val="FF0000"/>
+        </w:rPr>
+        <w:t xml:space="preserve"> 172.16.40.1</w:t>
       </w:r>
     </w:p>
     <w:p>
@@ -2822,11 +4066,19 @@
           <w:color w:val="0070C0"/>
         </w:rPr>
       </w:pPr>
+      <w:proofErr w:type="spellStart"/>
       <w:r>
         <w:rPr>
           <w:color w:val="0070C0"/>
         </w:rPr>
-        <w:t xml:space="preserve">route -n </w:t>
+        <w:t>route</w:t>
+      </w:r>
+      <w:proofErr w:type="spellEnd"/>
+      <w:r>
+        <w:rPr>
+          <w:color w:val="0070C0"/>
+        </w:rPr>
+        <w:t xml:space="preserve"> -n </w:t>
       </w:r>
     </w:p>
     <w:p>
@@ -2840,11 +4092,19 @@
           <w:color w:val="FF0000"/>
         </w:rPr>
       </w:pPr>
-      <w:r>
-        <w:rPr>
-          <w:color w:val="FF0000"/>
-        </w:rPr>
-        <w:t>ping 172.16.41.1</w:t>
+      <w:proofErr w:type="spellStart"/>
+      <w:r>
+        <w:rPr>
+          <w:color w:val="FF0000"/>
+        </w:rPr>
+        <w:t>ping</w:t>
+      </w:r>
+      <w:proofErr w:type="spellEnd"/>
+      <w:r>
+        <w:rPr>
+          <w:color w:val="FF0000"/>
+        </w:rPr>
+        <w:t xml:space="preserve"> 172.16.41.1</w:t>
       </w:r>
     </w:p>
     <w:p>
@@ -2867,20 +4127,29 @@
       <w:r>
         <w:t xml:space="preserve">Fazer </w:t>
       </w:r>
+      <w:proofErr w:type="spellStart"/>
       <w:r>
         <w:rPr>
           <w:b/>
           <w:bCs/>
         </w:rPr>
-        <w:t>route -n</w:t>
-      </w:r>
-    </w:p>
-    <w:p>
-      <w:pPr>
+        <w:t>route</w:t>
+      </w:r>
+      <w:proofErr w:type="spellEnd"/>
+      <w:r>
         <w:rPr>
           <w:b/>
           <w:bCs/>
         </w:rPr>
+        <w:t xml:space="preserve"> -n</w:t>
+      </w:r>
+    </w:p>
+    <w:p>
+      <w:pPr>
+        <w:rPr>
+          <w:b/>
+          <w:bCs/>
+        </w:rPr>
       </w:pPr>
     </w:p>
     <w:p>
@@ -2901,7 +4170,1195 @@
         <w:ind w:left="1431"/>
       </w:pPr>
     </w:p>
-    <w:p/>
+    <w:p>
+      <w:pPr>
+        <w:jc w:val="center"/>
+      </w:pPr>
+      <w:r>
+        <w:t xml:space="preserve">-----------------Experiência </w:t>
+      </w:r>
+      <w:r>
+        <w:t>4</w:t>
+      </w:r>
+      <w:r>
+        <w:t>-----------------</w:t>
+      </w:r>
+    </w:p>
+    <w:p>
+      <w:r>
+        <w:t>Step 1:</w:t>
+      </w:r>
+    </w:p>
+    <w:p>
+      <w:pPr>
+        <w:pStyle w:val="PargrafodaLista"/>
+        <w:numPr>
+          <w:ilvl w:val="0"/>
+          <w:numId w:val="13"/>
+        </w:numPr>
+        <w:rPr>
+          <w:color w:val="FF0000"/>
+        </w:rPr>
+      </w:pPr>
+      <w:r>
+        <w:rPr>
+          <w:color w:val="FF0000"/>
+        </w:rPr>
+        <w:t>Tirar</w:t>
+      </w:r>
+      <w:r>
+        <w:rPr>
+          <w:color w:val="FF0000"/>
+        </w:rPr>
+        <w:t xml:space="preserve"> </w:t>
+      </w:r>
+      <w:r>
+        <w:rPr>
+          <w:color w:val="FF0000"/>
+        </w:rPr>
+        <w:t xml:space="preserve">o cabo que está ligado ao </w:t>
+      </w:r>
+      <w:proofErr w:type="spellStart"/>
+      <w:r>
+        <w:rPr>
+          <w:color w:val="FF0000"/>
+        </w:rPr>
+        <w:t>switch</w:t>
+      </w:r>
+      <w:proofErr w:type="spellEnd"/>
+      <w:r>
+        <w:rPr>
+          <w:color w:val="FF0000"/>
+        </w:rPr>
+        <w:t xml:space="preserve"> e </w:t>
+      </w:r>
+      <w:r>
+        <w:rPr>
+          <w:color w:val="FF0000"/>
+        </w:rPr>
+        <w:t>ligá-lo</w:t>
+      </w:r>
+      <w:r>
+        <w:rPr>
+          <w:color w:val="FF0000"/>
+        </w:rPr>
+        <w:t xml:space="preserve"> ao router </w:t>
+      </w:r>
+      <w:r>
+        <w:t>(tirar da primeira entrada a contar da direita</w:t>
+      </w:r>
+      <w:r>
+        <w:t xml:space="preserve"> da segunda prateleira de entradas e metê-lo na segunda entrada a contar da direita dessa mesma prateleira</w:t>
+      </w:r>
+      <w:r>
+        <w:t xml:space="preserve">) </w:t>
+      </w:r>
+    </w:p>
+    <w:p>
+      <w:pPr>
+        <w:rPr>
+          <w:color w:val="FF0000"/>
+        </w:rPr>
+      </w:pPr>
+      <w:r>
+        <w:rPr>
+          <w:noProof/>
+          <w:color w:val="FF0000"/>
+        </w:rPr>
+        <w:drawing>
+          <wp:anchor distT="0" distB="0" distL="114300" distR="114300" simplePos="0" relativeHeight="251666432" behindDoc="1" locked="0" layoutInCell="1" allowOverlap="1" wp14:anchorId="37930E0E" wp14:editId="2682A8EA">
+            <wp:simplePos x="0" y="0"/>
+            <wp:positionH relativeFrom="column">
+              <wp:posOffset>1472565</wp:posOffset>
+            </wp:positionH>
+            <wp:positionV relativeFrom="paragraph">
+              <wp:posOffset>4445</wp:posOffset>
+            </wp:positionV>
+            <wp:extent cx="2684517" cy="3579461"/>
+            <wp:effectExtent l="0" t="0" r="1905" b="2540"/>
+            <wp:wrapNone/>
+            <wp:docPr id="5" name="Imagem 5" descr="Uma imagem com cabo, eletrónica, conector, computador&#10;&#10;Descrição gerada automaticamente"/>
+            <wp:cNvGraphicFramePr>
+              <a:graphicFrameLocks xmlns:a="http://schemas.openxmlformats.org/drawingml/2006/main" noChangeAspect="1"/>
+            </wp:cNvGraphicFramePr>
+            <a:graphic xmlns:a="http://schemas.openxmlformats.org/drawingml/2006/main">
+              <a:graphicData uri="http://schemas.openxmlformats.org/drawingml/2006/picture">
+                <pic:pic xmlns:pic="http://schemas.openxmlformats.org/drawingml/2006/picture">
+                  <pic:nvPicPr>
+                    <pic:cNvPr id="5" name="Imagem 5" descr="Uma imagem com cabo, eletrónica, conector, computador&#10;&#10;Descrição gerada automaticamente"/>
+                    <pic:cNvPicPr/>
+                  </pic:nvPicPr>
+                  <pic:blipFill>
+                    <a:blip r:embed="rId7" cstate="print">
+                      <a:extLst>
+                        <a:ext uri="{28A0092B-C50C-407E-A947-70E740481C1C}">
+                          <a14:useLocalDpi xmlns:a14="http://schemas.microsoft.com/office/drawing/2010/main" val="0"/>
+                        </a:ext>
+                      </a:extLst>
+                    </a:blip>
+                    <a:stretch>
+                      <a:fillRect/>
+                    </a:stretch>
+                  </pic:blipFill>
+                  <pic:spPr>
+                    <a:xfrm>
+                      <a:off x="0" y="0"/>
+                      <a:ext cx="2684517" cy="3579461"/>
+                    </a:xfrm>
+                    <a:prstGeom prst="rect">
+                      <a:avLst/>
+                    </a:prstGeom>
+                  </pic:spPr>
+                </pic:pic>
+              </a:graphicData>
+            </a:graphic>
+            <wp14:sizeRelH relativeFrom="margin">
+              <wp14:pctWidth>0</wp14:pctWidth>
+            </wp14:sizeRelH>
+            <wp14:sizeRelV relativeFrom="margin">
+              <wp14:pctHeight>0</wp14:pctHeight>
+            </wp14:sizeRelV>
+          </wp:anchor>
+        </w:drawing>
+      </w:r>
+    </w:p>
+    <w:p>
+      <w:pPr>
+        <w:rPr>
+          <w:color w:val="FF0000"/>
+        </w:rPr>
+      </w:pPr>
+    </w:p>
+    <w:p>
+      <w:pPr>
+        <w:rPr>
+          <w:color w:val="FF0000"/>
+        </w:rPr>
+      </w:pPr>
+    </w:p>
+    <w:p>
+      <w:pPr>
+        <w:rPr>
+          <w:color w:val="FF0000"/>
+        </w:rPr>
+      </w:pPr>
+    </w:p>
+    <w:p>
+      <w:pPr>
+        <w:rPr>
+          <w:color w:val="FF0000"/>
+        </w:rPr>
+      </w:pPr>
+    </w:p>
+    <w:p>
+      <w:pPr>
+        <w:rPr>
+          <w:color w:val="FF0000"/>
+        </w:rPr>
+      </w:pPr>
+    </w:p>
+    <w:p>
+      <w:pPr>
+        <w:rPr>
+          <w:color w:val="FF0000"/>
+        </w:rPr>
+      </w:pPr>
+    </w:p>
+    <w:p>
+      <w:pPr>
+        <w:rPr>
+          <w:color w:val="FF0000"/>
+        </w:rPr>
+      </w:pPr>
+    </w:p>
+    <w:p>
+      <w:pPr>
+        <w:rPr>
+          <w:color w:val="FF0000"/>
+        </w:rPr>
+      </w:pPr>
+    </w:p>
+    <w:p>
+      <w:pPr>
+        <w:rPr>
+          <w:color w:val="FF0000"/>
+        </w:rPr>
+      </w:pPr>
+    </w:p>
+    <w:p>
+      <w:pPr>
+        <w:rPr>
+          <w:color w:val="FF0000"/>
+        </w:rPr>
+      </w:pPr>
+    </w:p>
+    <w:p>
+      <w:pPr>
+        <w:rPr>
+          <w:color w:val="FF0000"/>
+        </w:rPr>
+      </w:pPr>
+    </w:p>
+    <w:p>
+      <w:pPr>
+        <w:pStyle w:val="PargrafodaLista"/>
+        <w:numPr>
+          <w:ilvl w:val="0"/>
+          <w:numId w:val="13"/>
+        </w:numPr>
+        <w:rPr>
+          <w:color w:val="FF0000"/>
+        </w:rPr>
+      </w:pPr>
+      <w:r>
+        <w:rPr>
+          <w:color w:val="FF0000"/>
+        </w:rPr>
+        <w:lastRenderedPageBreak/>
+        <w:t xml:space="preserve">Abrir </w:t>
+      </w:r>
+      <w:proofErr w:type="spellStart"/>
+      <w:r>
+        <w:rPr>
+          <w:color w:val="FF0000"/>
+        </w:rPr>
+        <w:t>gtkterm</w:t>
+      </w:r>
+      <w:proofErr w:type="spellEnd"/>
+      <w:r>
+        <w:rPr>
+          <w:color w:val="FF0000"/>
+        </w:rPr>
+        <w:t xml:space="preserve"> e fazer “</w:t>
+      </w:r>
+      <w:proofErr w:type="spellStart"/>
+      <w:r>
+        <w:rPr>
+          <w:color w:val="FF0000"/>
+        </w:rPr>
+        <w:t>enter</w:t>
+      </w:r>
+      <w:proofErr w:type="spellEnd"/>
+      <w:r>
+        <w:rPr>
+          <w:color w:val="FF0000"/>
+        </w:rPr>
+        <w:t xml:space="preserve">” algumas vezes e verificar que está no router </w:t>
+      </w:r>
+      <w:r>
+        <w:t>(</w:t>
+      </w:r>
+      <w:r>
+        <w:t xml:space="preserve">em </w:t>
+      </w:r>
+      <w:proofErr w:type="spellStart"/>
+      <w:r>
+        <w:t>vex</w:t>
+      </w:r>
+      <w:proofErr w:type="spellEnd"/>
+      <w:r>
+        <w:t xml:space="preserve"> de aparecer “gnu-sw4&gt;” tem de aparecer “gnurtr4&gt;” depois do login – </w:t>
+      </w:r>
+      <w:proofErr w:type="spellStart"/>
+      <w:r>
+        <w:t>username</w:t>
+      </w:r>
+      <w:proofErr w:type="spellEnd"/>
+      <w:r>
+        <w:t xml:space="preserve">: </w:t>
+      </w:r>
+      <w:proofErr w:type="spellStart"/>
+      <w:r>
+        <w:t>root</w:t>
+      </w:r>
+      <w:proofErr w:type="spellEnd"/>
+      <w:r>
+        <w:t xml:space="preserve"> e password: 8nortel</w:t>
+      </w:r>
+      <w:r>
+        <w:t>)</w:t>
+      </w:r>
+    </w:p>
+    <w:p>
+      <w:pPr>
+        <w:pStyle w:val="PargrafodaLista"/>
+        <w:numPr>
+          <w:ilvl w:val="0"/>
+          <w:numId w:val="13"/>
+        </w:numPr>
+        <w:rPr>
+          <w:color w:val="FF0000"/>
+        </w:rPr>
+      </w:pPr>
+      <w:r>
+        <w:rPr>
+          <w:color w:val="FF0000"/>
+        </w:rPr>
+        <w:t>Depois do login fazer “</w:t>
+      </w:r>
+      <w:proofErr w:type="spellStart"/>
+      <w:r>
+        <w:rPr>
+          <w:color w:val="FF0000"/>
+        </w:rPr>
+        <w:t>copy</w:t>
+      </w:r>
+      <w:proofErr w:type="spellEnd"/>
+      <w:r>
+        <w:rPr>
+          <w:color w:val="FF0000"/>
+        </w:rPr>
+        <w:t xml:space="preserve"> flash:gnu4-clean start-up-</w:t>
+      </w:r>
+      <w:proofErr w:type="spellStart"/>
+      <w:r>
+        <w:rPr>
+          <w:color w:val="FF0000"/>
+        </w:rPr>
+        <w:t>config</w:t>
+      </w:r>
+      <w:proofErr w:type="spellEnd"/>
+      <w:r>
+        <w:rPr>
+          <w:color w:val="FF0000"/>
+        </w:rPr>
+        <w:t xml:space="preserve">” </w:t>
+      </w:r>
+      <w:r>
+        <w:t>(</w:t>
+      </w:r>
+      <w:r>
+        <w:t>Após este comando irão aparecer algumas perguntas e é só clicar em “</w:t>
+      </w:r>
+      <w:proofErr w:type="spellStart"/>
+      <w:r>
+        <w:t>enter</w:t>
+      </w:r>
+      <w:proofErr w:type="spellEnd"/>
+      <w:r>
+        <w:t>” para as confirmar</w:t>
+      </w:r>
+      <w:r>
+        <w:t>)</w:t>
+      </w:r>
+    </w:p>
+    <w:p>
+      <w:pPr>
+        <w:pStyle w:val="PargrafodaLista"/>
+        <w:numPr>
+          <w:ilvl w:val="0"/>
+          <w:numId w:val="13"/>
+        </w:numPr>
+        <w:tabs>
+          <w:tab w:val="left" w:pos="916"/>
+          <w:tab w:val="left" w:pos="1832"/>
+          <w:tab w:val="left" w:pos="2748"/>
+          <w:tab w:val="left" w:pos="3664"/>
+          <w:tab w:val="left" w:pos="4580"/>
+          <w:tab w:val="left" w:pos="5496"/>
+          <w:tab w:val="left" w:pos="6412"/>
+          <w:tab w:val="left" w:pos="7328"/>
+          <w:tab w:val="left" w:pos="8244"/>
+          <w:tab w:val="left" w:pos="9160"/>
+          <w:tab w:val="left" w:pos="10076"/>
+          <w:tab w:val="left" w:pos="10992"/>
+          <w:tab w:val="left" w:pos="11908"/>
+          <w:tab w:val="left" w:pos="12824"/>
+          <w:tab w:val="left" w:pos="13740"/>
+          <w:tab w:val="left" w:pos="14656"/>
+        </w:tabs>
+        <w:spacing w:after="0" w:line="240" w:lineRule="auto"/>
+        <w:rPr>
+          <w:rFonts w:cstheme="minorHAnsi"/>
+          <w:color w:val="FF0000"/>
+          <w:sz w:val="28"/>
+          <w:szCs w:val="28"/>
+        </w:rPr>
+      </w:pPr>
+      <w:r>
+        <w:rPr>
+          <w:rFonts w:eastAsia="Times New Roman" w:cstheme="minorHAnsi"/>
+          <w:lang w:eastAsia="pt-PT"/>
+        </w:rPr>
+        <w:t xml:space="preserve">Fazer ainda </w:t>
+      </w:r>
+      <w:r>
+        <w:rPr>
+          <w:rFonts w:eastAsia="Times New Roman" w:cstheme="minorHAnsi"/>
+          <w:lang w:eastAsia="pt-PT"/>
+        </w:rPr>
+        <w:t xml:space="preserve">no </w:t>
+      </w:r>
+      <w:proofErr w:type="spellStart"/>
+      <w:r>
+        <w:rPr>
+          <w:rFonts w:eastAsia="Times New Roman" w:cstheme="minorHAnsi"/>
+          <w:lang w:eastAsia="pt-PT"/>
+        </w:rPr>
+        <w:t>gtkterm</w:t>
+      </w:r>
+      <w:proofErr w:type="spellEnd"/>
+      <w:r>
+        <w:rPr>
+          <w:rFonts w:eastAsia="Times New Roman" w:cstheme="minorHAnsi"/>
+          <w:lang w:eastAsia="pt-PT"/>
+        </w:rPr>
+        <w:t>:</w:t>
+      </w:r>
+    </w:p>
+    <w:p>
+      <w:pPr>
+        <w:pStyle w:val="PargrafodaLista"/>
+        <w:numPr>
+          <w:ilvl w:val="1"/>
+          <w:numId w:val="13"/>
+        </w:numPr>
+        <w:tabs>
+          <w:tab w:val="left" w:pos="916"/>
+          <w:tab w:val="left" w:pos="1832"/>
+          <w:tab w:val="left" w:pos="2748"/>
+          <w:tab w:val="left" w:pos="3664"/>
+          <w:tab w:val="left" w:pos="4580"/>
+          <w:tab w:val="left" w:pos="5496"/>
+          <w:tab w:val="left" w:pos="6412"/>
+          <w:tab w:val="left" w:pos="7328"/>
+          <w:tab w:val="left" w:pos="8244"/>
+          <w:tab w:val="left" w:pos="9160"/>
+          <w:tab w:val="left" w:pos="10076"/>
+          <w:tab w:val="left" w:pos="10992"/>
+          <w:tab w:val="left" w:pos="11908"/>
+          <w:tab w:val="left" w:pos="12824"/>
+          <w:tab w:val="left" w:pos="13740"/>
+          <w:tab w:val="left" w:pos="14656"/>
+        </w:tabs>
+        <w:spacing w:after="0" w:line="240" w:lineRule="auto"/>
+        <w:rPr>
+          <w:rFonts w:cstheme="minorHAnsi"/>
+          <w:color w:val="FF0000"/>
+          <w:sz w:val="28"/>
+          <w:szCs w:val="28"/>
+        </w:rPr>
+      </w:pPr>
+      <w:proofErr w:type="spellStart"/>
+      <w:r>
+        <w:rPr>
+          <w:rFonts w:eastAsia="Times New Roman" w:cstheme="minorHAnsi"/>
+          <w:color w:val="FF0000"/>
+          <w:lang w:eastAsia="pt-PT"/>
+        </w:rPr>
+        <w:t>conf</w:t>
+      </w:r>
+      <w:proofErr w:type="spellEnd"/>
+      <w:r>
+        <w:rPr>
+          <w:rFonts w:eastAsia="Times New Roman" w:cstheme="minorHAnsi"/>
+          <w:color w:val="FF0000"/>
+          <w:lang w:eastAsia="pt-PT"/>
+        </w:rPr>
+        <w:t xml:space="preserve"> t</w:t>
+      </w:r>
+    </w:p>
+    <w:p>
+      <w:pPr>
+        <w:pStyle w:val="PargrafodaLista"/>
+        <w:numPr>
+          <w:ilvl w:val="1"/>
+          <w:numId w:val="13"/>
+        </w:numPr>
+        <w:tabs>
+          <w:tab w:val="left" w:pos="916"/>
+          <w:tab w:val="left" w:pos="1832"/>
+          <w:tab w:val="left" w:pos="2748"/>
+          <w:tab w:val="left" w:pos="3664"/>
+          <w:tab w:val="left" w:pos="4580"/>
+          <w:tab w:val="left" w:pos="5496"/>
+          <w:tab w:val="left" w:pos="6412"/>
+          <w:tab w:val="left" w:pos="7328"/>
+          <w:tab w:val="left" w:pos="8244"/>
+          <w:tab w:val="left" w:pos="9160"/>
+          <w:tab w:val="left" w:pos="10076"/>
+          <w:tab w:val="left" w:pos="10992"/>
+          <w:tab w:val="left" w:pos="11908"/>
+          <w:tab w:val="left" w:pos="12824"/>
+          <w:tab w:val="left" w:pos="13740"/>
+          <w:tab w:val="left" w:pos="14656"/>
+        </w:tabs>
+        <w:spacing w:after="0" w:line="240" w:lineRule="auto"/>
+        <w:rPr>
+          <w:rFonts w:cstheme="minorHAnsi"/>
+          <w:color w:val="FF0000"/>
+          <w:sz w:val="28"/>
+          <w:szCs w:val="28"/>
+        </w:rPr>
+      </w:pPr>
+      <w:r>
+        <w:rPr>
+          <w:color w:val="FF0000"/>
+        </w:rPr>
+        <w:t xml:space="preserve">interface </w:t>
+      </w:r>
+      <w:proofErr w:type="spellStart"/>
+      <w:r>
+        <w:rPr>
+          <w:color w:val="FF0000"/>
+        </w:rPr>
+        <w:t>fastEthernet</w:t>
+      </w:r>
+      <w:proofErr w:type="spellEnd"/>
+      <w:r>
+        <w:rPr>
+          <w:color w:val="FF0000"/>
+        </w:rPr>
+        <w:t xml:space="preserve"> 0/0</w:t>
+      </w:r>
+    </w:p>
+    <w:p>
+      <w:pPr>
+        <w:pStyle w:val="PargrafodaLista"/>
+        <w:numPr>
+          <w:ilvl w:val="1"/>
+          <w:numId w:val="13"/>
+        </w:numPr>
+        <w:tabs>
+          <w:tab w:val="left" w:pos="916"/>
+          <w:tab w:val="left" w:pos="1832"/>
+          <w:tab w:val="left" w:pos="2748"/>
+          <w:tab w:val="left" w:pos="3664"/>
+          <w:tab w:val="left" w:pos="4580"/>
+          <w:tab w:val="left" w:pos="5496"/>
+          <w:tab w:val="left" w:pos="6412"/>
+          <w:tab w:val="left" w:pos="7328"/>
+          <w:tab w:val="left" w:pos="8244"/>
+          <w:tab w:val="left" w:pos="9160"/>
+          <w:tab w:val="left" w:pos="10076"/>
+          <w:tab w:val="left" w:pos="10992"/>
+          <w:tab w:val="left" w:pos="11908"/>
+          <w:tab w:val="left" w:pos="12824"/>
+          <w:tab w:val="left" w:pos="13740"/>
+          <w:tab w:val="left" w:pos="14656"/>
+        </w:tabs>
+        <w:spacing w:after="0" w:line="240" w:lineRule="auto"/>
+        <w:rPr>
+          <w:rFonts w:cstheme="minorHAnsi"/>
+          <w:color w:val="FF0000"/>
+          <w:sz w:val="28"/>
+          <w:szCs w:val="28"/>
+        </w:rPr>
+      </w:pPr>
+      <w:proofErr w:type="spellStart"/>
+      <w:r>
+        <w:rPr>
+          <w:color w:val="FF0000"/>
+        </w:rPr>
+        <w:t>ip</w:t>
+      </w:r>
+      <w:proofErr w:type="spellEnd"/>
+      <w:r>
+        <w:rPr>
+          <w:color w:val="FF0000"/>
+        </w:rPr>
+        <w:t xml:space="preserve"> </w:t>
+      </w:r>
+      <w:proofErr w:type="spellStart"/>
+      <w:r>
+        <w:rPr>
+          <w:color w:val="FF0000"/>
+        </w:rPr>
+        <w:t>address</w:t>
+      </w:r>
+      <w:proofErr w:type="spellEnd"/>
+      <w:r>
+        <w:rPr>
+          <w:color w:val="FF0000"/>
+        </w:rPr>
+        <w:t xml:space="preserve"> 1</w:t>
+      </w:r>
+      <w:r>
+        <w:rPr>
+          <w:color w:val="FF0000"/>
+        </w:rPr>
+        <w:t>7</w:t>
+      </w:r>
+      <w:r>
+        <w:rPr>
+          <w:color w:val="FF0000"/>
+        </w:rPr>
+        <w:t>2.1</w:t>
+      </w:r>
+      <w:r>
+        <w:rPr>
+          <w:color w:val="FF0000"/>
+        </w:rPr>
+        <w:t>6</w:t>
+      </w:r>
+      <w:r>
+        <w:rPr>
+          <w:color w:val="FF0000"/>
+        </w:rPr>
+        <w:t>.</w:t>
+      </w:r>
+      <w:r>
+        <w:rPr>
+          <w:color w:val="FF0000"/>
+        </w:rPr>
+        <w:t>41</w:t>
+      </w:r>
+      <w:r>
+        <w:rPr>
+          <w:color w:val="FF0000"/>
+        </w:rPr>
+        <w:t>.2</w:t>
+      </w:r>
+      <w:r>
+        <w:rPr>
+          <w:color w:val="FF0000"/>
+        </w:rPr>
+        <w:t>54</w:t>
+      </w:r>
+      <w:r>
+        <w:rPr>
+          <w:color w:val="FF0000"/>
+        </w:rPr>
+        <w:t xml:space="preserve"> 255.255.255.0</w:t>
+      </w:r>
+    </w:p>
+    <w:p>
+      <w:pPr>
+        <w:pStyle w:val="PargrafodaLista"/>
+        <w:numPr>
+          <w:ilvl w:val="1"/>
+          <w:numId w:val="13"/>
+        </w:numPr>
+        <w:tabs>
+          <w:tab w:val="left" w:pos="916"/>
+          <w:tab w:val="left" w:pos="1832"/>
+          <w:tab w:val="left" w:pos="2748"/>
+          <w:tab w:val="left" w:pos="3664"/>
+          <w:tab w:val="left" w:pos="4580"/>
+          <w:tab w:val="left" w:pos="5496"/>
+          <w:tab w:val="left" w:pos="6412"/>
+          <w:tab w:val="left" w:pos="7328"/>
+          <w:tab w:val="left" w:pos="8244"/>
+          <w:tab w:val="left" w:pos="9160"/>
+          <w:tab w:val="left" w:pos="10076"/>
+          <w:tab w:val="left" w:pos="10992"/>
+          <w:tab w:val="left" w:pos="11908"/>
+          <w:tab w:val="left" w:pos="12824"/>
+          <w:tab w:val="left" w:pos="13740"/>
+          <w:tab w:val="left" w:pos="14656"/>
+        </w:tabs>
+        <w:spacing w:after="0" w:line="240" w:lineRule="auto"/>
+        <w:rPr>
+          <w:rFonts w:cstheme="minorHAnsi"/>
+          <w:color w:val="FF0000"/>
+          <w:sz w:val="28"/>
+          <w:szCs w:val="28"/>
+        </w:rPr>
+      </w:pPr>
+      <w:r>
+        <w:rPr>
+          <w:color w:val="FF0000"/>
+        </w:rPr>
+        <w:t xml:space="preserve">no </w:t>
+      </w:r>
+      <w:proofErr w:type="spellStart"/>
+      <w:r>
+        <w:rPr>
+          <w:color w:val="FF0000"/>
+        </w:rPr>
+        <w:t>shutdown</w:t>
+      </w:r>
+      <w:proofErr w:type="spellEnd"/>
+    </w:p>
+    <w:p>
+      <w:pPr>
+        <w:pStyle w:val="PargrafodaLista"/>
+        <w:numPr>
+          <w:ilvl w:val="1"/>
+          <w:numId w:val="13"/>
+        </w:numPr>
+        <w:tabs>
+          <w:tab w:val="left" w:pos="916"/>
+          <w:tab w:val="left" w:pos="1832"/>
+          <w:tab w:val="left" w:pos="2748"/>
+          <w:tab w:val="left" w:pos="3664"/>
+          <w:tab w:val="left" w:pos="4580"/>
+          <w:tab w:val="left" w:pos="5496"/>
+          <w:tab w:val="left" w:pos="6412"/>
+          <w:tab w:val="left" w:pos="7328"/>
+          <w:tab w:val="left" w:pos="8244"/>
+          <w:tab w:val="left" w:pos="9160"/>
+          <w:tab w:val="left" w:pos="10076"/>
+          <w:tab w:val="left" w:pos="10992"/>
+          <w:tab w:val="left" w:pos="11908"/>
+          <w:tab w:val="left" w:pos="12824"/>
+          <w:tab w:val="left" w:pos="13740"/>
+          <w:tab w:val="left" w:pos="14656"/>
+        </w:tabs>
+        <w:spacing w:after="0" w:line="240" w:lineRule="auto"/>
+        <w:rPr>
+          <w:rFonts w:cstheme="minorHAnsi"/>
+          <w:color w:val="FF0000"/>
+          <w:sz w:val="28"/>
+          <w:szCs w:val="28"/>
+        </w:rPr>
+      </w:pPr>
+      <w:r>
+        <w:rPr>
+          <w:color w:val="FF0000"/>
+        </w:rPr>
+        <w:t>exit</w:t>
+      </w:r>
+    </w:p>
+    <w:p>
+      <w:pPr>
+        <w:pStyle w:val="PargrafodaLista"/>
+        <w:numPr>
+          <w:ilvl w:val="1"/>
+          <w:numId w:val="13"/>
+        </w:numPr>
+        <w:tabs>
+          <w:tab w:val="left" w:pos="916"/>
+          <w:tab w:val="left" w:pos="1832"/>
+          <w:tab w:val="left" w:pos="2748"/>
+          <w:tab w:val="left" w:pos="3664"/>
+          <w:tab w:val="left" w:pos="4580"/>
+          <w:tab w:val="left" w:pos="5496"/>
+          <w:tab w:val="left" w:pos="6412"/>
+          <w:tab w:val="left" w:pos="7328"/>
+          <w:tab w:val="left" w:pos="8244"/>
+          <w:tab w:val="left" w:pos="9160"/>
+          <w:tab w:val="left" w:pos="10076"/>
+          <w:tab w:val="left" w:pos="10992"/>
+          <w:tab w:val="left" w:pos="11908"/>
+          <w:tab w:val="left" w:pos="12824"/>
+          <w:tab w:val="left" w:pos="13740"/>
+          <w:tab w:val="left" w:pos="14656"/>
+        </w:tabs>
+        <w:spacing w:after="0" w:line="240" w:lineRule="auto"/>
+        <w:rPr>
+          <w:rFonts w:cstheme="minorHAnsi"/>
+          <w:color w:val="FF0000"/>
+          <w:sz w:val="28"/>
+          <w:szCs w:val="28"/>
+        </w:rPr>
+      </w:pPr>
+      <w:r>
+        <w:rPr>
+          <w:color w:val="FF0000"/>
+        </w:rPr>
+        <w:t xml:space="preserve">show interface </w:t>
+      </w:r>
+      <w:proofErr w:type="spellStart"/>
+      <w:r>
+        <w:rPr>
+          <w:color w:val="FF0000"/>
+        </w:rPr>
+        <w:t>fastEthernet</w:t>
+      </w:r>
+      <w:proofErr w:type="spellEnd"/>
+      <w:r>
+        <w:rPr>
+          <w:color w:val="FF0000"/>
+        </w:rPr>
+        <w:t xml:space="preserve"> 0/0</w:t>
+      </w:r>
+    </w:p>
+    <w:p>
+      <w:pPr>
+        <w:pStyle w:val="PargrafodaLista"/>
+        <w:numPr>
+          <w:ilvl w:val="0"/>
+          <w:numId w:val="20"/>
+        </w:numPr>
+        <w:tabs>
+          <w:tab w:val="left" w:pos="916"/>
+          <w:tab w:val="left" w:pos="1832"/>
+          <w:tab w:val="left" w:pos="2748"/>
+          <w:tab w:val="left" w:pos="3664"/>
+          <w:tab w:val="left" w:pos="4580"/>
+          <w:tab w:val="left" w:pos="5496"/>
+          <w:tab w:val="left" w:pos="6412"/>
+          <w:tab w:val="left" w:pos="7328"/>
+          <w:tab w:val="left" w:pos="8244"/>
+          <w:tab w:val="left" w:pos="9160"/>
+          <w:tab w:val="left" w:pos="10076"/>
+          <w:tab w:val="left" w:pos="10992"/>
+          <w:tab w:val="left" w:pos="11908"/>
+          <w:tab w:val="left" w:pos="12824"/>
+          <w:tab w:val="left" w:pos="13740"/>
+          <w:tab w:val="left" w:pos="14656"/>
+        </w:tabs>
+        <w:spacing w:after="0" w:line="240" w:lineRule="auto"/>
+        <w:rPr>
+          <w:rFonts w:cstheme="minorHAnsi"/>
+          <w:color w:val="FF0000"/>
+        </w:rPr>
+      </w:pPr>
+      <w:r>
+        <w:rPr>
+          <w:rFonts w:cstheme="minorHAnsi"/>
+          <w:color w:val="FF0000"/>
+        </w:rPr>
+        <w:t xml:space="preserve">Voltar a por o cabo na entrada do router na entrada do </w:t>
+      </w:r>
+      <w:proofErr w:type="spellStart"/>
+      <w:r>
+        <w:rPr>
+          <w:rFonts w:cstheme="minorHAnsi"/>
+          <w:color w:val="FF0000"/>
+        </w:rPr>
+        <w:t>switc</w:t>
+      </w:r>
+      <w:r>
+        <w:rPr>
+          <w:rFonts w:cstheme="minorHAnsi"/>
+          <w:color w:val="FF0000"/>
+        </w:rPr>
+        <w:t>h</w:t>
+      </w:r>
+      <w:proofErr w:type="spellEnd"/>
+      <w:r>
+        <w:rPr>
+          <w:rFonts w:cstheme="minorHAnsi"/>
+          <w:color w:val="FF0000"/>
+        </w:rPr>
+        <w:t xml:space="preserve"> e adicionar um cabo com uma entrada na porta FE0/0 </w:t>
+      </w:r>
+      <w:r>
+        <w:rPr>
+          <w:rFonts w:cstheme="minorHAnsi"/>
+        </w:rPr>
+        <w:t xml:space="preserve">que se encontra na segunda prateleira </w:t>
+      </w:r>
+      <w:r>
+        <w:rPr>
+          <w:rFonts w:cstheme="minorHAnsi"/>
+        </w:rPr>
+        <w:t xml:space="preserve"> </w:t>
+      </w:r>
+      <w:r>
+        <w:rPr>
+          <w:rFonts w:cstheme="minorHAnsi"/>
+        </w:rPr>
+        <w:t xml:space="preserve">no bloco onde diz gnu-rtr4 </w:t>
+      </w:r>
+      <w:r>
+        <w:rPr>
+          <w:rFonts w:cstheme="minorHAnsi"/>
+          <w:color w:val="FF0000"/>
+        </w:rPr>
+        <w:t xml:space="preserve">e a outra entrada numa entrada qualquer do </w:t>
+      </w:r>
+      <w:proofErr w:type="spellStart"/>
+      <w:r>
+        <w:rPr>
+          <w:rFonts w:cstheme="minorHAnsi"/>
+          <w:color w:val="FF0000"/>
+        </w:rPr>
+        <w:t>switch</w:t>
+      </w:r>
+      <w:proofErr w:type="spellEnd"/>
+    </w:p>
+    <w:p>
+      <w:pPr>
+        <w:pStyle w:val="PargrafodaLista"/>
+        <w:numPr>
+          <w:ilvl w:val="0"/>
+          <w:numId w:val="20"/>
+        </w:numPr>
+        <w:tabs>
+          <w:tab w:val="left" w:pos="916"/>
+          <w:tab w:val="left" w:pos="1832"/>
+          <w:tab w:val="left" w:pos="2748"/>
+          <w:tab w:val="left" w:pos="3664"/>
+          <w:tab w:val="left" w:pos="4580"/>
+          <w:tab w:val="left" w:pos="5496"/>
+          <w:tab w:val="left" w:pos="6412"/>
+          <w:tab w:val="left" w:pos="7328"/>
+          <w:tab w:val="left" w:pos="8244"/>
+          <w:tab w:val="left" w:pos="9160"/>
+          <w:tab w:val="left" w:pos="10076"/>
+          <w:tab w:val="left" w:pos="10992"/>
+          <w:tab w:val="left" w:pos="11908"/>
+          <w:tab w:val="left" w:pos="12824"/>
+          <w:tab w:val="left" w:pos="13740"/>
+          <w:tab w:val="left" w:pos="14656"/>
+        </w:tabs>
+        <w:spacing w:after="0" w:line="240" w:lineRule="auto"/>
+        <w:rPr>
+          <w:rFonts w:cstheme="minorHAnsi"/>
+          <w:color w:val="FF0000"/>
+        </w:rPr>
+      </w:pPr>
+      <w:r>
+        <w:rPr>
+          <w:rFonts w:cstheme="minorHAnsi"/>
+          <w:color w:val="FF0000"/>
+        </w:rPr>
+        <w:t xml:space="preserve">Adicionar essa ligação à </w:t>
+      </w:r>
+      <w:proofErr w:type="spellStart"/>
+      <w:r>
+        <w:rPr>
+          <w:rFonts w:cstheme="minorHAnsi"/>
+          <w:color w:val="FF0000"/>
+        </w:rPr>
+        <w:t>vlan</w:t>
+      </w:r>
+      <w:proofErr w:type="spellEnd"/>
+      <w:r>
+        <w:rPr>
+          <w:rFonts w:cstheme="minorHAnsi"/>
+          <w:color w:val="FF0000"/>
+        </w:rPr>
+        <w:t xml:space="preserve"> 41 </w:t>
+      </w:r>
+      <w:r>
+        <w:rPr>
+          <w:rFonts w:cstheme="minorHAnsi"/>
+        </w:rPr>
+        <w:t xml:space="preserve">(explicação de adição a </w:t>
+      </w:r>
+      <w:proofErr w:type="spellStart"/>
+      <w:r>
+        <w:rPr>
+          <w:rFonts w:cstheme="minorHAnsi"/>
+        </w:rPr>
+        <w:t>vlans</w:t>
+      </w:r>
+      <w:proofErr w:type="spellEnd"/>
+      <w:r>
+        <w:rPr>
+          <w:rFonts w:cstheme="minorHAnsi"/>
+        </w:rPr>
+        <w:t xml:space="preserve"> está nos passos acima)</w:t>
+      </w:r>
+    </w:p>
+    <w:p>
+      <w:pPr>
+        <w:tabs>
+          <w:tab w:val="left" w:pos="916"/>
+          <w:tab w:val="left" w:pos="1832"/>
+          <w:tab w:val="left" w:pos="2748"/>
+          <w:tab w:val="left" w:pos="3664"/>
+          <w:tab w:val="left" w:pos="4580"/>
+          <w:tab w:val="left" w:pos="5496"/>
+          <w:tab w:val="left" w:pos="6412"/>
+          <w:tab w:val="left" w:pos="7328"/>
+          <w:tab w:val="left" w:pos="8244"/>
+          <w:tab w:val="left" w:pos="9160"/>
+          <w:tab w:val="left" w:pos="10076"/>
+          <w:tab w:val="left" w:pos="10992"/>
+          <w:tab w:val="left" w:pos="11908"/>
+          <w:tab w:val="left" w:pos="12824"/>
+          <w:tab w:val="left" w:pos="13740"/>
+          <w:tab w:val="left" w:pos="14656"/>
+        </w:tabs>
+        <w:spacing w:after="0" w:line="240" w:lineRule="auto"/>
+        <w:rPr>
+          <w:rFonts w:cstheme="minorHAnsi"/>
+          <w:color w:val="FF0000"/>
+        </w:rPr>
+      </w:pPr>
+    </w:p>
+    <w:p>
+      <w:pPr>
+        <w:tabs>
+          <w:tab w:val="left" w:pos="916"/>
+          <w:tab w:val="left" w:pos="1832"/>
+          <w:tab w:val="left" w:pos="2748"/>
+          <w:tab w:val="left" w:pos="3664"/>
+          <w:tab w:val="left" w:pos="4580"/>
+          <w:tab w:val="left" w:pos="5496"/>
+          <w:tab w:val="left" w:pos="6412"/>
+          <w:tab w:val="left" w:pos="7328"/>
+          <w:tab w:val="left" w:pos="8244"/>
+          <w:tab w:val="left" w:pos="9160"/>
+          <w:tab w:val="left" w:pos="10076"/>
+          <w:tab w:val="left" w:pos="10992"/>
+          <w:tab w:val="left" w:pos="11908"/>
+          <w:tab w:val="left" w:pos="12824"/>
+          <w:tab w:val="left" w:pos="13740"/>
+          <w:tab w:val="left" w:pos="14656"/>
+        </w:tabs>
+        <w:spacing w:after="0" w:line="240" w:lineRule="auto"/>
+        <w:rPr>
+          <w:rFonts w:cstheme="minorHAnsi"/>
+        </w:rPr>
+      </w:pPr>
+      <w:r>
+        <w:rPr>
+          <w:rFonts w:cstheme="minorHAnsi"/>
+        </w:rPr>
+        <w:t>Step 2:</w:t>
+      </w:r>
+    </w:p>
+    <w:p>
+      <w:pPr>
+        <w:pStyle w:val="PargrafodaLista"/>
+        <w:numPr>
+          <w:ilvl w:val="0"/>
+          <w:numId w:val="21"/>
+        </w:numPr>
+        <w:tabs>
+          <w:tab w:val="left" w:pos="916"/>
+          <w:tab w:val="left" w:pos="1832"/>
+          <w:tab w:val="left" w:pos="2748"/>
+          <w:tab w:val="left" w:pos="3664"/>
+          <w:tab w:val="left" w:pos="4580"/>
+          <w:tab w:val="left" w:pos="5496"/>
+          <w:tab w:val="left" w:pos="6412"/>
+          <w:tab w:val="left" w:pos="7328"/>
+          <w:tab w:val="left" w:pos="8244"/>
+          <w:tab w:val="left" w:pos="9160"/>
+          <w:tab w:val="left" w:pos="10076"/>
+          <w:tab w:val="left" w:pos="10992"/>
+          <w:tab w:val="left" w:pos="11908"/>
+          <w:tab w:val="left" w:pos="12824"/>
+          <w:tab w:val="left" w:pos="13740"/>
+          <w:tab w:val="left" w:pos="14656"/>
+        </w:tabs>
+        <w:spacing w:after="0" w:line="240" w:lineRule="auto"/>
+        <w:rPr>
+          <w:rFonts w:cstheme="minorHAnsi"/>
+        </w:rPr>
+      </w:pPr>
+      <w:r>
+        <w:rPr>
+          <w:rFonts w:cstheme="minorHAnsi"/>
+        </w:rPr>
+        <w:t xml:space="preserve">Fazer </w:t>
+      </w:r>
+      <w:proofErr w:type="spellStart"/>
+      <w:r>
+        <w:rPr>
+          <w:rFonts w:cstheme="minorHAnsi"/>
+        </w:rPr>
+        <w:t>route</w:t>
+      </w:r>
+      <w:proofErr w:type="spellEnd"/>
+      <w:r>
+        <w:rPr>
+          <w:rFonts w:cstheme="minorHAnsi"/>
+        </w:rPr>
+        <w:t xml:space="preserve"> -n</w:t>
+      </w:r>
+    </w:p>
+    <w:p>
+      <w:pPr>
+        <w:pStyle w:val="PargrafodaLista"/>
+        <w:tabs>
+          <w:tab w:val="left" w:pos="916"/>
+          <w:tab w:val="left" w:pos="1832"/>
+          <w:tab w:val="left" w:pos="2748"/>
+          <w:tab w:val="left" w:pos="3664"/>
+          <w:tab w:val="left" w:pos="4580"/>
+          <w:tab w:val="left" w:pos="5496"/>
+          <w:tab w:val="left" w:pos="6412"/>
+          <w:tab w:val="left" w:pos="7328"/>
+          <w:tab w:val="left" w:pos="8244"/>
+          <w:tab w:val="left" w:pos="9160"/>
+          <w:tab w:val="left" w:pos="10076"/>
+          <w:tab w:val="left" w:pos="10992"/>
+          <w:tab w:val="left" w:pos="11908"/>
+          <w:tab w:val="left" w:pos="12824"/>
+          <w:tab w:val="left" w:pos="13740"/>
+          <w:tab w:val="left" w:pos="14656"/>
+        </w:tabs>
+        <w:spacing w:after="0" w:line="240" w:lineRule="auto"/>
+        <w:rPr>
+          <w:rFonts w:cstheme="minorHAnsi"/>
+        </w:rPr>
+      </w:pPr>
+    </w:p>
+    <w:p>
+      <w:pPr>
+        <w:tabs>
+          <w:tab w:val="left" w:pos="916"/>
+          <w:tab w:val="left" w:pos="1832"/>
+          <w:tab w:val="left" w:pos="2748"/>
+          <w:tab w:val="left" w:pos="3664"/>
+          <w:tab w:val="left" w:pos="4580"/>
+          <w:tab w:val="left" w:pos="5496"/>
+          <w:tab w:val="left" w:pos="6412"/>
+          <w:tab w:val="left" w:pos="7328"/>
+          <w:tab w:val="left" w:pos="8244"/>
+          <w:tab w:val="left" w:pos="9160"/>
+          <w:tab w:val="left" w:pos="10076"/>
+          <w:tab w:val="left" w:pos="10992"/>
+          <w:tab w:val="left" w:pos="11908"/>
+          <w:tab w:val="left" w:pos="12824"/>
+          <w:tab w:val="left" w:pos="13740"/>
+          <w:tab w:val="left" w:pos="14656"/>
+        </w:tabs>
+        <w:spacing w:after="0" w:line="240" w:lineRule="auto"/>
+        <w:rPr>
+          <w:rFonts w:cstheme="minorHAnsi"/>
+        </w:rPr>
+      </w:pPr>
+      <w:r>
+        <w:rPr>
+          <w:rFonts w:cstheme="minorHAnsi"/>
+        </w:rPr>
+        <w:t>Step 3:</w:t>
+      </w:r>
+    </w:p>
+    <w:p>
+      <w:pPr>
+        <w:pStyle w:val="PargrafodaLista"/>
+        <w:numPr>
+          <w:ilvl w:val="0"/>
+          <w:numId w:val="21"/>
+        </w:numPr>
+        <w:tabs>
+          <w:tab w:val="left" w:pos="916"/>
+          <w:tab w:val="left" w:pos="1832"/>
+          <w:tab w:val="left" w:pos="2748"/>
+          <w:tab w:val="left" w:pos="3664"/>
+          <w:tab w:val="left" w:pos="4580"/>
+          <w:tab w:val="left" w:pos="5496"/>
+          <w:tab w:val="left" w:pos="6412"/>
+          <w:tab w:val="left" w:pos="7328"/>
+          <w:tab w:val="left" w:pos="8244"/>
+          <w:tab w:val="left" w:pos="9160"/>
+          <w:tab w:val="left" w:pos="10076"/>
+          <w:tab w:val="left" w:pos="10992"/>
+          <w:tab w:val="left" w:pos="11908"/>
+          <w:tab w:val="left" w:pos="12824"/>
+          <w:tab w:val="left" w:pos="13740"/>
+          <w:tab w:val="left" w:pos="14656"/>
+        </w:tabs>
+        <w:spacing w:after="0" w:line="240" w:lineRule="auto"/>
+        <w:rPr>
+          <w:rFonts w:cstheme="minorHAnsi"/>
+          <w:color w:val="0070C0"/>
+        </w:rPr>
+      </w:pPr>
+      <w:r>
+        <w:rPr>
+          <w:rFonts w:cstheme="minorHAnsi"/>
+          <w:color w:val="0070C0"/>
+        </w:rPr>
+        <w:t xml:space="preserve">Fazer </w:t>
+      </w:r>
+      <w:proofErr w:type="spellStart"/>
+      <w:r>
+        <w:rPr>
+          <w:rFonts w:cstheme="minorHAnsi"/>
+          <w:color w:val="0070C0"/>
+        </w:rPr>
+        <w:t>ping</w:t>
+      </w:r>
+      <w:proofErr w:type="spellEnd"/>
+      <w:r>
+        <w:rPr>
+          <w:rFonts w:cstheme="minorHAnsi"/>
+          <w:color w:val="0070C0"/>
+        </w:rPr>
+        <w:t xml:space="preserve"> para verificar se está tudo a correr bem</w:t>
+      </w:r>
+    </w:p>
     <w:p/>
     <w:p/>
     <w:p/>
@@ -2941,7 +5398,7 @@
         <v:path o:extrusionok="f" gradientshapeok="t" o:connecttype="rect"/>
         <o:lock v:ext="edit" aspectratio="t"/>
       </v:shapetype>
-      <v:shape id="_x0000_i1050" type="#_x0000_t75" style="width:11.4pt;height:11.4pt" o:bullet="t">
+      <v:shape id="_x0000_i1107" type="#_x0000_t75" style="width:11.5pt;height:11.5pt" o:bullet="t">
         <v:imagedata r:id="rId1" o:title="mso9D28"/>
       </v:shape>
     </w:pict>
@@ -4707,6 +7164,232 @@
     </w:lvl>
   </w:abstractNum>
   <w:abstractNum w:abstractNumId="16" w15:restartNumberingAfterBreak="0">
+    <w:nsid w:val="6AE358AB"/>
+    <w:multiLevelType w:val="hybridMultilevel"/>
+    <w:tmpl w:val="1848EAA0"/>
+    <w:lvl w:ilvl="0" w:tplc="0816000B">
+      <w:start w:val="1"/>
+      <w:numFmt w:val="bullet"/>
+      <w:lvlText w:val=""/>
+      <w:lvlJc w:val="left"/>
+      <w:pPr>
+        <w:ind w:left="720" w:hanging="360"/>
+      </w:pPr>
+      <w:rPr>
+        <w:rFonts w:ascii="Wingdings" w:hAnsi="Wingdings" w:hint="default"/>
+      </w:rPr>
+    </w:lvl>
+    <w:lvl w:ilvl="1" w:tplc="08160003" w:tentative="1">
+      <w:start w:val="1"/>
+      <w:numFmt w:val="bullet"/>
+      <w:lvlText w:val="o"/>
+      <w:lvlJc w:val="left"/>
+      <w:pPr>
+        <w:ind w:left="1440" w:hanging="360"/>
+      </w:pPr>
+      <w:rPr>
+        <w:rFonts w:ascii="Courier New" w:hAnsi="Courier New" w:cs="Courier New" w:hint="default"/>
+      </w:rPr>
+    </w:lvl>
+    <w:lvl w:ilvl="2" w:tplc="08160005" w:tentative="1">
+      <w:start w:val="1"/>
+      <w:numFmt w:val="bullet"/>
+      <w:lvlText w:val=""/>
+      <w:lvlJc w:val="left"/>
+      <w:pPr>
+        <w:ind w:left="2160" w:hanging="360"/>
+      </w:pPr>
+      <w:rPr>
+        <w:rFonts w:ascii="Wingdings" w:hAnsi="Wingdings" w:hint="default"/>
+      </w:rPr>
+    </w:lvl>
+    <w:lvl w:ilvl="3" w:tplc="08160001" w:tentative="1">
+      <w:start w:val="1"/>
+      <w:numFmt w:val="bullet"/>
+      <w:lvlText w:val=""/>
+      <w:lvlJc w:val="left"/>
+      <w:pPr>
+        <w:ind w:left="2880" w:hanging="360"/>
+      </w:pPr>
+      <w:rPr>
+        <w:rFonts w:ascii="Symbol" w:hAnsi="Symbol" w:hint="default"/>
+      </w:rPr>
+    </w:lvl>
+    <w:lvl w:ilvl="4" w:tplc="08160003" w:tentative="1">
+      <w:start w:val="1"/>
+      <w:numFmt w:val="bullet"/>
+      <w:lvlText w:val="o"/>
+      <w:lvlJc w:val="left"/>
+      <w:pPr>
+        <w:ind w:left="3600" w:hanging="360"/>
+      </w:pPr>
+      <w:rPr>
+        <w:rFonts w:ascii="Courier New" w:hAnsi="Courier New" w:cs="Courier New" w:hint="default"/>
+      </w:rPr>
+    </w:lvl>
+    <w:lvl w:ilvl="5" w:tplc="08160005" w:tentative="1">
+      <w:start w:val="1"/>
+      <w:numFmt w:val="bullet"/>
+      <w:lvlText w:val=""/>
+      <w:lvlJc w:val="left"/>
+      <w:pPr>
+        <w:ind w:left="4320" w:hanging="360"/>
+      </w:pPr>
+      <w:rPr>
+        <w:rFonts w:ascii="Wingdings" w:hAnsi="Wingdings" w:hint="default"/>
+      </w:rPr>
+    </w:lvl>
+    <w:lvl w:ilvl="6" w:tplc="08160001" w:tentative="1">
+      <w:start w:val="1"/>
+      <w:numFmt w:val="bullet"/>
+      <w:lvlText w:val=""/>
+      <w:lvlJc w:val="left"/>
+      <w:pPr>
+        <w:ind w:left="5040" w:hanging="360"/>
+      </w:pPr>
+      <w:rPr>
+        <w:rFonts w:ascii="Symbol" w:hAnsi="Symbol" w:hint="default"/>
+      </w:rPr>
+    </w:lvl>
+    <w:lvl w:ilvl="7" w:tplc="08160003" w:tentative="1">
+      <w:start w:val="1"/>
+      <w:numFmt w:val="bullet"/>
+      <w:lvlText w:val="o"/>
+      <w:lvlJc w:val="left"/>
+      <w:pPr>
+        <w:ind w:left="5760" w:hanging="360"/>
+      </w:pPr>
+      <w:rPr>
+        <w:rFonts w:ascii="Courier New" w:hAnsi="Courier New" w:cs="Courier New" w:hint="default"/>
+      </w:rPr>
+    </w:lvl>
+    <w:lvl w:ilvl="8" w:tplc="08160005" w:tentative="1">
+      <w:start w:val="1"/>
+      <w:numFmt w:val="bullet"/>
+      <w:lvlText w:val=""/>
+      <w:lvlJc w:val="left"/>
+      <w:pPr>
+        <w:ind w:left="6480" w:hanging="360"/>
+      </w:pPr>
+      <w:rPr>
+        <w:rFonts w:ascii="Wingdings" w:hAnsi="Wingdings" w:hint="default"/>
+      </w:rPr>
+    </w:lvl>
+  </w:abstractNum>
+  <w:abstractNum w:abstractNumId="17" w15:restartNumberingAfterBreak="0">
+    <w:nsid w:val="6BDB10A7"/>
+    <w:multiLevelType w:val="hybridMultilevel"/>
+    <w:tmpl w:val="0E50909C"/>
+    <w:lvl w:ilvl="0" w:tplc="0816000B">
+      <w:start w:val="1"/>
+      <w:numFmt w:val="bullet"/>
+      <w:lvlText w:val=""/>
+      <w:lvlJc w:val="left"/>
+      <w:pPr>
+        <w:ind w:left="720" w:hanging="360"/>
+      </w:pPr>
+      <w:rPr>
+        <w:rFonts w:ascii="Wingdings" w:hAnsi="Wingdings" w:hint="default"/>
+      </w:rPr>
+    </w:lvl>
+    <w:lvl w:ilvl="1" w:tplc="08160003" w:tentative="1">
+      <w:start w:val="1"/>
+      <w:numFmt w:val="bullet"/>
+      <w:lvlText w:val="o"/>
+      <w:lvlJc w:val="left"/>
+      <w:pPr>
+        <w:ind w:left="1440" w:hanging="360"/>
+      </w:pPr>
+      <w:rPr>
+        <w:rFonts w:ascii="Courier New" w:hAnsi="Courier New" w:cs="Courier New" w:hint="default"/>
+      </w:rPr>
+    </w:lvl>
+    <w:lvl w:ilvl="2" w:tplc="08160005" w:tentative="1">
+      <w:start w:val="1"/>
+      <w:numFmt w:val="bullet"/>
+      <w:lvlText w:val=""/>
+      <w:lvlJc w:val="left"/>
+      <w:pPr>
+        <w:ind w:left="2160" w:hanging="360"/>
+      </w:pPr>
+      <w:rPr>
+        <w:rFonts w:ascii="Wingdings" w:hAnsi="Wingdings" w:hint="default"/>
+      </w:rPr>
+    </w:lvl>
+    <w:lvl w:ilvl="3" w:tplc="08160001" w:tentative="1">
+      <w:start w:val="1"/>
+      <w:numFmt w:val="bullet"/>
+      <w:lvlText w:val=""/>
+      <w:lvlJc w:val="left"/>
+      <w:pPr>
+        <w:ind w:left="2880" w:hanging="360"/>
+      </w:pPr>
+      <w:rPr>
+        <w:rFonts w:ascii="Symbol" w:hAnsi="Symbol" w:hint="default"/>
+      </w:rPr>
+    </w:lvl>
+    <w:lvl w:ilvl="4" w:tplc="08160003" w:tentative="1">
+      <w:start w:val="1"/>
+      <w:numFmt w:val="bullet"/>
+      <w:lvlText w:val="o"/>
+      <w:lvlJc w:val="left"/>
+      <w:pPr>
+        <w:ind w:left="3600" w:hanging="360"/>
+      </w:pPr>
+      <w:rPr>
+        <w:rFonts w:ascii="Courier New" w:hAnsi="Courier New" w:cs="Courier New" w:hint="default"/>
+      </w:rPr>
+    </w:lvl>
+    <w:lvl w:ilvl="5" w:tplc="08160005" w:tentative="1">
+      <w:start w:val="1"/>
+      <w:numFmt w:val="bullet"/>
+      <w:lvlText w:val=""/>
+      <w:lvlJc w:val="left"/>
+      <w:pPr>
+        <w:ind w:left="4320" w:hanging="360"/>
+      </w:pPr>
+      <w:rPr>
+        <w:rFonts w:ascii="Wingdings" w:hAnsi="Wingdings" w:hint="default"/>
+      </w:rPr>
+    </w:lvl>
+    <w:lvl w:ilvl="6" w:tplc="08160001" w:tentative="1">
+      <w:start w:val="1"/>
+      <w:numFmt w:val="bullet"/>
+      <w:lvlText w:val=""/>
+      <w:lvlJc w:val="left"/>
+      <w:pPr>
+        <w:ind w:left="5040" w:hanging="360"/>
+      </w:pPr>
+      <w:rPr>
+        <w:rFonts w:ascii="Symbol" w:hAnsi="Symbol" w:hint="default"/>
+      </w:rPr>
+    </w:lvl>
+    <w:lvl w:ilvl="7" w:tplc="08160003" w:tentative="1">
+      <w:start w:val="1"/>
+      <w:numFmt w:val="bullet"/>
+      <w:lvlText w:val="o"/>
+      <w:lvlJc w:val="left"/>
+      <w:pPr>
+        <w:ind w:left="5760" w:hanging="360"/>
+      </w:pPr>
+      <w:rPr>
+        <w:rFonts w:ascii="Courier New" w:hAnsi="Courier New" w:cs="Courier New" w:hint="default"/>
+      </w:rPr>
+    </w:lvl>
+    <w:lvl w:ilvl="8" w:tplc="08160005" w:tentative="1">
+      <w:start w:val="1"/>
+      <w:numFmt w:val="bullet"/>
+      <w:lvlText w:val=""/>
+      <w:lvlJc w:val="left"/>
+      <w:pPr>
+        <w:ind w:left="6480" w:hanging="360"/>
+      </w:pPr>
+      <w:rPr>
+        <w:rFonts w:ascii="Wingdings" w:hAnsi="Wingdings" w:hint="default"/>
+      </w:rPr>
+    </w:lvl>
+  </w:abstractNum>
+  <w:abstractNum w:abstractNumId="18" w15:restartNumberingAfterBreak="0">
     <w:nsid w:val="6F3224EC"/>
     <w:multiLevelType w:val="hybridMultilevel"/>
     <w:tmpl w:val="7BC49DD2"/>
@@ -4820,7 +7503,7 @@
       </w:rPr>
     </w:lvl>
   </w:abstractNum>
-  <w:abstractNum w:abstractNumId="17" w15:restartNumberingAfterBreak="0">
+  <w:abstractNum w:abstractNumId="19" w15:restartNumberingAfterBreak="0">
     <w:nsid w:val="70D564DF"/>
     <w:multiLevelType w:val="hybridMultilevel"/>
     <w:tmpl w:val="30B2624E"/>
@@ -4933,7 +7616,7 @@
       </w:rPr>
     </w:lvl>
   </w:abstractNum>
-  <w:abstractNum w:abstractNumId="18" w15:restartNumberingAfterBreak="0">
+  <w:abstractNum w:abstractNumId="20" w15:restartNumberingAfterBreak="0">
     <w:nsid w:val="7AF60B2A"/>
     <w:multiLevelType w:val="hybridMultilevel"/>
     <w:tmpl w:val="2304B8A8"/>
@@ -5029,10 +7712,10 @@
     <w:abstractNumId w:val="4"/>
   </w:num>
   <w:num w:numId="3">
-    <w:abstractNumId w:val="18"/>
+    <w:abstractNumId w:val="20"/>
   </w:num>
   <w:num w:numId="4">
-    <w:abstractNumId w:val="17"/>
+    <w:abstractNumId w:val="19"/>
   </w:num>
   <w:num w:numId="5">
     <w:abstractNumId w:val="7"/>
@@ -5044,7 +7727,7 @@
     <w:abstractNumId w:val="10"/>
   </w:num>
   <w:num w:numId="8">
-    <w:abstractNumId w:val="16"/>
+    <w:abstractNumId w:val="18"/>
   </w:num>
   <w:num w:numId="9">
     <w:abstractNumId w:val="15"/>
@@ -5078,6 +7761,12 @@
   </w:num>
   <w:num w:numId="19">
     <w:abstractNumId w:val="11"/>
+  </w:num>
+  <w:num w:numId="20">
+    <w:abstractNumId w:val="17"/>
+  </w:num>
+  <w:num w:numId="21">
+    <w:abstractNumId w:val="16"/>
   </w:num>
 </w:numbering>
 </file>
@@ -5587,6 +8276,16 @@
     <w:basedOn w:val="Tipodeletrapredefinidodopargrafo"/>
     <w:rsid w:val="009B2009"/>
   </w:style>
+  <w:style w:type="character" w:customStyle="1" w:styleId="pl-c1">
+    <w:name w:val="pl-c1"/>
+    <w:basedOn w:val="Tipodeletrapredefinidodopargrafo"/>
+    <w:rsid w:val="00037CD3"/>
+  </w:style>
+  <w:style w:type="character" w:customStyle="1" w:styleId="pl-k">
+    <w:name w:val="pl-k"/>
+    <w:basedOn w:val="Tipodeletrapredefinidodopargrafo"/>
+    <w:rsid w:val="00037CD3"/>
+  </w:style>
 </w:styles>
 </file>
 

</xml_diff>